<commit_message>
Added some feature code.
</commit_message>
<xml_diff>
--- a/Resources/Specification.docx
+++ b/Resources/Specification.docx
@@ -67,13 +67,7 @@
         <w:t xml:space="preserve">система для построения и отображения </w:t>
       </w:r>
       <w:r>
-        <w:t xml:space="preserve">одного или нескольких </w:t>
-      </w:r>
-      <w:r>
-        <w:t xml:space="preserve">двух и трехмерных </w:t>
-      </w:r>
-      <w:r>
-        <w:t xml:space="preserve"> графиков </w:t>
+        <w:t xml:space="preserve">одного или нескольких двух и трехмерных  графиков </w:t>
       </w:r>
       <w:r>
         <w:t xml:space="preserve"> функций.</w:t>
@@ -208,7 +202,15 @@
         <w:t xml:space="preserve"> </w:t>
       </w:r>
       <w:r>
-        <w:t xml:space="preserve">выше с установленным </w:t>
+        <w:t xml:space="preserve">выше </w:t>
+      </w:r>
+      <w:proofErr w:type="gramStart"/>
+      <w:r>
+        <w:t>с</w:t>
+      </w:r>
+      <w:proofErr w:type="gramEnd"/>
+      <w:r>
+        <w:t xml:space="preserve"> установленным </w:t>
       </w:r>
       <w:r>
         <w:t>.</w:t>
@@ -342,7 +344,15 @@
         <w:ind w:left="1080"/>
       </w:pPr>
       <w:r>
-        <w:t>Взаимодействующие системы и ПО:</w:t>
+        <w:t xml:space="preserve">Взаимодействующие системы и </w:t>
+      </w:r>
+      <w:proofErr w:type="gramStart"/>
+      <w:r>
+        <w:t>ПО</w:t>
+      </w:r>
+      <w:proofErr w:type="gramEnd"/>
+      <w:r>
+        <w:t>:</w:t>
       </w:r>
     </w:p>
     <w:p>
@@ -459,7 +469,13 @@
         </w:numPr>
       </w:pPr>
       <w:r>
-        <w:t>По дополнительному устному соглашению есть две сущности программного продукта: ядро и интерфейс, которые должны иметь централизованную точку соединения.</w:t>
+        <w:t xml:space="preserve">По дополнительному устному соглашению есть две </w:t>
+      </w:r>
+      <w:r>
+        <w:t>части</w:t>
+      </w:r>
+      <w:r>
+        <w:t xml:space="preserve"> программного продукта: ядро и интерфейс, которые должны иметь централизованную точку соединения.</w:t>
       </w:r>
     </w:p>
     <w:p>
@@ -507,7 +523,15 @@
         </w:numPr>
       </w:pPr>
       <w:r>
-        <w:t>Ограничения пользовательского интерфейса описаны в П4.</w:t>
+        <w:t>Ограничения пользовательского интерфейса описаны в П</w:t>
+      </w:r>
+      <w:proofErr w:type="gramStart"/>
+      <w:r>
+        <w:t>4</w:t>
+      </w:r>
+      <w:proofErr w:type="gramEnd"/>
+      <w:r>
+        <w:t>.</w:t>
       </w:r>
     </w:p>
     <w:p>
@@ -543,10 +567,7 @@
         </w:numPr>
       </w:pPr>
       <w:r>
-        <w:t>Предположения и зависимости</w:t>
-      </w:r>
-      <w:r>
-        <w:t>.</w:t>
+        <w:t>Предположения и зависимости.</w:t>
       </w:r>
     </w:p>
     <w:p>
@@ -570,10 +591,15 @@
         </w:numPr>
       </w:pPr>
       <w:r>
-        <w:t>Программный продукт не зависит</w:t>
-      </w:r>
-      <w:r>
-        <w:t xml:space="preserve"> от версии ОС в случае если в ней разработчики не откажутся от стандартов интерфейсов, применяемых в сегодняшних ОС.</w:t>
+        <w:t xml:space="preserve">Программный продукт не зависит от версии </w:t>
+      </w:r>
+      <w:proofErr w:type="gramStart"/>
+      <w:r>
+        <w:t>ОС</w:t>
+      </w:r>
+      <w:proofErr w:type="gramEnd"/>
+      <w:r>
+        <w:t xml:space="preserve"> в случае если в ней разработчики не откажутся от стандартов интерфейсов, применяемых в сегодняшних ОС.</w:t>
       </w:r>
     </w:p>
     <w:p>
@@ -601,29 +627,216 @@
         <w:t>На продукт не накладывается промышленный стандарт.</w:t>
       </w:r>
     </w:p>
+    <w:p>
+      <w:pPr>
+        <w:pStyle w:val="a3"/>
+        <w:numPr>
+          <w:ilvl w:val="0"/>
+          <w:numId w:val="3"/>
+        </w:numPr>
+        <w:rPr>
+          <w:b/>
+        </w:rPr>
+      </w:pPr>
+      <w:r>
+        <w:rPr>
+          <w:b/>
+        </w:rPr>
+        <w:t>Функции системы:</w:t>
+      </w:r>
+    </w:p>
+    <w:p>
+      <w:pPr>
+        <w:pStyle w:val="a3"/>
+        <w:numPr>
+          <w:ilvl w:val="1"/>
+          <w:numId w:val="3"/>
+        </w:numPr>
+      </w:pPr>
+      <w:r>
+        <w:t>Создание списка функций.</w:t>
+      </w:r>
+    </w:p>
+    <w:p>
+      <w:pPr>
+        <w:pStyle w:val="a3"/>
+        <w:numPr>
+          <w:ilvl w:val="2"/>
+          <w:numId w:val="3"/>
+        </w:numPr>
+      </w:pPr>
+      <w:r>
+        <w:t>Программный продукт должен позволять создавать список функций с двух и трехмерными графиками каждая может быть своего цвета и прозрачности (для трехмерных графиков)</w:t>
+      </w:r>
+    </w:p>
+    <w:p>
+      <w:pPr>
+        <w:pStyle w:val="a3"/>
+        <w:numPr>
+          <w:ilvl w:val="2"/>
+          <w:numId w:val="3"/>
+        </w:numPr>
+      </w:pPr>
+      <w:r>
+        <w:t xml:space="preserve">Пользователь вводит функцию и нажимает кнопку «Добавить». Продукт компилирует функцию в </w:t>
+      </w:r>
+      <w:r>
+        <w:rPr>
+          <w:lang w:val="en-US"/>
+        </w:rPr>
+        <w:t>MSIL</w:t>
+      </w:r>
+      <w:r>
+        <w:t xml:space="preserve"> </w:t>
+      </w:r>
+      <w:r>
+        <w:t xml:space="preserve">– код и выполняет ее с помощью встроенного в </w:t>
+      </w:r>
+      <w:r>
+        <w:t>.</w:t>
+      </w:r>
+      <w:r>
+        <w:rPr>
+          <w:lang w:val="en-US"/>
+        </w:rPr>
+        <w:t>NET</w:t>
+      </w:r>
+      <w:r>
+        <w:t xml:space="preserve"> </w:t>
+      </w:r>
+      <w:r>
+        <w:rPr>
+          <w:lang w:val="en-US"/>
+        </w:rPr>
+        <w:t>Framework</w:t>
+      </w:r>
+      <w:r>
+        <w:t xml:space="preserve">™ </w:t>
+      </w:r>
+      <w:r>
+        <w:rPr>
+          <w:lang w:val="en-US"/>
+        </w:rPr>
+        <w:t>JIT</w:t>
+      </w:r>
+      <w:r>
+        <w:t xml:space="preserve"> </w:t>
+      </w:r>
+      <w:r>
+        <w:t>парсера в параллельном потоке, чтобы избежать «зависания» интерфейса во время построения графика.</w:t>
+      </w:r>
+    </w:p>
+    <w:p>
+      <w:pPr>
+        <w:pStyle w:val="a3"/>
+        <w:numPr>
+          <w:ilvl w:val="2"/>
+          <w:numId w:val="3"/>
+        </w:numPr>
+      </w:pPr>
+      <w:r>
+        <w:t>Требуется:</w:t>
+      </w:r>
+    </w:p>
+    <w:p>
+      <w:pPr>
+        <w:pStyle w:val="a3"/>
+        <w:numPr>
+          <w:ilvl w:val="3"/>
+          <w:numId w:val="3"/>
+        </w:numPr>
+      </w:pPr>
+      <w:r>
+        <w:t>Реализовать проверку входной функции на валидность.</w:t>
+      </w:r>
+    </w:p>
+    <w:p>
+      <w:pPr>
+        <w:ind w:left="2124"/>
+      </w:pPr>
+      <w:r>
+        <w:t>Исключительные ситуации:</w:t>
+      </w:r>
+    </w:p>
+    <w:p>
+      <w:pPr>
+        <w:pStyle w:val="a3"/>
+        <w:numPr>
+          <w:ilvl w:val="3"/>
+          <w:numId w:val="3"/>
+        </w:numPr>
+      </w:pPr>
+      <w:r>
+        <w:t>Пользователь ввел некорректную формулу.</w:t>
+      </w:r>
+    </w:p>
+    <w:p>
+      <w:pPr>
+        <w:pStyle w:val="a3"/>
+        <w:numPr>
+          <w:ilvl w:val="3"/>
+          <w:numId w:val="3"/>
+        </w:numPr>
+      </w:pPr>
+      <w:r>
+        <w:t>Закончилась оперативная память, доступная приложению.</w:t>
+      </w:r>
+    </w:p>
+    <w:p>
+      <w:pPr>
+        <w:pStyle w:val="a3"/>
+        <w:ind w:left="2160"/>
+      </w:pPr>
+      <w:r>
+        <w:t>Реакция на исключительные ситуации:</w:t>
+      </w:r>
+    </w:p>
+    <w:p>
+      <w:pPr>
+        <w:pStyle w:val="a3"/>
+        <w:numPr>
+          <w:ilvl w:val="3"/>
+          <w:numId w:val="3"/>
+        </w:numPr>
+      </w:pPr>
+      <w:r>
+        <w:t>Не позволять пользователю сохранить в список некорректную формулу и указать ему на ошибку.</w:t>
+      </w:r>
+    </w:p>
+    <w:p>
+      <w:pPr>
+        <w:pStyle w:val="a3"/>
+        <w:numPr>
+          <w:ilvl w:val="3"/>
+          <w:numId w:val="3"/>
+        </w:numPr>
+      </w:pPr>
+      <w:r>
+        <w:t>Попробовать выполнить сбор мусора и, если это не помогает, выдать пользователю ошибку.</w:t>
+      </w:r>
+    </w:p>
     <w:p/>
+    <w:p>
+      <w:pPr>
+        <w:ind w:left="708"/>
+      </w:pPr>
+    </w:p>
+    <w:p>
+      <w:pPr>
+        <w:pStyle w:val="a3"/>
+        <w:ind w:left="1800"/>
+      </w:pPr>
+    </w:p>
+    <w:p>
+      <w:pPr>
+        <w:pStyle w:val="3"/>
+        <w:ind w:left="720" w:hanging="720"/>
+      </w:pPr>
+    </w:p>
     <w:p>
       <w:bookmarkStart w:id="0" w:name="_GoBack"/>
       <w:bookmarkEnd w:id="0"/>
     </w:p>
-    <w:p>
-      <w:pPr>
-        <w:ind w:left="708"/>
-      </w:pPr>
-    </w:p>
-    <w:p>
-      <w:pPr>
-        <w:pStyle w:val="a3"/>
-        <w:ind w:left="1800"/>
-      </w:pPr>
-    </w:p>
-    <w:p>
-      <w:pPr>
-        <w:pStyle w:val="3"/>
-        <w:ind w:left="720" w:hanging="720"/>
-      </w:pPr>
-    </w:p>
-    <w:p/>
     <w:sectPr>
       <w:pgSz w:w="11906" w:h="16838"/>
       <w:pgMar w:top="1134" w:right="850" w:bottom="1134" w:left="1701" w:header="708" w:footer="708" w:gutter="0"/>
@@ -639,7 +852,7 @@
   <w:abstractNum w:abstractNumId="0">
     <w:nsid w:val="018D23D8"/>
     <w:multiLevelType w:val="multilevel"/>
-    <w:tmpl w:val="BF023178"/>
+    <w:tmpl w:val="E432D6D2"/>
     <w:lvl w:ilvl="0">
       <w:start w:val="1"/>
       <w:numFmt w:val="decimal"/>
@@ -670,40 +883,41 @@
     </w:lvl>
     <w:lvl w:ilvl="2">
       <w:start w:val="1"/>
+      <w:numFmt w:val="decimal"/>
+      <w:isLgl/>
+      <w:lvlText w:val="%1.%2.%3"/>
+      <w:lvlJc w:val="left"/>
+      <w:pPr>
+        <w:ind w:left="1800" w:hanging="720"/>
+      </w:pPr>
+      <w:rPr>
+        <w:rFonts w:hint="default"/>
+        <w:b/>
+      </w:rPr>
+    </w:lvl>
+    <w:lvl w:ilvl="3">
+      <w:start w:val="1"/>
       <w:numFmt w:val="bullet"/>
       <w:lvlText w:val=""/>
       <w:lvlJc w:val="left"/>
       <w:pPr>
-        <w:ind w:left="1800" w:hanging="720"/>
+        <w:ind w:left="2160" w:hanging="720"/>
       </w:pPr>
       <w:rPr>
         <w:rFonts w:ascii="Symbol" w:hAnsi="Symbol" w:hint="default"/>
-        <w:b/>
-      </w:rPr>
-    </w:lvl>
-    <w:lvl w:ilvl="3">
+      </w:rPr>
+    </w:lvl>
+    <w:lvl w:ilvl="4">
       <w:start w:val="1"/>
       <w:numFmt w:val="decimal"/>
       <w:isLgl/>
-      <w:lvlText w:val="%1.%2.%3.%4"/>
-      <w:lvlJc w:val="left"/>
-      <w:pPr>
-        <w:ind w:left="2160" w:hanging="720"/>
-      </w:pPr>
-      <w:rPr>
-        <w:rFonts w:hint="default"/>
-      </w:rPr>
-    </w:lvl>
-    <w:lvl w:ilvl="4">
-      <w:start w:val="1"/>
-      <w:numFmt w:val="bullet"/>
-      <w:lvlText w:val=""/>
+      <w:lvlText w:val="%1.%2.%3.%4.%5"/>
       <w:lvlJc w:val="left"/>
       <w:pPr>
         <w:ind w:left="2880" w:hanging="1080"/>
       </w:pPr>
       <w:rPr>
-        <w:rFonts w:ascii="Symbol" w:hAnsi="Symbol" w:hint="default"/>
+        <w:rFonts w:hint="default"/>
       </w:rPr>
     </w:lvl>
     <w:lvl w:ilvl="5">
@@ -935,6 +1149,128 @@
     </w:lvl>
   </w:abstractNum>
   <w:abstractNum w:abstractNumId="3">
+    <w:nsid w:val="0CFC5164"/>
+    <w:multiLevelType w:val="multilevel"/>
+    <w:tmpl w:val="5A62C3BC"/>
+    <w:lvl w:ilvl="0">
+      <w:start w:val="1"/>
+      <w:numFmt w:val="decimal"/>
+      <w:lvlText w:val="%1."/>
+      <w:lvlJc w:val="left"/>
+      <w:pPr>
+        <w:ind w:left="720" w:hanging="360"/>
+      </w:pPr>
+      <w:rPr>
+        <w:rFonts w:hint="default"/>
+        <w:lang w:val="ru-RU"/>
+      </w:rPr>
+    </w:lvl>
+    <w:lvl w:ilvl="1">
+      <w:start w:val="1"/>
+      <w:numFmt w:val="decimal"/>
+      <w:isLgl/>
+      <w:lvlText w:val="%1.%2"/>
+      <w:lvlJc w:val="left"/>
+      <w:pPr>
+        <w:ind w:left="1080" w:hanging="360"/>
+      </w:pPr>
+      <w:rPr>
+        <w:rFonts w:hint="default"/>
+      </w:rPr>
+    </w:lvl>
+    <w:lvl w:ilvl="2">
+      <w:start w:val="1"/>
+      <w:numFmt w:val="decimal"/>
+      <w:isLgl/>
+      <w:lvlText w:val="%1.%2.%3"/>
+      <w:lvlJc w:val="left"/>
+      <w:pPr>
+        <w:ind w:left="1800" w:hanging="720"/>
+      </w:pPr>
+      <w:rPr>
+        <w:rFonts w:hint="default"/>
+      </w:rPr>
+    </w:lvl>
+    <w:lvl w:ilvl="3">
+      <w:start w:val="1"/>
+      <w:numFmt w:val="decimal"/>
+      <w:isLgl/>
+      <w:lvlText w:val="%1.%2.%3.%4"/>
+      <w:lvlJc w:val="left"/>
+      <w:pPr>
+        <w:ind w:left="2160" w:hanging="720"/>
+      </w:pPr>
+      <w:rPr>
+        <w:rFonts w:hint="default"/>
+      </w:rPr>
+    </w:lvl>
+    <w:lvl w:ilvl="4">
+      <w:start w:val="1"/>
+      <w:numFmt w:val="decimal"/>
+      <w:isLgl/>
+      <w:lvlText w:val="%1.%2.%3.%4.%5"/>
+      <w:lvlJc w:val="left"/>
+      <w:pPr>
+        <w:ind w:left="2880" w:hanging="1080"/>
+      </w:pPr>
+      <w:rPr>
+        <w:rFonts w:hint="default"/>
+      </w:rPr>
+    </w:lvl>
+    <w:lvl w:ilvl="5">
+      <w:start w:val="1"/>
+      <w:numFmt w:val="decimal"/>
+      <w:isLgl/>
+      <w:lvlText w:val="%1.%2.%3.%4.%5.%6"/>
+      <w:lvlJc w:val="left"/>
+      <w:pPr>
+        <w:ind w:left="3240" w:hanging="1080"/>
+      </w:pPr>
+      <w:rPr>
+        <w:rFonts w:hint="default"/>
+      </w:rPr>
+    </w:lvl>
+    <w:lvl w:ilvl="6">
+      <w:start w:val="1"/>
+      <w:numFmt w:val="decimal"/>
+      <w:isLgl/>
+      <w:lvlText w:val="%1.%2.%3.%4.%5.%6.%7"/>
+      <w:lvlJc w:val="left"/>
+      <w:pPr>
+        <w:ind w:left="3960" w:hanging="1440"/>
+      </w:pPr>
+      <w:rPr>
+        <w:rFonts w:hint="default"/>
+      </w:rPr>
+    </w:lvl>
+    <w:lvl w:ilvl="7">
+      <w:start w:val="1"/>
+      <w:numFmt w:val="decimal"/>
+      <w:isLgl/>
+      <w:lvlText w:val="%1.%2.%3.%4.%5.%6.%7.%8"/>
+      <w:lvlJc w:val="left"/>
+      <w:pPr>
+        <w:ind w:left="4320" w:hanging="1440"/>
+      </w:pPr>
+      <w:rPr>
+        <w:rFonts w:hint="default"/>
+      </w:rPr>
+    </w:lvl>
+    <w:lvl w:ilvl="8">
+      <w:start w:val="1"/>
+      <w:numFmt w:val="decimal"/>
+      <w:isLgl/>
+      <w:lvlText w:val="%1.%2.%3.%4.%5.%6.%7.%8.%9"/>
+      <w:lvlJc w:val="left"/>
+      <w:pPr>
+        <w:ind w:left="4680" w:hanging="1440"/>
+      </w:pPr>
+      <w:rPr>
+        <w:rFonts w:hint="default"/>
+      </w:rPr>
+    </w:lvl>
+  </w:abstractNum>
+  <w:abstractNum w:abstractNumId="4">
     <w:nsid w:val="165F73F1"/>
     <w:multiLevelType w:val="multilevel"/>
     <w:tmpl w:val="5A62C3BC"/>
@@ -1056,7 +1392,7 @@
       </w:rPr>
     </w:lvl>
   </w:abstractNum>
-  <w:abstractNum w:abstractNumId="4">
+  <w:abstractNum w:abstractNumId="5">
     <w:nsid w:val="191C7BE6"/>
     <w:multiLevelType w:val="hybridMultilevel"/>
     <w:tmpl w:val="D40EDF56"/>
@@ -1169,7 +1505,93 @@
       </w:rPr>
     </w:lvl>
   </w:abstractNum>
-  <w:abstractNum w:abstractNumId="5">
+  <w:abstractNum w:abstractNumId="6">
+    <w:nsid w:val="22CC3471"/>
+    <w:multiLevelType w:val="hybridMultilevel"/>
+    <w:tmpl w:val="18086660"/>
+    <w:lvl w:ilvl="0" w:tplc="0419000F">
+      <w:start w:val="1"/>
+      <w:numFmt w:val="decimal"/>
+      <w:lvlText w:val="%1."/>
+      <w:lvlJc w:val="left"/>
+      <w:pPr>
+        <w:ind w:left="720" w:hanging="360"/>
+      </w:pPr>
+    </w:lvl>
+    <w:lvl w:ilvl="1" w:tplc="04190019" w:tentative="1">
+      <w:start w:val="1"/>
+      <w:numFmt w:val="lowerLetter"/>
+      <w:lvlText w:val="%2."/>
+      <w:lvlJc w:val="left"/>
+      <w:pPr>
+        <w:ind w:left="1440" w:hanging="360"/>
+      </w:pPr>
+    </w:lvl>
+    <w:lvl w:ilvl="2" w:tplc="0419001B" w:tentative="1">
+      <w:start w:val="1"/>
+      <w:numFmt w:val="lowerRoman"/>
+      <w:lvlText w:val="%3."/>
+      <w:lvlJc w:val="right"/>
+      <w:pPr>
+        <w:ind w:left="2160" w:hanging="180"/>
+      </w:pPr>
+    </w:lvl>
+    <w:lvl w:ilvl="3" w:tplc="0419000F" w:tentative="1">
+      <w:start w:val="1"/>
+      <w:numFmt w:val="decimal"/>
+      <w:lvlText w:val="%4."/>
+      <w:lvlJc w:val="left"/>
+      <w:pPr>
+        <w:ind w:left="2880" w:hanging="360"/>
+      </w:pPr>
+    </w:lvl>
+    <w:lvl w:ilvl="4" w:tplc="04190019" w:tentative="1">
+      <w:start w:val="1"/>
+      <w:numFmt w:val="lowerLetter"/>
+      <w:lvlText w:val="%5."/>
+      <w:lvlJc w:val="left"/>
+      <w:pPr>
+        <w:ind w:left="3600" w:hanging="360"/>
+      </w:pPr>
+    </w:lvl>
+    <w:lvl w:ilvl="5" w:tplc="0419001B" w:tentative="1">
+      <w:start w:val="1"/>
+      <w:numFmt w:val="lowerRoman"/>
+      <w:lvlText w:val="%6."/>
+      <w:lvlJc w:val="right"/>
+      <w:pPr>
+        <w:ind w:left="4320" w:hanging="180"/>
+      </w:pPr>
+    </w:lvl>
+    <w:lvl w:ilvl="6" w:tplc="0419000F" w:tentative="1">
+      <w:start w:val="1"/>
+      <w:numFmt w:val="decimal"/>
+      <w:lvlText w:val="%7."/>
+      <w:lvlJc w:val="left"/>
+      <w:pPr>
+        <w:ind w:left="5040" w:hanging="360"/>
+      </w:pPr>
+    </w:lvl>
+    <w:lvl w:ilvl="7" w:tplc="04190019" w:tentative="1">
+      <w:start w:val="1"/>
+      <w:numFmt w:val="lowerLetter"/>
+      <w:lvlText w:val="%8."/>
+      <w:lvlJc w:val="left"/>
+      <w:pPr>
+        <w:ind w:left="5760" w:hanging="360"/>
+      </w:pPr>
+    </w:lvl>
+    <w:lvl w:ilvl="8" w:tplc="0419001B" w:tentative="1">
+      <w:start w:val="1"/>
+      <w:numFmt w:val="lowerRoman"/>
+      <w:lvlText w:val="%9."/>
+      <w:lvlJc w:val="right"/>
+      <w:pPr>
+        <w:ind w:left="6480" w:hanging="180"/>
+      </w:pPr>
+    </w:lvl>
+  </w:abstractNum>
+  <w:abstractNum w:abstractNumId="7">
     <w:nsid w:val="28DD6B80"/>
     <w:multiLevelType w:val="hybridMultilevel"/>
     <w:tmpl w:val="E550D658"/>
@@ -1258,7 +1680,7 @@
       </w:pPr>
     </w:lvl>
   </w:abstractNum>
-  <w:abstractNum w:abstractNumId="6">
+  <w:abstractNum w:abstractNumId="8">
     <w:nsid w:val="401765D4"/>
     <w:multiLevelType w:val="hybridMultilevel"/>
     <w:tmpl w:val="9DBCBAC4"/>
@@ -1371,7 +1793,7 @@
       </w:rPr>
     </w:lvl>
   </w:abstractNum>
-  <w:abstractNum w:abstractNumId="7">
+  <w:abstractNum w:abstractNumId="9">
     <w:nsid w:val="4AD21229"/>
     <w:multiLevelType w:val="hybridMultilevel"/>
     <w:tmpl w:val="BECE67F4"/>
@@ -1457,7 +1879,129 @@
       </w:pPr>
     </w:lvl>
   </w:abstractNum>
-  <w:abstractNum w:abstractNumId="8">
+  <w:abstractNum w:abstractNumId="10">
+    <w:nsid w:val="5ADE3006"/>
+    <w:multiLevelType w:val="multilevel"/>
+    <w:tmpl w:val="5A62C3BC"/>
+    <w:lvl w:ilvl="0">
+      <w:start w:val="1"/>
+      <w:numFmt w:val="decimal"/>
+      <w:lvlText w:val="%1."/>
+      <w:lvlJc w:val="left"/>
+      <w:pPr>
+        <w:ind w:left="720" w:hanging="360"/>
+      </w:pPr>
+      <w:rPr>
+        <w:rFonts w:hint="default"/>
+        <w:lang w:val="ru-RU"/>
+      </w:rPr>
+    </w:lvl>
+    <w:lvl w:ilvl="1">
+      <w:start w:val="1"/>
+      <w:numFmt w:val="decimal"/>
+      <w:isLgl/>
+      <w:lvlText w:val="%1.%2"/>
+      <w:lvlJc w:val="left"/>
+      <w:pPr>
+        <w:ind w:left="1080" w:hanging="360"/>
+      </w:pPr>
+      <w:rPr>
+        <w:rFonts w:hint="default"/>
+      </w:rPr>
+    </w:lvl>
+    <w:lvl w:ilvl="2">
+      <w:start w:val="1"/>
+      <w:numFmt w:val="decimal"/>
+      <w:isLgl/>
+      <w:lvlText w:val="%1.%2.%3"/>
+      <w:lvlJc w:val="left"/>
+      <w:pPr>
+        <w:ind w:left="1800" w:hanging="720"/>
+      </w:pPr>
+      <w:rPr>
+        <w:rFonts w:hint="default"/>
+      </w:rPr>
+    </w:lvl>
+    <w:lvl w:ilvl="3">
+      <w:start w:val="1"/>
+      <w:numFmt w:val="decimal"/>
+      <w:isLgl/>
+      <w:lvlText w:val="%1.%2.%3.%4"/>
+      <w:lvlJc w:val="left"/>
+      <w:pPr>
+        <w:ind w:left="2160" w:hanging="720"/>
+      </w:pPr>
+      <w:rPr>
+        <w:rFonts w:hint="default"/>
+      </w:rPr>
+    </w:lvl>
+    <w:lvl w:ilvl="4">
+      <w:start w:val="1"/>
+      <w:numFmt w:val="decimal"/>
+      <w:isLgl/>
+      <w:lvlText w:val="%1.%2.%3.%4.%5"/>
+      <w:lvlJc w:val="left"/>
+      <w:pPr>
+        <w:ind w:left="2880" w:hanging="1080"/>
+      </w:pPr>
+      <w:rPr>
+        <w:rFonts w:hint="default"/>
+      </w:rPr>
+    </w:lvl>
+    <w:lvl w:ilvl="5">
+      <w:start w:val="1"/>
+      <w:numFmt w:val="decimal"/>
+      <w:isLgl/>
+      <w:lvlText w:val="%1.%2.%3.%4.%5.%6"/>
+      <w:lvlJc w:val="left"/>
+      <w:pPr>
+        <w:ind w:left="3240" w:hanging="1080"/>
+      </w:pPr>
+      <w:rPr>
+        <w:rFonts w:hint="default"/>
+      </w:rPr>
+    </w:lvl>
+    <w:lvl w:ilvl="6">
+      <w:start w:val="1"/>
+      <w:numFmt w:val="decimal"/>
+      <w:isLgl/>
+      <w:lvlText w:val="%1.%2.%3.%4.%5.%6.%7"/>
+      <w:lvlJc w:val="left"/>
+      <w:pPr>
+        <w:ind w:left="3960" w:hanging="1440"/>
+      </w:pPr>
+      <w:rPr>
+        <w:rFonts w:hint="default"/>
+      </w:rPr>
+    </w:lvl>
+    <w:lvl w:ilvl="7">
+      <w:start w:val="1"/>
+      <w:numFmt w:val="decimal"/>
+      <w:isLgl/>
+      <w:lvlText w:val="%1.%2.%3.%4.%5.%6.%7.%8"/>
+      <w:lvlJc w:val="left"/>
+      <w:pPr>
+        <w:ind w:left="4320" w:hanging="1440"/>
+      </w:pPr>
+      <w:rPr>
+        <w:rFonts w:hint="default"/>
+      </w:rPr>
+    </w:lvl>
+    <w:lvl w:ilvl="8">
+      <w:start w:val="1"/>
+      <w:numFmt w:val="decimal"/>
+      <w:isLgl/>
+      <w:lvlText w:val="%1.%2.%3.%4.%5.%6.%7.%8.%9"/>
+      <w:lvlJc w:val="left"/>
+      <w:pPr>
+        <w:ind w:left="4680" w:hanging="1440"/>
+      </w:pPr>
+      <w:rPr>
+        <w:rFonts w:hint="default"/>
+      </w:rPr>
+    </w:lvl>
+  </w:abstractNum>
+  <w:abstractNum w:abstractNumId="11">
     <w:nsid w:val="6FB71189"/>
     <w:multiLevelType w:val="hybridMultilevel"/>
     <w:tmpl w:val="7550E73A"/>
@@ -1544,19 +2088,19 @@
     </w:lvl>
   </w:abstractNum>
   <w:num w:numId="1">
-    <w:abstractNumId w:val="7"/>
+    <w:abstractNumId w:val="9"/>
   </w:num>
   <w:num w:numId="2">
-    <w:abstractNumId w:val="3"/>
+    <w:abstractNumId w:val="4"/>
   </w:num>
   <w:num w:numId="3">
     <w:abstractNumId w:val="0"/>
   </w:num>
   <w:num w:numId="4">
-    <w:abstractNumId w:val="5"/>
+    <w:abstractNumId w:val="7"/>
   </w:num>
   <w:num w:numId="5">
-    <w:abstractNumId w:val="8"/>
+    <w:abstractNumId w:val="11"/>
   </w:num>
   <w:num w:numId="6">
     <w:abstractNumId w:val="2"/>
@@ -1565,10 +2109,19 @@
     <w:abstractNumId w:val="1"/>
   </w:num>
   <w:num w:numId="8">
+    <w:abstractNumId w:val="8"/>
+  </w:num>
+  <w:num w:numId="9">
+    <w:abstractNumId w:val="5"/>
+  </w:num>
+  <w:num w:numId="10">
     <w:abstractNumId w:val="6"/>
   </w:num>
-  <w:num w:numId="9">
-    <w:abstractNumId w:val="4"/>
+  <w:num w:numId="11">
+    <w:abstractNumId w:val="3"/>
+  </w:num>
+  <w:num w:numId="12">
+    <w:abstractNumId w:val="10"/>
   </w:num>
 </w:numbering>
 </file>

</xml_diff>

<commit_message>
Merged Specifications now P1-P4 are completed.
</commit_message>
<xml_diff>
--- a/Resources/Specification.docx
+++ b/Resources/Specification.docx
@@ -4,9 +4,13 @@
   <w:body>
     <w:p>
       <w:pPr>
-        <w:rPr>
-          <w:b/>
-          <w:lang w:val="en-US"/>
+        <w:pStyle w:val="a3"/>
+        <w:numPr>
+          <w:ilvl w:val="0"/>
+          <w:numId w:val="5"/>
+        </w:numPr>
+        <w:rPr>
+          <w:b/>
         </w:rPr>
       </w:pPr>
       <w:r>
@@ -15,20 +19,13 @@
         </w:rPr>
         <w:t>Введение</w:t>
       </w:r>
-      <w:r>
-        <w:rPr>
-          <w:b/>
-          <w:lang w:val="en-US"/>
-        </w:rPr>
-        <w:t>:</w:t>
-      </w:r>
     </w:p>
     <w:p>
       <w:pPr>
         <w:pStyle w:val="a3"/>
         <w:numPr>
           <w:ilvl w:val="1"/>
-          <w:numId w:val="1"/>
+          <w:numId w:val="5"/>
         </w:numPr>
       </w:pPr>
       <w:r>
@@ -88,7 +85,7 @@
         <w:pStyle w:val="a3"/>
         <w:numPr>
           <w:ilvl w:val="1"/>
-          <w:numId w:val="1"/>
+          <w:numId w:val="5"/>
         </w:numPr>
       </w:pPr>
       <w:r>
@@ -135,14 +132,12 @@
       <w:r>
         <w:t>. Общий шрифт документа-</w:t>
       </w:r>
-      <w:proofErr w:type="gramStart"/>
       <w:r>
         <w:rPr>
           <w:lang w:val="en-US"/>
         </w:rPr>
         <w:t>Calibri</w:t>
       </w:r>
-      <w:proofErr w:type="gramEnd"/>
       <w:r>
         <w:t xml:space="preserve"> </w:t>
       </w:r>
@@ -158,7 +153,7 @@
         <w:pStyle w:val="a3"/>
         <w:numPr>
           <w:ilvl w:val="1"/>
-          <w:numId w:val="1"/>
+          <w:numId w:val="5"/>
         </w:numPr>
       </w:pPr>
       <w:r>
@@ -197,7 +192,7 @@
         <w:pStyle w:val="a3"/>
         <w:numPr>
           <w:ilvl w:val="1"/>
-          <w:numId w:val="1"/>
+          <w:numId w:val="5"/>
         </w:numPr>
       </w:pPr>
       <w:r>
@@ -209,7 +204,7 @@
         <w:pStyle w:val="a3"/>
         <w:numPr>
           <w:ilvl w:val="1"/>
-          <w:numId w:val="1"/>
+          <w:numId w:val="5"/>
         </w:numPr>
       </w:pPr>
       <w:r>
@@ -237,7 +232,7 @@
     <w:p>
       <w:pPr>
         <w:pStyle w:val="a3"/>
-        <w:ind w:left="360"/>
+        <w:ind w:left="372" w:firstLine="348"/>
       </w:pPr>
       <w:hyperlink r:id="rId6" w:history="1">
         <w:r>
@@ -251,27 +246,762 @@
     <w:p>
       <w:pPr>
         <w:pStyle w:val="a3"/>
-        <w:ind w:left="360"/>
-      </w:pPr>
-    </w:p>
-    <w:p>
-      <w:pPr>
-        <w:pStyle w:val="a3"/>
-        <w:ind w:left="360"/>
-      </w:pPr>
-    </w:p>
-    <w:p/>
-    <w:p>
-      <w:pPr>
-        <w:pStyle w:val="a3"/>
-        <w:ind w:left="360"/>
-      </w:pPr>
-    </w:p>
-    <w:p>
-      <w:pPr>
-        <w:rPr>
-          <w:b/>
-        </w:rPr>
+        <w:rPr>
+          <w:b/>
+        </w:rPr>
+      </w:pPr>
+    </w:p>
+    <w:p>
+      <w:pPr>
+        <w:pStyle w:val="a3"/>
+        <w:numPr>
+          <w:ilvl w:val="0"/>
+          <w:numId w:val="5"/>
+        </w:numPr>
+        <w:rPr>
+          <w:b/>
+        </w:rPr>
+      </w:pPr>
+      <w:r>
+        <w:rPr>
+          <w:b/>
+        </w:rPr>
+        <w:t>Общее описание</w:t>
+      </w:r>
+    </w:p>
+    <w:p>
+      <w:pPr>
+        <w:pStyle w:val="a3"/>
+        <w:numPr>
+          <w:ilvl w:val="1"/>
+          <w:numId w:val="5"/>
+        </w:numPr>
+      </w:pPr>
+      <w:r>
+        <w:t>Описание продукта.</w:t>
+      </w:r>
+    </w:p>
+    <w:p>
+      <w:pPr>
+        <w:ind w:left="1080"/>
+      </w:pPr>
+      <w:r>
+        <w:t>Продукт – новая система для построения и отображения одного или нескольких двух и трехмерных  графиков  функций.</w:t>
+      </w:r>
+    </w:p>
+    <w:p>
+      <w:pPr>
+        <w:pStyle w:val="a3"/>
+        <w:numPr>
+          <w:ilvl w:val="1"/>
+          <w:numId w:val="5"/>
+        </w:numPr>
+      </w:pPr>
+      <w:r>
+        <w:t>Особенности продукта.</w:t>
+      </w:r>
+    </w:p>
+    <w:p>
+      <w:pPr>
+        <w:pStyle w:val="a3"/>
+        <w:numPr>
+          <w:ilvl w:val="2"/>
+          <w:numId w:val="5"/>
+        </w:numPr>
+      </w:pPr>
+      <w:r>
+        <w:t>Продукт позволяет отображать графики нескольких функций на одной координатной плоскости или в одном координатном пространстве.</w:t>
+      </w:r>
+    </w:p>
+    <w:p>
+      <w:pPr>
+        <w:pStyle w:val="a3"/>
+        <w:numPr>
+          <w:ilvl w:val="2"/>
+          <w:numId w:val="5"/>
+        </w:numPr>
+      </w:pPr>
+      <w:r>
+        <w:t>Продукт позволяет строить несколько графиков на разных координатных плоскостях или пространствах и отображать их рядом.</w:t>
+      </w:r>
+    </w:p>
+    <w:p>
+      <w:pPr>
+        <w:pStyle w:val="a3"/>
+        <w:numPr>
+          <w:ilvl w:val="1"/>
+          <w:numId w:val="5"/>
+        </w:numPr>
+      </w:pPr>
+      <w:r>
+        <w:t>Классы пользователей, работающих с этим программным продуктом.</w:t>
+      </w:r>
+    </w:p>
+    <w:p>
+      <w:pPr>
+        <w:pStyle w:val="a3"/>
+        <w:ind w:left="1080"/>
+      </w:pPr>
+      <w:r>
+        <w:t>С этим программным продуктом могут работать ученики средних и старших классов, студенты, профессора и инженеры.</w:t>
+      </w:r>
+    </w:p>
+    <w:p>
+      <w:pPr>
+        <w:pStyle w:val="a3"/>
+        <w:numPr>
+          <w:ilvl w:val="1"/>
+          <w:numId w:val="5"/>
+        </w:numPr>
+      </w:pPr>
+      <w:r>
+        <w:t>ОС</w:t>
+      </w:r>
+      <w:r>
+        <w:t xml:space="preserve"> – </w:t>
+      </w:r>
+      <w:r>
+        <w:rPr>
+          <w:lang w:val="en-US"/>
+        </w:rPr>
+        <w:t>Microsoft</w:t>
+      </w:r>
+      <w:r>
+        <w:rPr>
+          <w:rFonts w:cstheme="minorHAnsi"/>
+        </w:rPr>
+        <w:t>®</w:t>
+      </w:r>
+      <w:r>
+        <w:t xml:space="preserve"> </w:t>
+      </w:r>
+      <w:r>
+        <w:rPr>
+          <w:lang w:val="en-US"/>
+        </w:rPr>
+        <w:t>Windows</w:t>
+      </w:r>
+      <w:r>
+        <w:t>®</w:t>
+      </w:r>
+      <w:r>
+        <w:t xml:space="preserve"> </w:t>
+      </w:r>
+      <w:r>
+        <w:rPr>
+          <w:lang w:val="en-US"/>
+        </w:rPr>
+        <w:t>XP</w:t>
+      </w:r>
+      <w:r>
+        <w:t>™</w:t>
+      </w:r>
+      <w:r>
+        <w:t xml:space="preserve"> </w:t>
+      </w:r>
+      <w:r>
+        <w:t>и</w:t>
+      </w:r>
+      <w:r>
+        <w:t xml:space="preserve"> </w:t>
+      </w:r>
+      <w:r>
+        <w:t xml:space="preserve">выше с установленным </w:t>
+      </w:r>
+      <w:r>
+        <w:t>.</w:t>
+      </w:r>
+      <w:r>
+        <w:rPr>
+          <w:lang w:val="en-US"/>
+        </w:rPr>
+        <w:t>NET</w:t>
+      </w:r>
+      <w:r>
+        <w:t xml:space="preserve"> </w:t>
+      </w:r>
+      <w:r>
+        <w:rPr>
+          <w:lang w:val="en-US"/>
+        </w:rPr>
+        <w:t>Framework</w:t>
+      </w:r>
+      <w:r>
+        <w:t>™</w:t>
+      </w:r>
+      <w:r>
+        <w:t xml:space="preserve"> </w:t>
+      </w:r>
+      <w:r>
+        <w:rPr>
+          <w:lang w:val="en-US"/>
+        </w:rPr>
+        <w:t>v</w:t>
+      </w:r>
+      <w:r>
+        <w:t xml:space="preserve">3.5 </w:t>
+      </w:r>
+      <w:r>
+        <w:t>и выше.</w:t>
+      </w:r>
+    </w:p>
+    <w:p>
+      <w:pPr>
+        <w:pStyle w:val="a3"/>
+        <w:ind w:left="1080"/>
+      </w:pPr>
+      <w:r>
+        <w:t>Аппаратные требования:</w:t>
+      </w:r>
+    </w:p>
+    <w:p>
+      <w:pPr>
+        <w:pStyle w:val="a3"/>
+        <w:numPr>
+          <w:ilvl w:val="0"/>
+          <w:numId w:val="6"/>
+        </w:numPr>
+      </w:pPr>
+      <w:r>
+        <w:t xml:space="preserve">Процессор, рекомендуемый для </w:t>
+      </w:r>
+      <w:r>
+        <w:rPr>
+          <w:lang w:val="en-US"/>
+        </w:rPr>
+        <w:t>Microsoft</w:t>
+      </w:r>
+      <w:r>
+        <w:t>®</w:t>
+      </w:r>
+      <w:r>
+        <w:t xml:space="preserve"> </w:t>
+      </w:r>
+      <w:r>
+        <w:rPr>
+          <w:lang w:val="en-US"/>
+        </w:rPr>
+        <w:t>Windows</w:t>
+      </w:r>
+      <w:r>
+        <w:t>®</w:t>
+      </w:r>
+      <w:r>
+        <w:t xml:space="preserve"> </w:t>
+      </w:r>
+      <w:r>
+        <w:rPr>
+          <w:lang w:val="en-US"/>
+        </w:rPr>
+        <w:t>XP</w:t>
+      </w:r>
+      <w:r>
+        <w:t>™</w:t>
+      </w:r>
+      <w:r>
+        <w:t xml:space="preserve"> </w:t>
+      </w:r>
+      <w:r>
+        <w:t>и лучше.</w:t>
+      </w:r>
+    </w:p>
+    <w:p>
+      <w:pPr>
+        <w:pStyle w:val="a3"/>
+        <w:numPr>
+          <w:ilvl w:val="0"/>
+          <w:numId w:val="6"/>
+        </w:numPr>
+      </w:pPr>
+      <w:r>
+        <w:t xml:space="preserve">Минимум 256 МБ </w:t>
+      </w:r>
+      <w:r>
+        <w:rPr>
+          <w:lang w:val="en-US"/>
+        </w:rPr>
+        <w:t>RAM</w:t>
+      </w:r>
+    </w:p>
+    <w:p>
+      <w:pPr>
+        <w:pStyle w:val="a3"/>
+        <w:numPr>
+          <w:ilvl w:val="0"/>
+          <w:numId w:val="6"/>
+        </w:numPr>
+      </w:pPr>
+      <w:r>
+        <w:t>Желательно наличие монитора с разрешающей способностью не ниже 1024*768</w:t>
+      </w:r>
+    </w:p>
+    <w:p>
+      <w:pPr>
+        <w:ind w:left="1080"/>
+      </w:pPr>
+      <w:r>
+        <w:t>Взаимодействующие системы и ПО:</w:t>
+      </w:r>
+    </w:p>
+    <w:p>
+      <w:pPr>
+        <w:pStyle w:val="a3"/>
+        <w:numPr>
+          <w:ilvl w:val="0"/>
+          <w:numId w:val="7"/>
+        </w:numPr>
+      </w:pPr>
+      <w:r>
+        <w:rPr>
+          <w:lang w:val="en-US"/>
+        </w:rPr>
+        <w:t>.NET Framework™</w:t>
+      </w:r>
+    </w:p>
+    <w:p>
+      <w:pPr>
+        <w:pStyle w:val="a3"/>
+        <w:ind w:left="1800"/>
+      </w:pPr>
+    </w:p>
+    <w:p>
+      <w:pPr>
+        <w:pStyle w:val="a3"/>
+        <w:numPr>
+          <w:ilvl w:val="1"/>
+          <w:numId w:val="5"/>
+        </w:numPr>
+      </w:pPr>
+      <w:r>
+        <w:t>Ограничения дизайна и реализации.</w:t>
+      </w:r>
+    </w:p>
+    <w:p>
+      <w:pPr>
+        <w:pStyle w:val="a3"/>
+        <w:numPr>
+          <w:ilvl w:val="2"/>
+          <w:numId w:val="5"/>
+        </w:numPr>
+      </w:pPr>
+      <w:r>
+        <w:t xml:space="preserve">Технология </w:t>
+      </w:r>
+      <w:r>
+        <w:rPr>
+          <w:lang w:val="en-US"/>
+        </w:rPr>
+        <w:t>Windows</w:t>
+      </w:r>
+      <w:r>
+        <w:t>®</w:t>
+      </w:r>
+      <w:r>
+        <w:t xml:space="preserve"> </w:t>
+      </w:r>
+      <w:r>
+        <w:rPr>
+          <w:lang w:val="en-US"/>
+        </w:rPr>
+        <w:t>Presentation</w:t>
+      </w:r>
+      <w:r>
+        <w:t xml:space="preserve"> </w:t>
+      </w:r>
+      <w:r>
+        <w:rPr>
+          <w:lang w:val="en-US"/>
+        </w:rPr>
+        <w:t>Foundation</w:t>
+      </w:r>
+      <w:r>
+        <w:t>™</w:t>
+      </w:r>
+      <w:r>
+        <w:t xml:space="preserve"> не позволяет определять формы произвольной формы.</w:t>
+      </w:r>
+    </w:p>
+    <w:p>
+      <w:pPr>
+        <w:pStyle w:val="a3"/>
+        <w:numPr>
+          <w:ilvl w:val="2"/>
+          <w:numId w:val="5"/>
+        </w:numPr>
+      </w:pPr>
+      <w:r>
+        <w:t xml:space="preserve">ОС </w:t>
+      </w:r>
+      <w:r>
+        <w:rPr>
+          <w:lang w:val="en-US"/>
+        </w:rPr>
+        <w:t>Windows</w:t>
+      </w:r>
+      <w:r>
+        <w:t>®</w:t>
+      </w:r>
+      <w:r>
+        <w:t xml:space="preserve"> </w:t>
+      </w:r>
+      <w:r>
+        <w:t>не накладывает существенных ограничений на программный продукт</w:t>
+      </w:r>
+    </w:p>
+    <w:p>
+      <w:pPr>
+        <w:pStyle w:val="a3"/>
+        <w:numPr>
+          <w:ilvl w:val="2"/>
+          <w:numId w:val="5"/>
+        </w:numPr>
+      </w:pPr>
+      <w:r>
+        <w:t>По дополнительному устному соглашению есть две части программного продукта: ядро и интерфейс, которые должны иметь централизованную точку соединения.</w:t>
+      </w:r>
+    </w:p>
+    <w:p>
+      <w:pPr>
+        <w:pStyle w:val="a3"/>
+        <w:numPr>
+          <w:ilvl w:val="2"/>
+          <w:numId w:val="5"/>
+        </w:numPr>
+      </w:pPr>
+      <w:r>
+        <w:t>Предыдущих версий нет.</w:t>
+      </w:r>
+    </w:p>
+    <w:p>
+      <w:pPr>
+        <w:pStyle w:val="a3"/>
+        <w:numPr>
+          <w:ilvl w:val="2"/>
+          <w:numId w:val="5"/>
+        </w:numPr>
+      </w:pPr>
+      <w:r>
+        <w:lastRenderedPageBreak/>
+        <w:t>Существенных ограничений аппаратное обеспечение на программный продукт не накладывает.</w:t>
+      </w:r>
+    </w:p>
+    <w:p>
+      <w:pPr>
+        <w:pStyle w:val="a3"/>
+        <w:numPr>
+          <w:ilvl w:val="2"/>
+          <w:numId w:val="5"/>
+        </w:numPr>
+      </w:pPr>
+      <w:r>
+        <w:t>Бизнес правил нет</w:t>
+      </w:r>
+    </w:p>
+    <w:p>
+      <w:pPr>
+        <w:pStyle w:val="a3"/>
+        <w:numPr>
+          <w:ilvl w:val="2"/>
+          <w:numId w:val="5"/>
+        </w:numPr>
+      </w:pPr>
+      <w:r>
+        <w:t>Ограничения пользовательского интерфейса описаны в П4.</w:t>
+      </w:r>
+    </w:p>
+    <w:p>
+      <w:pPr>
+        <w:pStyle w:val="a3"/>
+        <w:numPr>
+          <w:ilvl w:val="2"/>
+          <w:numId w:val="5"/>
+        </w:numPr>
+      </w:pPr>
+      <w:r>
+        <w:t>В данной версии приложения формат обмена данными не влияет на программный продукт.</w:t>
+      </w:r>
+    </w:p>
+    <w:p>
+      <w:pPr>
+        <w:pStyle w:val="a3"/>
+        <w:numPr>
+          <w:ilvl w:val="1"/>
+          <w:numId w:val="5"/>
+        </w:numPr>
+      </w:pPr>
+      <w:r>
+        <w:t>Документация для пользователей предоставляется во встроенной справке.</w:t>
+      </w:r>
+    </w:p>
+    <w:p>
+      <w:pPr>
+        <w:pStyle w:val="a3"/>
+        <w:numPr>
+          <w:ilvl w:val="1"/>
+          <w:numId w:val="5"/>
+        </w:numPr>
+      </w:pPr>
+      <w:r>
+        <w:t>Предположения и зависимости.</w:t>
+      </w:r>
+    </w:p>
+    <w:p>
+      <w:pPr>
+        <w:pStyle w:val="a3"/>
+        <w:numPr>
+          <w:ilvl w:val="2"/>
+          <w:numId w:val="5"/>
+        </w:numPr>
+      </w:pPr>
+      <w:r>
+        <w:t>Программный продукт не зависит от оборудования кроме ПК</w:t>
+      </w:r>
+    </w:p>
+    <w:p>
+      <w:pPr>
+        <w:pStyle w:val="a3"/>
+        <w:numPr>
+          <w:ilvl w:val="2"/>
+          <w:numId w:val="5"/>
+        </w:numPr>
+      </w:pPr>
+      <w:r>
+        <w:t>Программный продукт не зависит от версии ОС в случае если в ней разработчики не откажутся от стандартов интерфейсов, применяемых в сегодняшних ОС.</w:t>
+      </w:r>
+    </w:p>
+    <w:p>
+      <w:pPr>
+        <w:pStyle w:val="a3"/>
+        <w:numPr>
+          <w:ilvl w:val="2"/>
+          <w:numId w:val="5"/>
+        </w:numPr>
+      </w:pPr>
+      <w:r>
+        <w:t>Программный продукт не имеет не реализованных связанных подсистем.</w:t>
+      </w:r>
+    </w:p>
+    <w:p>
+      <w:pPr>
+        <w:pStyle w:val="a3"/>
+        <w:numPr>
+          <w:ilvl w:val="2"/>
+          <w:numId w:val="5"/>
+        </w:numPr>
+      </w:pPr>
+      <w:r>
+        <w:t>На продукт не накладывается промышленный стандарт.</w:t>
+      </w:r>
+    </w:p>
+    <w:p>
+      <w:pPr>
+        <w:pStyle w:val="a3"/>
+        <w:ind w:left="1800"/>
+      </w:pPr>
+    </w:p>
+    <w:p>
+      <w:pPr>
+        <w:pStyle w:val="a3"/>
+        <w:numPr>
+          <w:ilvl w:val="0"/>
+          <w:numId w:val="5"/>
+        </w:numPr>
+        <w:rPr>
+          <w:b/>
+        </w:rPr>
+      </w:pPr>
+      <w:r>
+        <w:rPr>
+          <w:b/>
+        </w:rPr>
+        <w:t>Функции системы:</w:t>
+      </w:r>
+    </w:p>
+    <w:p>
+      <w:pPr>
+        <w:pStyle w:val="a3"/>
+        <w:numPr>
+          <w:ilvl w:val="1"/>
+          <w:numId w:val="5"/>
+        </w:numPr>
+      </w:pPr>
+      <w:r>
+        <w:t>Создание списка функций.</w:t>
+      </w:r>
+    </w:p>
+    <w:p>
+      <w:pPr>
+        <w:pStyle w:val="a3"/>
+        <w:numPr>
+          <w:ilvl w:val="2"/>
+          <w:numId w:val="5"/>
+        </w:numPr>
+      </w:pPr>
+      <w:r>
+        <w:t>Программный продукт должен позволять создавать список функций с двух и трехмерными графиками каждая может быть своего цвета и прозрачности (для трехмерных графиков)</w:t>
+      </w:r>
+    </w:p>
+    <w:p>
+      <w:pPr>
+        <w:pStyle w:val="a3"/>
+        <w:numPr>
+          <w:ilvl w:val="2"/>
+          <w:numId w:val="5"/>
+        </w:numPr>
+      </w:pPr>
+      <w:r>
+        <w:t xml:space="preserve">Пользователь вводит функцию и нажимает кнопку «Добавить». Продукт компилирует функцию в </w:t>
+      </w:r>
+      <w:r>
+        <w:rPr>
+          <w:lang w:val="en-US"/>
+        </w:rPr>
+        <w:t>MSIL</w:t>
+      </w:r>
+      <w:r>
+        <w:t xml:space="preserve"> </w:t>
+      </w:r>
+      <w:r>
+        <w:t xml:space="preserve">– код и выполняет ее с помощью встроенного в </w:t>
+      </w:r>
+      <w:r>
+        <w:t>.</w:t>
+      </w:r>
+      <w:r>
+        <w:rPr>
+          <w:lang w:val="en-US"/>
+        </w:rPr>
+        <w:t>NET</w:t>
+      </w:r>
+      <w:r>
+        <w:t xml:space="preserve"> </w:t>
+      </w:r>
+      <w:r>
+        <w:rPr>
+          <w:lang w:val="en-US"/>
+        </w:rPr>
+        <w:t>Framework</w:t>
+      </w:r>
+      <w:r>
+        <w:t xml:space="preserve">™ </w:t>
+      </w:r>
+      <w:r>
+        <w:rPr>
+          <w:lang w:val="en-US"/>
+        </w:rPr>
+        <w:t>JIT</w:t>
+      </w:r>
+      <w:r>
+        <w:t xml:space="preserve"> </w:t>
+      </w:r>
+      <w:r>
+        <w:t>парсера в параллельном потоке, чтобы избежать «зависания» интерфейса во время построения графика.</w:t>
+      </w:r>
+    </w:p>
+    <w:p>
+      <w:pPr>
+        <w:pStyle w:val="a3"/>
+        <w:numPr>
+          <w:ilvl w:val="2"/>
+          <w:numId w:val="5"/>
+        </w:numPr>
+      </w:pPr>
+      <w:r>
+        <w:t>Требуется:</w:t>
+      </w:r>
+    </w:p>
+    <w:p>
+      <w:pPr>
+        <w:pStyle w:val="a3"/>
+        <w:numPr>
+          <w:ilvl w:val="3"/>
+          <w:numId w:val="5"/>
+        </w:numPr>
+      </w:pPr>
+      <w:r>
+        <w:t>Реализовать проверку входной функции на валидность.</w:t>
+      </w:r>
+    </w:p>
+    <w:p>
+      <w:pPr>
+        <w:ind w:left="2124"/>
+      </w:pPr>
+      <w:r>
+        <w:t>Исключительные ситуации:</w:t>
+      </w:r>
+    </w:p>
+    <w:p>
+      <w:pPr>
+        <w:pStyle w:val="a3"/>
+        <w:numPr>
+          <w:ilvl w:val="3"/>
+          <w:numId w:val="5"/>
+        </w:numPr>
+      </w:pPr>
+      <w:r>
+        <w:t>Пользователь ввел некорректную формулу.</w:t>
+      </w:r>
+    </w:p>
+    <w:p>
+      <w:pPr>
+        <w:pStyle w:val="a3"/>
+        <w:numPr>
+          <w:ilvl w:val="3"/>
+          <w:numId w:val="5"/>
+        </w:numPr>
+      </w:pPr>
+      <w:r>
+        <w:t>Закончилась оперативная память, доступная приложению.</w:t>
+      </w:r>
+    </w:p>
+    <w:p>
+      <w:pPr>
+        <w:pStyle w:val="a3"/>
+        <w:ind w:left="2160"/>
+      </w:pPr>
+      <w:r>
+        <w:t>Реакция на исключительные ситуации:</w:t>
+      </w:r>
+    </w:p>
+    <w:p>
+      <w:pPr>
+        <w:pStyle w:val="a3"/>
+        <w:numPr>
+          <w:ilvl w:val="3"/>
+          <w:numId w:val="5"/>
+        </w:numPr>
+      </w:pPr>
+      <w:r>
+        <w:t>Не позволять пользователю сохранить в список некорректную формулу и указать ему на ошибку.</w:t>
+      </w:r>
+    </w:p>
+    <w:p>
+      <w:pPr>
+        <w:pStyle w:val="a3"/>
+        <w:numPr>
+          <w:ilvl w:val="3"/>
+          <w:numId w:val="5"/>
+        </w:numPr>
+      </w:pPr>
+      <w:r>
+        <w:t>Попробовать выполнить сбор мусора и, если это не помогает, выдать пользователю ошибку.</w:t>
+      </w:r>
+    </w:p>
+    <w:p>
+      <w:pPr>
+        <w:pStyle w:val="a3"/>
+        <w:ind w:left="2160"/>
+      </w:pPr>
+      <w:bookmarkStart w:id="0" w:name="_GoBack"/>
+      <w:bookmarkEnd w:id="0"/>
+    </w:p>
+    <w:p>
+      <w:pPr>
+        <w:pStyle w:val="a3"/>
+        <w:numPr>
+          <w:ilvl w:val="0"/>
+          <w:numId w:val="5"/>
+        </w:numPr>
       </w:pPr>
       <w:r>
         <w:rPr>
@@ -281,29 +1011,19 @@
       </w:r>
     </w:p>
     <w:p>
-      <w:r>
-        <w:rPr>
-          <w:b/>
-        </w:rPr>
-        <w:t>4</w:t>
-      </w:r>
-      <w:r>
-        <w:rPr>
-          <w:b/>
-        </w:rPr>
-        <w:t xml:space="preserve">.1 </w:t>
-      </w:r>
+      <w:pPr>
+        <w:pStyle w:val="a3"/>
+        <w:numPr>
+          <w:ilvl w:val="1"/>
+          <w:numId w:val="5"/>
+        </w:numPr>
+        <w:rPr>
+          <w:b/>
+        </w:rPr>
+      </w:pPr>
       <w:r>
         <w:t>Интерфейсы пользователя</w:t>
       </w:r>
-    </w:p>
-    <w:p>
-      <w:pPr>
-        <w:ind w:left="360"/>
-        <w:rPr>
-          <w:b/>
-        </w:rPr>
-      </w:pPr>
     </w:p>
     <w:p>
       <w:pPr>
@@ -477,6 +1197,7 @@
         </w:numPr>
       </w:pPr>
       <w:r>
+        <w:lastRenderedPageBreak/>
         <w:t xml:space="preserve">Программный продукт рекомендован к использованию с разрешением не ниже </w:t>
       </w:r>
       <w:r>
@@ -530,19 +1251,11 @@
         </w:rPr>
         <w:t>P</w:t>
       </w:r>
-      <w:proofErr w:type="gramStart"/>
-      <w:r>
-        <w:rPr>
-          <w:b/>
-        </w:rPr>
-        <w:t xml:space="preserve"> ]</w:t>
-      </w:r>
-      <w:proofErr w:type="gramEnd"/>
-      <w:r>
-        <w:rPr>
-          <w:b/>
-        </w:rPr>
-        <w:t xml:space="preserve"> </w:t>
+      <w:r>
+        <w:rPr>
+          <w:b/>
+        </w:rPr>
+        <w:t xml:space="preserve"> ] </w:t>
       </w:r>
       <w:r>
         <w:t xml:space="preserve">используется для вывода на печать активного пространства с графиками, так же </w:t>
@@ -587,19 +1300,7 @@
     <w:p>
       <w:pPr>
         <w:pStyle w:val="a3"/>
-        <w:ind w:left="1080"/>
-      </w:pPr>
-    </w:p>
-    <w:p>
-      <w:pPr>
-        <w:pStyle w:val="a3"/>
-        <w:ind w:left="1080"/>
-      </w:pPr>
-    </w:p>
-    <w:p>
-      <w:pPr>
-        <w:pStyle w:val="a3"/>
-        <w:ind w:left="0"/>
+        <w:ind w:left="0" w:firstLine="708"/>
         <w:rPr>
           <w:b/>
         </w:rPr>
@@ -696,11 +1397,13 @@
       </w:r>
     </w:p>
     <w:p>
-      <w:r>
-        <w:rPr>
-          <w:b/>
-        </w:rPr>
-        <w:lastRenderedPageBreak/>
+      <w:pPr>
+        <w:ind w:left="360" w:firstLine="348"/>
+      </w:pPr>
+      <w:r>
+        <w:rPr>
+          <w:b/>
+        </w:rPr>
         <w:t>4.3. Интерфейсы Программного обеспечения</w:t>
       </w:r>
       <w:r>
@@ -708,6 +1411,9 @@
       </w:r>
     </w:p>
     <w:p>
+      <w:pPr>
+        <w:ind w:left="708" w:firstLine="708"/>
+      </w:pPr>
       <w:r>
         <w:t>По дополнительному устному соглашению</w:t>
       </w:r>
@@ -738,6 +1444,7 @@
     </w:p>
     <w:p>
       <w:pPr>
+        <w:ind w:firstLine="708"/>
         <w:rPr>
           <w:b/>
         </w:rPr>
@@ -755,6 +1462,7 @@
         <w:autoSpaceDN w:val="0"/>
         <w:adjustRightInd w:val="0"/>
         <w:spacing w:after="0" w:line="240" w:lineRule="auto"/>
+        <w:ind w:left="708" w:firstLine="708"/>
       </w:pPr>
       <w:r>
         <w:t>Для организации внутренних интерфейсов программного продукта используется отдельный модуль очереди сообщений,  каждый из элементов которой имеет два атрибута - код сообщения и его описание</w:t>
@@ -909,19 +1617,6 @@
       <w:r>
         <w:t>Обработчик элемента очереди вызывает обработчик описания сообщения по его коду, и передает ему управление, после чего выполняется разбор описания сообщения.</w:t>
       </w:r>
-    </w:p>
-    <w:p/>
-    <w:p>
-      <w:pPr>
-        <w:pStyle w:val="a3"/>
-        <w:ind w:left="360"/>
-      </w:pPr>
-    </w:p>
-    <w:p/>
-    <w:p/>
-    <w:p>
-      <w:bookmarkStart w:id="0" w:name="_GoBack"/>
-      <w:bookmarkEnd w:id="0"/>
     </w:p>
     <w:p/>
     <w:p>
@@ -1032,6 +1727,332 @@
 <file path=word/numbering.xml><?xml version="1.0" encoding="utf-8"?>
 <w:numbering xmlns:wpc="http://schemas.microsoft.com/office/word/2010/wordprocessingCanvas" xmlns:mc="http://schemas.openxmlformats.org/markup-compatibility/2006" xmlns:o="urn:schemas-microsoft-com:office:office" xmlns:r="http://schemas.openxmlformats.org/officeDocument/2006/relationships" xmlns:m="http://schemas.openxmlformats.org/officeDocument/2006/math" xmlns:v="urn:schemas-microsoft-com:vml" xmlns:wp14="http://schemas.microsoft.com/office/word/2010/wordprocessingDrawing" xmlns:wp="http://schemas.openxmlformats.org/drawingml/2006/wordprocessingDrawing" xmlns:w10="urn:schemas-microsoft-com:office:word" xmlns:w="http://schemas.openxmlformats.org/wordprocessingml/2006/main" xmlns:w14="http://schemas.microsoft.com/office/word/2010/wordml" xmlns:wpg="http://schemas.microsoft.com/office/word/2010/wordprocessingGroup" xmlns:wpi="http://schemas.microsoft.com/office/word/2010/wordprocessingInk" xmlns:wne="http://schemas.microsoft.com/office/word/2006/wordml" xmlns:wps="http://schemas.microsoft.com/office/word/2010/wordprocessingShape" mc:Ignorable="w14 wp14">
   <w:abstractNum w:abstractNumId="0">
+    <w:nsid w:val="018D23D8"/>
+    <w:multiLevelType w:val="multilevel"/>
+    <w:tmpl w:val="E432D6D2"/>
+    <w:lvl w:ilvl="0">
+      <w:start w:val="1"/>
+      <w:numFmt w:val="decimal"/>
+      <w:lvlText w:val="%1."/>
+      <w:lvlJc w:val="left"/>
+      <w:pPr>
+        <w:ind w:left="720" w:hanging="360"/>
+      </w:pPr>
+      <w:rPr>
+        <w:rFonts w:hint="default"/>
+        <w:b/>
+        <w:lang w:val="ru-RU"/>
+      </w:rPr>
+    </w:lvl>
+    <w:lvl w:ilvl="1">
+      <w:start w:val="1"/>
+      <w:numFmt w:val="decimal"/>
+      <w:isLgl/>
+      <w:lvlText w:val="%1.%2"/>
+      <w:lvlJc w:val="left"/>
+      <w:pPr>
+        <w:ind w:left="1080" w:hanging="360"/>
+      </w:pPr>
+      <w:rPr>
+        <w:rFonts w:hint="default"/>
+        <w:b/>
+      </w:rPr>
+    </w:lvl>
+    <w:lvl w:ilvl="2">
+      <w:start w:val="1"/>
+      <w:numFmt w:val="decimal"/>
+      <w:isLgl/>
+      <w:lvlText w:val="%1.%2.%3"/>
+      <w:lvlJc w:val="left"/>
+      <w:pPr>
+        <w:ind w:left="1800" w:hanging="720"/>
+      </w:pPr>
+      <w:rPr>
+        <w:rFonts w:hint="default"/>
+        <w:b/>
+      </w:rPr>
+    </w:lvl>
+    <w:lvl w:ilvl="3">
+      <w:start w:val="1"/>
+      <w:numFmt w:val="bullet"/>
+      <w:lvlText w:val=""/>
+      <w:lvlJc w:val="left"/>
+      <w:pPr>
+        <w:ind w:left="2160" w:hanging="720"/>
+      </w:pPr>
+      <w:rPr>
+        <w:rFonts w:ascii="Symbol" w:hAnsi="Symbol" w:hint="default"/>
+      </w:rPr>
+    </w:lvl>
+    <w:lvl w:ilvl="4">
+      <w:start w:val="1"/>
+      <w:numFmt w:val="decimal"/>
+      <w:isLgl/>
+      <w:lvlText w:val="%1.%2.%3.%4.%5"/>
+      <w:lvlJc w:val="left"/>
+      <w:pPr>
+        <w:ind w:left="2880" w:hanging="1080"/>
+      </w:pPr>
+      <w:rPr>
+        <w:rFonts w:hint="default"/>
+      </w:rPr>
+    </w:lvl>
+    <w:lvl w:ilvl="5">
+      <w:start w:val="1"/>
+      <w:numFmt w:val="decimal"/>
+      <w:isLgl/>
+      <w:lvlText w:val="%1.%2.%3.%4.%5.%6"/>
+      <w:lvlJc w:val="left"/>
+      <w:pPr>
+        <w:ind w:left="3240" w:hanging="1080"/>
+      </w:pPr>
+      <w:rPr>
+        <w:rFonts w:hint="default"/>
+      </w:rPr>
+    </w:lvl>
+    <w:lvl w:ilvl="6">
+      <w:start w:val="1"/>
+      <w:numFmt w:val="decimal"/>
+      <w:isLgl/>
+      <w:lvlText w:val="%1.%2.%3.%4.%5.%6.%7"/>
+      <w:lvlJc w:val="left"/>
+      <w:pPr>
+        <w:ind w:left="3960" w:hanging="1440"/>
+      </w:pPr>
+      <w:rPr>
+        <w:rFonts w:hint="default"/>
+      </w:rPr>
+    </w:lvl>
+    <w:lvl w:ilvl="7">
+      <w:start w:val="1"/>
+      <w:numFmt w:val="decimal"/>
+      <w:isLgl/>
+      <w:lvlText w:val="%1.%2.%3.%4.%5.%6.%7.%8"/>
+      <w:lvlJc w:val="left"/>
+      <w:pPr>
+        <w:ind w:left="4320" w:hanging="1440"/>
+      </w:pPr>
+      <w:rPr>
+        <w:rFonts w:hint="default"/>
+      </w:rPr>
+    </w:lvl>
+    <w:lvl w:ilvl="8">
+      <w:start w:val="1"/>
+      <w:numFmt w:val="decimal"/>
+      <w:isLgl/>
+      <w:lvlText w:val="%1.%2.%3.%4.%5.%6.%7.%8.%9"/>
+      <w:lvlJc w:val="left"/>
+      <w:pPr>
+        <w:ind w:left="4680" w:hanging="1440"/>
+      </w:pPr>
+      <w:rPr>
+        <w:rFonts w:hint="default"/>
+      </w:rPr>
+    </w:lvl>
+  </w:abstractNum>
+  <w:abstractNum w:abstractNumId="1">
+    <w:nsid w:val="0B17329A"/>
+    <w:multiLevelType w:val="hybridMultilevel"/>
+    <w:tmpl w:val="DED4E5C8"/>
+    <w:lvl w:ilvl="0" w:tplc="04190001">
+      <w:start w:val="1"/>
+      <w:numFmt w:val="bullet"/>
+      <w:lvlText w:val=""/>
+      <w:lvlJc w:val="left"/>
+      <w:pPr>
+        <w:ind w:left="1800" w:hanging="360"/>
+      </w:pPr>
+      <w:rPr>
+        <w:rFonts w:ascii="Symbol" w:hAnsi="Symbol" w:hint="default"/>
+      </w:rPr>
+    </w:lvl>
+    <w:lvl w:ilvl="1" w:tplc="04190019">
+      <w:start w:val="1"/>
+      <w:numFmt w:val="lowerLetter"/>
+      <w:lvlText w:val="%2."/>
+      <w:lvlJc w:val="left"/>
+      <w:pPr>
+        <w:ind w:left="2520" w:hanging="360"/>
+      </w:pPr>
+    </w:lvl>
+    <w:lvl w:ilvl="2" w:tplc="0419001B">
+      <w:start w:val="1"/>
+      <w:numFmt w:val="lowerRoman"/>
+      <w:lvlText w:val="%3."/>
+      <w:lvlJc w:val="right"/>
+      <w:pPr>
+        <w:ind w:left="3240" w:hanging="180"/>
+      </w:pPr>
+    </w:lvl>
+    <w:lvl w:ilvl="3" w:tplc="0419000F">
+      <w:start w:val="1"/>
+      <w:numFmt w:val="decimal"/>
+      <w:lvlText w:val="%4."/>
+      <w:lvlJc w:val="left"/>
+      <w:pPr>
+        <w:ind w:left="3960" w:hanging="360"/>
+      </w:pPr>
+    </w:lvl>
+    <w:lvl w:ilvl="4" w:tplc="04190019">
+      <w:start w:val="1"/>
+      <w:numFmt w:val="lowerLetter"/>
+      <w:lvlText w:val="%5."/>
+      <w:lvlJc w:val="left"/>
+      <w:pPr>
+        <w:ind w:left="4680" w:hanging="360"/>
+      </w:pPr>
+    </w:lvl>
+    <w:lvl w:ilvl="5" w:tplc="0419001B">
+      <w:start w:val="1"/>
+      <w:numFmt w:val="lowerRoman"/>
+      <w:lvlText w:val="%6."/>
+      <w:lvlJc w:val="right"/>
+      <w:pPr>
+        <w:ind w:left="5400" w:hanging="180"/>
+      </w:pPr>
+    </w:lvl>
+    <w:lvl w:ilvl="6" w:tplc="0419000F">
+      <w:start w:val="1"/>
+      <w:numFmt w:val="decimal"/>
+      <w:lvlText w:val="%7."/>
+      <w:lvlJc w:val="left"/>
+      <w:pPr>
+        <w:ind w:left="6120" w:hanging="360"/>
+      </w:pPr>
+    </w:lvl>
+    <w:lvl w:ilvl="7" w:tplc="04190019">
+      <w:start w:val="1"/>
+      <w:numFmt w:val="lowerLetter"/>
+      <w:lvlText w:val="%8."/>
+      <w:lvlJc w:val="left"/>
+      <w:pPr>
+        <w:ind w:left="6840" w:hanging="360"/>
+      </w:pPr>
+    </w:lvl>
+    <w:lvl w:ilvl="8" w:tplc="0419001B">
+      <w:start w:val="1"/>
+      <w:numFmt w:val="lowerRoman"/>
+      <w:lvlText w:val="%9."/>
+      <w:lvlJc w:val="right"/>
+      <w:pPr>
+        <w:ind w:left="7560" w:hanging="180"/>
+      </w:pPr>
+    </w:lvl>
+  </w:abstractNum>
+  <w:abstractNum w:abstractNumId="2">
+    <w:nsid w:val="191C7BE6"/>
+    <w:multiLevelType w:val="hybridMultilevel"/>
+    <w:tmpl w:val="D40EDF56"/>
+    <w:lvl w:ilvl="0" w:tplc="04190001">
+      <w:start w:val="1"/>
+      <w:numFmt w:val="bullet"/>
+      <w:lvlText w:val=""/>
+      <w:lvlJc w:val="left"/>
+      <w:pPr>
+        <w:ind w:left="1800" w:hanging="360"/>
+      </w:pPr>
+      <w:rPr>
+        <w:rFonts w:ascii="Symbol" w:hAnsi="Symbol" w:hint="default"/>
+      </w:rPr>
+    </w:lvl>
+    <w:lvl w:ilvl="1" w:tplc="04190003" w:tentative="1">
+      <w:start w:val="1"/>
+      <w:numFmt w:val="bullet"/>
+      <w:lvlText w:val="o"/>
+      <w:lvlJc w:val="left"/>
+      <w:pPr>
+        <w:ind w:left="2520" w:hanging="360"/>
+      </w:pPr>
+      <w:rPr>
+        <w:rFonts w:ascii="Courier New" w:hAnsi="Courier New" w:cs="Courier New" w:hint="default"/>
+      </w:rPr>
+    </w:lvl>
+    <w:lvl w:ilvl="2" w:tplc="04190005" w:tentative="1">
+      <w:start w:val="1"/>
+      <w:numFmt w:val="bullet"/>
+      <w:lvlText w:val=""/>
+      <w:lvlJc w:val="left"/>
+      <w:pPr>
+        <w:ind w:left="3240" w:hanging="360"/>
+      </w:pPr>
+      <w:rPr>
+        <w:rFonts w:ascii="Wingdings" w:hAnsi="Wingdings" w:hint="default"/>
+      </w:rPr>
+    </w:lvl>
+    <w:lvl w:ilvl="3" w:tplc="04190001" w:tentative="1">
+      <w:start w:val="1"/>
+      <w:numFmt w:val="bullet"/>
+      <w:lvlText w:val=""/>
+      <w:lvlJc w:val="left"/>
+      <w:pPr>
+        <w:ind w:left="3960" w:hanging="360"/>
+      </w:pPr>
+      <w:rPr>
+        <w:rFonts w:ascii="Symbol" w:hAnsi="Symbol" w:hint="default"/>
+      </w:rPr>
+    </w:lvl>
+    <w:lvl w:ilvl="4" w:tplc="04190003" w:tentative="1">
+      <w:start w:val="1"/>
+      <w:numFmt w:val="bullet"/>
+      <w:lvlText w:val="o"/>
+      <w:lvlJc w:val="left"/>
+      <w:pPr>
+        <w:ind w:left="4680" w:hanging="360"/>
+      </w:pPr>
+      <w:rPr>
+        <w:rFonts w:ascii="Courier New" w:hAnsi="Courier New" w:cs="Courier New" w:hint="default"/>
+      </w:rPr>
+    </w:lvl>
+    <w:lvl w:ilvl="5" w:tplc="04190005" w:tentative="1">
+      <w:start w:val="1"/>
+      <w:numFmt w:val="bullet"/>
+      <w:lvlText w:val=""/>
+      <w:lvlJc w:val="left"/>
+      <w:pPr>
+        <w:ind w:left="5400" w:hanging="360"/>
+      </w:pPr>
+      <w:rPr>
+        <w:rFonts w:ascii="Wingdings" w:hAnsi="Wingdings" w:hint="default"/>
+      </w:rPr>
+    </w:lvl>
+    <w:lvl w:ilvl="6" w:tplc="04190001" w:tentative="1">
+      <w:start w:val="1"/>
+      <w:numFmt w:val="bullet"/>
+      <w:lvlText w:val=""/>
+      <w:lvlJc w:val="left"/>
+      <w:pPr>
+        <w:ind w:left="6120" w:hanging="360"/>
+      </w:pPr>
+      <w:rPr>
+        <w:rFonts w:ascii="Symbol" w:hAnsi="Symbol" w:hint="default"/>
+      </w:rPr>
+    </w:lvl>
+    <w:lvl w:ilvl="7" w:tplc="04190003" w:tentative="1">
+      <w:start w:val="1"/>
+      <w:numFmt w:val="bullet"/>
+      <w:lvlText w:val="o"/>
+      <w:lvlJc w:val="left"/>
+      <w:pPr>
+        <w:ind w:left="6840" w:hanging="360"/>
+      </w:pPr>
+      <w:rPr>
+        <w:rFonts w:ascii="Courier New" w:hAnsi="Courier New" w:cs="Courier New" w:hint="default"/>
+      </w:rPr>
+    </w:lvl>
+    <w:lvl w:ilvl="8" w:tplc="04190005" w:tentative="1">
+      <w:start w:val="1"/>
+      <w:numFmt w:val="bullet"/>
+      <w:lvlText w:val=""/>
+      <w:lvlJc w:val="left"/>
+      <w:pPr>
+        <w:ind w:left="7560" w:hanging="360"/>
+      </w:pPr>
+      <w:rPr>
+        <w:rFonts w:ascii="Wingdings" w:hAnsi="Wingdings" w:hint="default"/>
+      </w:rPr>
+    </w:lvl>
+  </w:abstractNum>
+  <w:abstractNum w:abstractNumId="3">
     <w:nsid w:val="2A0F408D"/>
     <w:multiLevelType w:val="multilevel"/>
     <w:tmpl w:val="6382FC3E"/>
@@ -1041,7 +2062,7 @@
       <w:lvlText w:val="%1."/>
       <w:lvlJc w:val="left"/>
       <w:pPr>
-        <w:ind w:left="360" w:hanging="360"/>
+        <w:ind w:left="720" w:hanging="360"/>
       </w:pPr>
       <w:rPr>
         <w:rFonts w:hint="default"/>
@@ -1053,7 +2074,7 @@
       <w:lvlText w:val="%1.%2."/>
       <w:lvlJc w:val="left"/>
       <w:pPr>
-        <w:ind w:left="792" w:hanging="432"/>
+        <w:ind w:left="1152" w:hanging="432"/>
       </w:pPr>
       <w:rPr>
         <w:rFonts w:hint="default"/>
@@ -1065,7 +2086,7 @@
       <w:lvlText w:val="%1.%2.%3."/>
       <w:lvlJc w:val="left"/>
       <w:pPr>
-        <w:ind w:left="1224" w:hanging="504"/>
+        <w:ind w:left="1584" w:hanging="504"/>
       </w:pPr>
       <w:rPr>
         <w:rFonts w:hint="default"/>
@@ -1077,7 +2098,7 @@
       <w:lvlText w:val="%1.%2.%3.%4."/>
       <w:lvlJc w:val="left"/>
       <w:pPr>
-        <w:ind w:left="1728" w:hanging="648"/>
+        <w:ind w:left="2088" w:hanging="648"/>
       </w:pPr>
       <w:rPr>
         <w:rFonts w:hint="default"/>
@@ -1089,7 +2110,7 @@
       <w:lvlText w:val="%1.%2.%3.%4.%5."/>
       <w:lvlJc w:val="left"/>
       <w:pPr>
-        <w:ind w:left="2232" w:hanging="792"/>
+        <w:ind w:left="2592" w:hanging="792"/>
       </w:pPr>
       <w:rPr>
         <w:rFonts w:hint="default"/>
@@ -1101,7 +2122,7 @@
       <w:lvlText w:val="%1.%2.%3.%4.%5.%6."/>
       <w:lvlJc w:val="left"/>
       <w:pPr>
-        <w:ind w:left="2736" w:hanging="936"/>
+        <w:ind w:left="3096" w:hanging="936"/>
       </w:pPr>
       <w:rPr>
         <w:rFonts w:hint="default"/>
@@ -1113,7 +2134,7 @@
       <w:lvlText w:val="%1.%2.%3.%4.%5.%6.%7."/>
       <w:lvlJc w:val="left"/>
       <w:pPr>
-        <w:ind w:left="3240" w:hanging="1080"/>
+        <w:ind w:left="3600" w:hanging="1080"/>
       </w:pPr>
       <w:rPr>
         <w:rFonts w:hint="default"/>
@@ -1125,7 +2146,7 @@
       <w:lvlText w:val="%1.%2.%3.%4.%5.%6.%7.%8."/>
       <w:lvlJc w:val="left"/>
       <w:pPr>
-        <w:ind w:left="3744" w:hanging="1224"/>
+        <w:ind w:left="4104" w:hanging="1224"/>
       </w:pPr>
       <w:rPr>
         <w:rFonts w:hint="default"/>
@@ -1137,14 +2158,14 @@
       <w:lvlText w:val="%1.%2.%3.%4.%5.%6.%7.%8.%9."/>
       <w:lvlJc w:val="left"/>
       <w:pPr>
-        <w:ind w:left="4320" w:hanging="1440"/>
+        <w:ind w:left="4680" w:hanging="1440"/>
       </w:pPr>
       <w:rPr>
         <w:rFonts w:hint="default"/>
       </w:rPr>
     </w:lvl>
   </w:abstractNum>
-  <w:abstractNum w:abstractNumId="1">
+  <w:abstractNum w:abstractNumId="4">
     <w:nsid w:val="2AD91447"/>
     <w:multiLevelType w:val="hybridMultilevel"/>
     <w:tmpl w:val="5CC8E4A2"/>
@@ -1154,7 +2175,7 @@
       <w:lvlText w:val=""/>
       <w:lvlJc w:val="left"/>
       <w:pPr>
-        <w:ind w:left="1080" w:hanging="360"/>
+        <w:ind w:left="1440" w:hanging="360"/>
       </w:pPr>
       <w:rPr>
         <w:rFonts w:ascii="Symbol" w:hAnsi="Symbol" w:hint="default"/>
@@ -1166,7 +2187,7 @@
       <w:lvlText w:val="o"/>
       <w:lvlJc w:val="left"/>
       <w:pPr>
-        <w:ind w:left="1800" w:hanging="360"/>
+        <w:ind w:left="2160" w:hanging="360"/>
       </w:pPr>
       <w:rPr>
         <w:rFonts w:ascii="Courier New" w:hAnsi="Courier New" w:cs="Courier New" w:hint="default"/>
@@ -1178,7 +2199,7 @@
       <w:lvlText w:val=""/>
       <w:lvlJc w:val="left"/>
       <w:pPr>
-        <w:ind w:left="2520" w:hanging="360"/>
+        <w:ind w:left="2880" w:hanging="360"/>
       </w:pPr>
       <w:rPr>
         <w:rFonts w:ascii="Wingdings" w:hAnsi="Wingdings" w:hint="default"/>
@@ -1190,7 +2211,7 @@
       <w:lvlText w:val=""/>
       <w:lvlJc w:val="left"/>
       <w:pPr>
-        <w:ind w:left="3240" w:hanging="360"/>
+        <w:ind w:left="3600" w:hanging="360"/>
       </w:pPr>
       <w:rPr>
         <w:rFonts w:ascii="Symbol" w:hAnsi="Symbol" w:hint="default"/>
@@ -1202,7 +2223,7 @@
       <w:lvlText w:val="o"/>
       <w:lvlJc w:val="left"/>
       <w:pPr>
-        <w:ind w:left="3960" w:hanging="360"/>
+        <w:ind w:left="4320" w:hanging="360"/>
       </w:pPr>
       <w:rPr>
         <w:rFonts w:ascii="Courier New" w:hAnsi="Courier New" w:cs="Courier New" w:hint="default"/>
@@ -1214,7 +2235,7 @@
       <w:lvlText w:val=""/>
       <w:lvlJc w:val="left"/>
       <w:pPr>
-        <w:ind w:left="4680" w:hanging="360"/>
+        <w:ind w:left="5040" w:hanging="360"/>
       </w:pPr>
       <w:rPr>
         <w:rFonts w:ascii="Wingdings" w:hAnsi="Wingdings" w:hint="default"/>
@@ -1226,7 +2247,7 @@
       <w:lvlText w:val=""/>
       <w:lvlJc w:val="left"/>
       <w:pPr>
-        <w:ind w:left="5400" w:hanging="360"/>
+        <w:ind w:left="5760" w:hanging="360"/>
       </w:pPr>
       <w:rPr>
         <w:rFonts w:ascii="Symbol" w:hAnsi="Symbol" w:hint="default"/>
@@ -1238,7 +2259,7 @@
       <w:lvlText w:val="o"/>
       <w:lvlJc w:val="left"/>
       <w:pPr>
-        <w:ind w:left="6120" w:hanging="360"/>
+        <w:ind w:left="6480" w:hanging="360"/>
       </w:pPr>
       <w:rPr>
         <w:rFonts w:ascii="Courier New" w:hAnsi="Courier New" w:cs="Courier New" w:hint="default"/>
@@ -1250,14 +2271,14 @@
       <w:lvlText w:val=""/>
       <w:lvlJc w:val="left"/>
       <w:pPr>
-        <w:ind w:left="6840" w:hanging="360"/>
+        <w:ind w:left="7200" w:hanging="360"/>
       </w:pPr>
       <w:rPr>
         <w:rFonts w:ascii="Wingdings" w:hAnsi="Wingdings" w:hint="default"/>
       </w:rPr>
     </w:lvl>
   </w:abstractNum>
-  <w:abstractNum w:abstractNumId="2">
+  <w:abstractNum w:abstractNumId="5">
     <w:nsid w:val="44F82F85"/>
     <w:multiLevelType w:val="multilevel"/>
     <w:tmpl w:val="41D4BB2A"/>
@@ -1371,7 +2392,7 @@
       </w:rPr>
     </w:lvl>
   </w:abstractNum>
-  <w:abstractNum w:abstractNumId="3">
+  <w:abstractNum w:abstractNumId="6">
     <w:nsid w:val="64084754"/>
     <w:multiLevelType w:val="hybridMultilevel"/>
     <w:tmpl w:val="510005FC"/>
@@ -1381,7 +2402,7 @@
       <w:lvlText w:val=""/>
       <w:lvlJc w:val="left"/>
       <w:pPr>
-        <w:ind w:left="720" w:hanging="360"/>
+        <w:ind w:left="1428" w:hanging="360"/>
       </w:pPr>
       <w:rPr>
         <w:rFonts w:ascii="Symbol" w:hAnsi="Symbol" w:hint="default"/>
@@ -1393,7 +2414,7 @@
       <w:lvlText w:val="o"/>
       <w:lvlJc w:val="left"/>
       <w:pPr>
-        <w:ind w:left="1440" w:hanging="360"/>
+        <w:ind w:left="2148" w:hanging="360"/>
       </w:pPr>
       <w:rPr>
         <w:rFonts w:ascii="Courier New" w:hAnsi="Courier New" w:cs="Courier New" w:hint="default"/>
@@ -1405,7 +2426,7 @@
       <w:lvlText w:val=""/>
       <w:lvlJc w:val="left"/>
       <w:pPr>
-        <w:ind w:left="2160" w:hanging="360"/>
+        <w:ind w:left="2868" w:hanging="360"/>
       </w:pPr>
       <w:rPr>
         <w:rFonts w:ascii="Wingdings" w:hAnsi="Wingdings" w:hint="default"/>
@@ -1417,7 +2438,7 @@
       <w:lvlText w:val=""/>
       <w:lvlJc w:val="left"/>
       <w:pPr>
-        <w:ind w:left="2880" w:hanging="360"/>
+        <w:ind w:left="3588" w:hanging="360"/>
       </w:pPr>
       <w:rPr>
         <w:rFonts w:ascii="Symbol" w:hAnsi="Symbol" w:hint="default"/>
@@ -1429,7 +2450,7 @@
       <w:lvlText w:val="o"/>
       <w:lvlJc w:val="left"/>
       <w:pPr>
-        <w:ind w:left="3600" w:hanging="360"/>
+        <w:ind w:left="4308" w:hanging="360"/>
       </w:pPr>
       <w:rPr>
         <w:rFonts w:ascii="Courier New" w:hAnsi="Courier New" w:cs="Courier New" w:hint="default"/>
@@ -1441,7 +2462,7 @@
       <w:lvlText w:val=""/>
       <w:lvlJc w:val="left"/>
       <w:pPr>
-        <w:ind w:left="4320" w:hanging="360"/>
+        <w:ind w:left="5028" w:hanging="360"/>
       </w:pPr>
       <w:rPr>
         <w:rFonts w:ascii="Wingdings" w:hAnsi="Wingdings" w:hint="default"/>
@@ -1453,7 +2474,7 @@
       <w:lvlText w:val=""/>
       <w:lvlJc w:val="left"/>
       <w:pPr>
-        <w:ind w:left="5040" w:hanging="360"/>
+        <w:ind w:left="5748" w:hanging="360"/>
       </w:pPr>
       <w:rPr>
         <w:rFonts w:ascii="Symbol" w:hAnsi="Symbol" w:hint="default"/>
@@ -1465,7 +2486,7 @@
       <w:lvlText w:val="o"/>
       <w:lvlJc w:val="left"/>
       <w:pPr>
-        <w:ind w:left="5760" w:hanging="360"/>
+        <w:ind w:left="6468" w:hanging="360"/>
       </w:pPr>
       <w:rPr>
         <w:rFonts w:ascii="Courier New" w:hAnsi="Courier New" w:cs="Courier New" w:hint="default"/>
@@ -1477,7 +2498,7 @@
       <w:lvlText w:val=""/>
       <w:lvlJc w:val="left"/>
       <w:pPr>
-        <w:ind w:left="6480" w:hanging="360"/>
+        <w:ind w:left="7188" w:hanging="360"/>
       </w:pPr>
       <w:rPr>
         <w:rFonts w:ascii="Wingdings" w:hAnsi="Wingdings" w:hint="default"/>
@@ -1485,16 +2506,25 @@
     </w:lvl>
   </w:abstractNum>
   <w:num w:numId="1">
-    <w:abstractNumId w:val="2"/>
+    <w:abstractNumId w:val="5"/>
   </w:num>
   <w:num w:numId="2">
+    <w:abstractNumId w:val="4"/>
+  </w:num>
+  <w:num w:numId="3">
+    <w:abstractNumId w:val="6"/>
+  </w:num>
+  <w:num w:numId="4">
+    <w:abstractNumId w:val="3"/>
+  </w:num>
+  <w:num w:numId="5">
+    <w:abstractNumId w:val="0"/>
+  </w:num>
+  <w:num w:numId="6">
     <w:abstractNumId w:val="1"/>
   </w:num>
-  <w:num w:numId="3">
-    <w:abstractNumId w:val="3"/>
-  </w:num>
-  <w:num w:numId="4">
-    <w:abstractNumId w:val="0"/>
+  <w:num w:numId="7">
+    <w:abstractNumId w:val="2"/>
   </w:num>
 </w:numbering>
 </file>

</xml_diff>

<commit_message>
Titul list for Specs.
</commit_message>
<xml_diff>
--- a/Resources/Specification.docx
+++ b/Resources/Specification.docx
@@ -2,6 +2,830 @@
 <file path=word/document.xml><?xml version="1.0" encoding="utf-8"?>
 <w:document xmlns:wpc="http://schemas.microsoft.com/office/word/2010/wordprocessingCanvas" xmlns:mc="http://schemas.openxmlformats.org/markup-compatibility/2006" xmlns:o="urn:schemas-microsoft-com:office:office" xmlns:r="http://schemas.openxmlformats.org/officeDocument/2006/relationships" xmlns:m="http://schemas.openxmlformats.org/officeDocument/2006/math" xmlns:v="urn:schemas-microsoft-com:vml" xmlns:wp14="http://schemas.microsoft.com/office/word/2010/wordprocessingDrawing" xmlns:wp="http://schemas.openxmlformats.org/drawingml/2006/wordprocessingDrawing" xmlns:w10="urn:schemas-microsoft-com:office:word" xmlns:w="http://schemas.openxmlformats.org/wordprocessingml/2006/main" xmlns:w14="http://schemas.microsoft.com/office/word/2010/wordml" xmlns:wpg="http://schemas.microsoft.com/office/word/2010/wordprocessingGroup" xmlns:wpi="http://schemas.microsoft.com/office/word/2010/wordprocessingInk" xmlns:wne="http://schemas.microsoft.com/office/word/2006/wordml" xmlns:wps="http://schemas.microsoft.com/office/word/2010/wordprocessingShape" mc:Ignorable="w14 wp14">
   <w:body>
+    <w:sdt>
+      <w:sdtPr>
+        <w:rPr>
+          <w:b/>
+          <w:bCs/>
+        </w:rPr>
+        <w:id w:val="1759634278"/>
+        <w:docPartObj>
+          <w:docPartGallery w:val="Cover Pages"/>
+          <w:docPartUnique/>
+        </w:docPartObj>
+      </w:sdtPr>
+      <w:sdtEndPr>
+        <w:rPr>
+          <w:rFonts w:eastAsiaTheme="minorHAnsi"/>
+          <w:bCs w:val="0"/>
+          <w:lang w:eastAsia="en-US"/>
+        </w:rPr>
+      </w:sdtEndPr>
+      <w:sdtContent>
+        <w:tbl>
+          <w:tblPr>
+            <w:tblpPr w:leftFromText="187" w:rightFromText="187" w:horzAnchor="margin" w:tblpYSpec="bottom"/>
+            <w:tblW w:w="3000" w:type="pct"/>
+            <w:tblLook w:val="04A0" w:firstRow="1" w:lastRow="0" w:firstColumn="1" w:lastColumn="0" w:noHBand="0" w:noVBand="1"/>
+          </w:tblPr>
+          <w:tblGrid>
+            <w:gridCol w:w="5743"/>
+          </w:tblGrid>
+          <w:tr>
+            <w:tc>
+              <w:tcPr>
+                <w:tcW w:w="5746" w:type="dxa"/>
+              </w:tcPr>
+              <w:p>
+                <w:pPr>
+                  <w:pStyle w:val="a5"/>
+                  <w:rPr>
+                    <w:b/>
+                    <w:bCs/>
+                  </w:rPr>
+                </w:pPr>
+              </w:p>
+            </w:tc>
+          </w:tr>
+        </w:tbl>
+        <w:p>
+          <w:r>
+            <w:rPr>
+              <w:noProof/>
+            </w:rPr>
+            <mc:AlternateContent>
+              <mc:Choice Requires="wpg">
+                <w:drawing>
+                  <wp:anchor distT="0" distB="0" distL="114300" distR="114300" simplePos="0" relativeHeight="251660288" behindDoc="0" locked="0" layoutInCell="0" allowOverlap="1" wp14:anchorId="35185078" wp14:editId="00D3E2A9">
+                    <wp:simplePos x="0" y="0"/>
+                    <wp:positionH relativeFrom="page">
+                      <wp:align>left</wp:align>
+                    </wp:positionH>
+                    <wp:positionV relativeFrom="page">
+                      <wp:align>top</wp:align>
+                    </wp:positionV>
+                    <wp:extent cx="5650992" cy="4828032"/>
+                    <wp:effectExtent l="0" t="0" r="44958" b="0"/>
+                    <wp:wrapNone/>
+                    <wp:docPr id="1" name="Группа 29"/>
+                    <wp:cNvGraphicFramePr>
+                      <a:graphicFrameLocks xmlns:a="http://schemas.openxmlformats.org/drawingml/2006/main"/>
+                    </wp:cNvGraphicFramePr>
+                    <a:graphic xmlns:a="http://schemas.openxmlformats.org/drawingml/2006/main">
+                      <a:graphicData uri="http://schemas.microsoft.com/office/word/2010/wordprocessingGroup">
+                        <wpg:wgp>
+                          <wpg:cNvGrpSpPr>
+                            <a:grpSpLocks/>
+                          </wpg:cNvGrpSpPr>
+                          <wpg:grpSpPr bwMode="auto">
+                            <a:xfrm>
+                              <a:off x="0" y="0"/>
+                              <a:ext cx="5650992" cy="4828032"/>
+                              <a:chOff x="15" y="15"/>
+                              <a:chExt cx="8918" cy="7619"/>
+                            </a:xfrm>
+                          </wpg:grpSpPr>
+                          <wps:wsp>
+                            <wps:cNvPr id="2" name="AutoShape 30"/>
+                            <wps:cNvCnPr>
+                              <a:cxnSpLocks noChangeShapeType="1"/>
+                            </wps:cNvCnPr>
+                            <wps:spPr bwMode="auto">
+                              <a:xfrm>
+                                <a:off x="15" y="15"/>
+                                <a:ext cx="7512" cy="7386"/>
+                              </a:xfrm>
+                              <a:prstGeom prst="straightConnector1">
+                                <a:avLst/>
+                              </a:prstGeom>
+                              <a:noFill/>
+                              <a:ln w="9525">
+                                <a:solidFill>
+                                  <a:srgbClr val="A7BFDE"/>
+                                </a:solidFill>
+                                <a:round/>
+                                <a:headEnd/>
+                                <a:tailEnd/>
+                              </a:ln>
+                              <a:extLst>
+                                <a:ext uri="{909E8E84-426E-40DD-AFC4-6F175D3DCCD1}">
+                                  <a14:hiddenFill xmlns:a14="http://schemas.microsoft.com/office/drawing/2010/main">
+                                    <a:noFill/>
+                                  </a14:hiddenFill>
+                                </a:ext>
+                                <a:ext uri="{53640926-AAD7-44D8-BBD7-CCE9431645EC}">
+                                  <a14:shadowObscured xmlns:a14="http://schemas.microsoft.com/office/drawing/2010/main" val="1"/>
+                                </a:ext>
+                              </a:extLst>
+                            </wps:spPr>
+                            <wps:bodyPr/>
+                          </wps:wsp>
+                          <wps:wsp>
+                            <wps:cNvPr id="3" name="Oval 32"/>
+                            <wps:cNvSpPr>
+                              <a:spLocks noChangeArrowheads="1"/>
+                            </wps:cNvSpPr>
+                            <wps:spPr bwMode="auto">
+                              <a:xfrm>
+                                <a:off x="6717" y="5418"/>
+                                <a:ext cx="2216" cy="2216"/>
+                              </a:xfrm>
+                              <a:prstGeom prst="ellipse">
+                                <a:avLst/>
+                              </a:prstGeom>
+                              <a:gradFill>
+                                <a:gsLst>
+                                  <a:gs pos="0">
+                                    <a:schemeClr val="accent1">
+                                      <a:tint val="66000"/>
+                                      <a:satMod val="160000"/>
+                                    </a:schemeClr>
+                                  </a:gs>
+                                  <a:gs pos="50000">
+                                    <a:schemeClr val="accent1">
+                                      <a:tint val="44500"/>
+                                      <a:satMod val="160000"/>
+                                    </a:schemeClr>
+                                  </a:gs>
+                                  <a:gs pos="100000">
+                                    <a:schemeClr val="accent1">
+                                      <a:tint val="23500"/>
+                                      <a:satMod val="160000"/>
+                                    </a:schemeClr>
+                                  </a:gs>
+                                </a:gsLst>
+                                <a:path path="circle">
+                                  <a:fillToRect t="100000" r="100000"/>
+                                </a:path>
+                              </a:gradFill>
+                              <a:scene3d>
+                                <a:camera prst="perspectiveHeroicExtremeLeftFacing"/>
+                                <a:lightRig rig="twoPt" dir="t">
+                                  <a:rot lat="0" lon="0" rev="600000"/>
+                                </a:lightRig>
+                              </a:scene3d>
+                              <a:sp3d>
+                                <a:bevelT w="190500" h="190500" prst="riblet"/>
+                                <a:bevelB w="190500" h="190500" prst="artDeco"/>
+                              </a:sp3d>
+                              <a:extLst>
+                                <a:ext uri="{91240B29-F687-4F45-9708-019B960494DF}">
+                                  <a14:hiddenLine xmlns:a14="http://schemas.microsoft.com/office/drawing/2010/main" w="9525">
+                                    <a:solidFill>
+                                      <a:srgbClr val="000000"/>
+                                    </a:solidFill>
+                                    <a:round/>
+                                    <a:headEnd/>
+                                    <a:tailEnd/>
+                                  </a14:hiddenLine>
+                                </a:ext>
+                                <a:ext uri="{53640926-AAD7-44D8-BBD7-CCE9431645EC}">
+                                  <a14:shadowObscured xmlns:a14="http://schemas.microsoft.com/office/drawing/2010/main" val="1"/>
+                                </a:ext>
+                              </a:extLst>
+                            </wps:spPr>
+                            <wps:bodyPr rot="0" vert="horz" wrap="square" lIns="91440" tIns="45720" rIns="91440" bIns="45720" anchor="t" anchorCtr="0" upright="1">
+                              <a:noAutofit/>
+                            </wps:bodyPr>
+                          </wps:wsp>
+                        </wpg:wgp>
+                      </a:graphicData>
+                    </a:graphic>
+                    <wp14:sizeRelH relativeFrom="page">
+                      <wp14:pctWidth>0</wp14:pctWidth>
+                    </wp14:sizeRelH>
+                    <wp14:sizeRelV relativeFrom="page">
+                      <wp14:pctHeight>0</wp14:pctHeight>
+                    </wp14:sizeRelV>
+                  </wp:anchor>
+                </w:drawing>
+              </mc:Choice>
+              <mc:Fallback>
+                <w:pict>
+                  <v:group id="Группа 29" o:spid="_x0000_s1026" style="position:absolute;margin-left:0;margin-top:0;width:444.95pt;height:380.15pt;z-index:251660288;mso-position-horizontal:left;mso-position-horizontal-relative:page;mso-position-vertical:top;mso-position-vertical-relative:page" coordorigin="15,15" coordsize="8918,7619" o:gfxdata="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" o:allowincell="f">
+                    <v:shapetype id="_x0000_t32" coordsize="21600,21600" o:spt="32" o:oned="t" path="m,l21600,21600e" filled="f">
+                      <v:path arrowok="t" fillok="f" o:connecttype="none"/>
+                      <o:lock v:ext="edit" shapetype="t"/>
+                    </v:shapetype>
+                    <v:shape id="AutoShape 30" o:spid="_x0000_s1027" type="#_x0000_t32" style="position:absolute;left:15;top:15;width:7512;height:7386;visibility:visible;mso-wrap-style:square" o:connectortype="straight" o:gfxdata="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" strokecolor="#a7bfde"/>
+                    <v:oval id="Oval 32" o:spid="_x0000_s1028" style="position:absolute;left:6717;top:5418;width:2216;height:2216;visibility:visible;mso-wrap-style:square;v-text-anchor:top" o:gfxdata="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" fillcolor="#8aabd3 [2132]" stroked="f">
+                      <v:fill color2="#d6e2f0 [756]" focusposition=",1" focussize="" colors="0 #9ab5e4;.5 #c2d1ed;1 #e1e8f5" focus="100%" type="gradientRadial"/>
+                    </v:oval>
+                    <w10:wrap anchorx="page" anchory="page"/>
+                  </v:group>
+                </w:pict>
+              </mc:Fallback>
+            </mc:AlternateContent>
+          </w:r>
+          <w:r>
+            <w:rPr>
+              <w:noProof/>
+            </w:rPr>
+            <mc:AlternateContent>
+              <mc:Choice Requires="wpg">
+                <w:drawing>
+                  <wp:anchor distT="0" distB="0" distL="114300" distR="114300" simplePos="0" relativeHeight="251659264" behindDoc="0" locked="0" layoutInCell="0" allowOverlap="1" wp14:anchorId="5BAB1046" wp14:editId="4C9C2954">
+                    <wp:simplePos x="0" y="0"/>
+                    <mc:AlternateContent>
+                      <mc:Choice Requires="wp14">
+                        <wp:positionH relativeFrom="margin">
+                          <wp14:pctPosHOffset>25000</wp14:pctPosHOffset>
+                        </wp:positionH>
+                      </mc:Choice>
+                      <mc:Fallback>
+                        <wp:positionH relativeFrom="page">
+                          <wp:posOffset>2564765</wp:posOffset>
+                        </wp:positionH>
+                      </mc:Fallback>
+                    </mc:AlternateContent>
+                    <wp:positionV relativeFrom="page">
+                      <wp:align>top</wp:align>
+                    </wp:positionV>
+                    <wp:extent cx="3648456" cy="2880360"/>
+                    <wp:effectExtent l="0" t="0" r="85344" b="0"/>
+                    <wp:wrapNone/>
+                    <wp:docPr id="4" name="Группа 24"/>
+                    <wp:cNvGraphicFramePr>
+                      <a:graphicFrameLocks xmlns:a="http://schemas.openxmlformats.org/drawingml/2006/main"/>
+                    </wp:cNvGraphicFramePr>
+                    <a:graphic xmlns:a="http://schemas.openxmlformats.org/drawingml/2006/main">
+                      <a:graphicData uri="http://schemas.microsoft.com/office/word/2010/wordprocessingGroup">
+                        <wpg:wgp>
+                          <wpg:cNvGrpSpPr>
+                            <a:grpSpLocks/>
+                          </wpg:cNvGrpSpPr>
+                          <wpg:grpSpPr bwMode="auto">
+                            <a:xfrm>
+                              <a:off x="0" y="0"/>
+                              <a:ext cx="3648456" cy="2880360"/>
+                              <a:chOff x="4136" y="15"/>
+                              <a:chExt cx="5762" cy="4545"/>
+                            </a:xfrm>
+                          </wpg:grpSpPr>
+                          <wps:wsp>
+                            <wps:cNvPr id="5" name="AutoShape 25"/>
+                            <wps:cNvCnPr>
+                              <a:cxnSpLocks noChangeShapeType="1"/>
+                            </wps:cNvCnPr>
+                            <wps:spPr bwMode="auto">
+                              <a:xfrm>
+                                <a:off x="4136" y="15"/>
+                                <a:ext cx="3058" cy="3855"/>
+                              </a:xfrm>
+                              <a:prstGeom prst="straightConnector1">
+                                <a:avLst/>
+                              </a:prstGeom>
+                              <a:noFill/>
+                              <a:ln w="9525">
+                                <a:solidFill>
+                                  <a:srgbClr val="A7BFDE"/>
+                                </a:solidFill>
+                                <a:round/>
+                                <a:headEnd/>
+                                <a:tailEnd/>
+                              </a:ln>
+                              <a:extLst>
+                                <a:ext uri="{909E8E84-426E-40DD-AFC4-6F175D3DCCD1}">
+                                  <a14:hiddenFill xmlns:a14="http://schemas.microsoft.com/office/drawing/2010/main">
+                                    <a:noFill/>
+                                  </a14:hiddenFill>
+                                </a:ext>
+                                <a:ext uri="{53640926-AAD7-44D8-BBD7-CCE9431645EC}">
+                                  <a14:shadowObscured xmlns:a14="http://schemas.microsoft.com/office/drawing/2010/main" val="1"/>
+                                </a:ext>
+                              </a:extLst>
+                            </wps:spPr>
+                            <wps:bodyPr/>
+                          </wps:wsp>
+                          <wps:wsp>
+                            <wps:cNvPr id="6" name="Oval 26"/>
+                            <wps:cNvSpPr>
+                              <a:spLocks noChangeArrowheads="1"/>
+                            </wps:cNvSpPr>
+                            <wps:spPr bwMode="auto">
+                              <a:xfrm>
+                                <a:off x="5782" y="444"/>
+                                <a:ext cx="4116" cy="4116"/>
+                              </a:xfrm>
+                              <a:prstGeom prst="ellipse">
+                                <a:avLst/>
+                              </a:prstGeom>
+                              <a:gradFill flip="none" rotWithShape="1">
+                                <a:gsLst>
+                                  <a:gs pos="0">
+                                    <a:schemeClr val="accent1">
+                                      <a:tint val="66000"/>
+                                      <a:satMod val="160000"/>
+                                    </a:schemeClr>
+                                  </a:gs>
+                                  <a:gs pos="50000">
+                                    <a:schemeClr val="accent1">
+                                      <a:tint val="44500"/>
+                                      <a:satMod val="160000"/>
+                                    </a:schemeClr>
+                                  </a:gs>
+                                  <a:gs pos="100000">
+                                    <a:schemeClr val="accent1">
+                                      <a:tint val="23500"/>
+                                      <a:satMod val="160000"/>
+                                    </a:schemeClr>
+                                  </a:gs>
+                                </a:gsLst>
+                                <a:path path="circle">
+                                  <a:fillToRect t="100000" r="100000"/>
+                                </a:path>
+                                <a:tileRect l="-100000" b="-100000"/>
+                              </a:gradFill>
+                              <a:scene3d>
+                                <a:camera prst="perspectiveHeroicExtremeLeftFacing"/>
+                                <a:lightRig rig="twoPt" dir="t"/>
+                              </a:scene3d>
+                              <a:sp3d>
+                                <a:bevelT w="317500" h="317500" prst="riblet"/>
+                                <a:bevelB w="635000" h="317500" prst="artDeco"/>
+                                <a:contourClr>
+                                  <a:schemeClr val="accent1"/>
+                                </a:contourClr>
+                              </a:sp3d>
+                              <a:extLst>
+                                <a:ext uri="{91240B29-F687-4F45-9708-019B960494DF}">
+                                  <a14:hiddenLine xmlns:a14="http://schemas.microsoft.com/office/drawing/2010/main" w="9525">
+                                    <a:solidFill>
+                                      <a:srgbClr val="000000"/>
+                                    </a:solidFill>
+                                    <a:round/>
+                                    <a:headEnd/>
+                                    <a:tailEnd/>
+                                  </a14:hiddenLine>
+                                </a:ext>
+                                <a:ext uri="{53640926-AAD7-44D8-BBD7-CCE9431645EC}">
+                                  <a14:shadowObscured xmlns:a14="http://schemas.microsoft.com/office/drawing/2010/main" val="1"/>
+                                </a:ext>
+                              </a:extLst>
+                            </wps:spPr>
+                            <wps:bodyPr rot="0" vert="horz" wrap="square" lIns="91440" tIns="45720" rIns="91440" bIns="45720" anchor="t" anchorCtr="0" upright="1">
+                              <a:noAutofit/>
+                            </wps:bodyPr>
+                          </wps:wsp>
+                        </wpg:wgp>
+                      </a:graphicData>
+                    </a:graphic>
+                    <wp14:sizeRelH relativeFrom="page">
+                      <wp14:pctWidth>0</wp14:pctWidth>
+                    </wp14:sizeRelH>
+                    <wp14:sizeRelV relativeFrom="page">
+                      <wp14:pctHeight>0</wp14:pctHeight>
+                    </wp14:sizeRelV>
+                  </wp:anchor>
+                </w:drawing>
+              </mc:Choice>
+              <mc:Fallback>
+                <w:pict>
+                  <v:group id="Группа 24" o:spid="_x0000_s1026" style="position:absolute;margin-left:0;margin-top:0;width:287.3pt;height:226.8pt;z-index:251659264;mso-left-percent:250;mso-position-horizontal-relative:margin;mso-position-vertical:top;mso-position-vertical-relative:page;mso-left-percent:250" coordorigin="4136,15" coordsize="5762,4545" o:gfxdata="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" o:allowincell="f">
+                    <v:shape id="AutoShape 25" o:spid="_x0000_s1027" type="#_x0000_t32" style="position:absolute;left:4136;top:15;width:3058;height:3855;visibility:visible;mso-wrap-style:square" o:connectortype="straight" o:gfxdata="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" strokecolor="#a7bfde"/>
+                    <v:oval id="Oval 26" o:spid="_x0000_s1028" style="position:absolute;left:5782;top:444;width:4116;height:4116;visibility:visible;mso-wrap-style:square;v-text-anchor:top" o:gfxdata="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" fillcolor="#8aabd3 [2132]" stroked="f">
+                      <v:fill color2="#d6e2f0 [756]" rotate="t" focusposition=",1" focussize="" colors="0 #9ab5e4;.5 #c2d1ed;1 #e1e8f5" focus="100%" type="gradientRadial"/>
+                    </v:oval>
+                    <w10:wrap anchorx="margin" anchory="page"/>
+                  </v:group>
+                </w:pict>
+              </mc:Fallback>
+            </mc:AlternateContent>
+          </w:r>
+        </w:p>
+        <w:p>
+          <w:r>
+            <w:rPr>
+              <w:noProof/>
+            </w:rPr>
+            <mc:AlternateContent>
+              <mc:Choice Requires="wpg">
+                <w:drawing>
+                  <wp:anchor distT="0" distB="0" distL="114300" distR="114300" simplePos="0" relativeHeight="251661312" behindDoc="0" locked="0" layoutInCell="1" allowOverlap="1" wp14:anchorId="1DEA6BB0" wp14:editId="4531EF31">
+                    <wp:simplePos x="0" y="0"/>
+                    <mc:AlternateContent>
+                      <mc:Choice Requires="wp14">
+                        <wp:positionH relativeFrom="margin">
+                          <wp14:pctPosHOffset>63000</wp14:pctPosHOffset>
+                        </wp:positionH>
+                      </mc:Choice>
+                      <mc:Fallback>
+                        <wp:positionH relativeFrom="page">
+                          <wp:posOffset>4822190</wp:posOffset>
+                        </wp:positionH>
+                      </mc:Fallback>
+                    </mc:AlternateContent>
+                    <wp:positionV relativeFrom="page">
+                      <wp:align>bottom</wp:align>
+                    </wp:positionV>
+                    <wp:extent cx="3831336" cy="9208008"/>
+                    <wp:effectExtent l="114300" t="0" r="0" b="0"/>
+                    <wp:wrapNone/>
+                    <wp:docPr id="16" name="Группа 16"/>
+                    <wp:cNvGraphicFramePr/>
+                    <a:graphic xmlns:a="http://schemas.openxmlformats.org/drawingml/2006/main">
+                      <a:graphicData uri="http://schemas.microsoft.com/office/word/2010/wordprocessingGroup">
+                        <wpg:wgp>
+                          <wpg:cNvGrpSpPr/>
+                          <wpg:grpSpPr>
+                            <a:xfrm>
+                              <a:off x="0" y="0"/>
+                              <a:ext cx="3831336" cy="9208008"/>
+                              <a:chOff x="117230" y="0"/>
+                              <a:chExt cx="3833446" cy="9205546"/>
+                            </a:xfrm>
+                          </wpg:grpSpPr>
+                          <wps:wsp>
+                            <wps:cNvPr id="11" name="AutoShape 19"/>
+                            <wps:cNvCnPr>
+                              <a:cxnSpLocks noChangeShapeType="1"/>
+                            </wps:cNvCnPr>
+                            <wps:spPr bwMode="auto">
+                              <a:xfrm flipH="1">
+                                <a:off x="285750" y="0"/>
+                                <a:ext cx="2732405" cy="6375400"/>
+                              </a:xfrm>
+                              <a:prstGeom prst="straightConnector1">
+                                <a:avLst/>
+                              </a:prstGeom>
+                              <a:noFill/>
+                              <a:ln w="9525">
+                                <a:solidFill>
+                                  <a:srgbClr val="A7BFDE"/>
+                                </a:solidFill>
+                                <a:round/>
+                                <a:headEnd/>
+                                <a:tailEnd/>
+                              </a:ln>
+                              <a:extLst>
+                                <a:ext uri="{909E8E84-426E-40DD-AFC4-6F175D3DCCD1}">
+                                  <a14:hiddenFill xmlns:a14="http://schemas.microsoft.com/office/drawing/2010/main">
+                                    <a:noFill/>
+                                  </a14:hiddenFill>
+                                </a:ext>
+                                <a:ext uri="{53640926-AAD7-44D8-BBD7-CCE9431645EC}">
+                                  <a14:shadowObscured xmlns:a14="http://schemas.microsoft.com/office/drawing/2010/main" val="1"/>
+                                </a:ext>
+                              </a:extLst>
+                            </wps:spPr>
+                            <wps:bodyPr/>
+                          </wps:wsp>
+                          <wps:wsp>
+                            <wps:cNvPr id="15" name="Oval 15"/>
+                            <wps:cNvSpPr/>
+                            <wps:spPr>
+                              <a:xfrm>
+                                <a:off x="117230" y="5372100"/>
+                                <a:ext cx="3833446" cy="3833446"/>
+                              </a:xfrm>
+                              <a:prstGeom prst="ellipse">
+                                <a:avLst/>
+                              </a:prstGeom>
+                              <a:gradFill flip="none" rotWithShape="1">
+                                <a:gsLst>
+                                  <a:gs pos="0">
+                                    <a:schemeClr val="tx2">
+                                      <a:lumMod val="40000"/>
+                                      <a:lumOff val="60000"/>
+                                      <a:tint val="66000"/>
+                                      <a:satMod val="160000"/>
+                                    </a:schemeClr>
+                                  </a:gs>
+                                  <a:gs pos="50000">
+                                    <a:schemeClr val="tx2">
+                                      <a:lumMod val="40000"/>
+                                      <a:lumOff val="60000"/>
+                                      <a:tint val="44500"/>
+                                      <a:satMod val="160000"/>
+                                    </a:schemeClr>
+                                  </a:gs>
+                                  <a:gs pos="100000">
+                                    <a:schemeClr val="tx2">
+                                      <a:lumMod val="40000"/>
+                                      <a:lumOff val="60000"/>
+                                      <a:tint val="23500"/>
+                                      <a:satMod val="160000"/>
+                                    </a:schemeClr>
+                                  </a:gs>
+                                </a:gsLst>
+                                <a:path path="circle">
+                                  <a:fillToRect l="50000" t="50000" r="50000" b="50000"/>
+                                </a:path>
+                                <a:tileRect/>
+                              </a:gradFill>
+                              <a:ln>
+                                <a:noFill/>
+                              </a:ln>
+                              <a:scene3d>
+                                <a:camera prst="perspectiveContrastingRightFacing"/>
+                                <a:lightRig rig="twoPt" dir="t">
+                                  <a:rot lat="0" lon="0" rev="4200000"/>
+                                </a:lightRig>
+                              </a:scene3d>
+                              <a:sp3d>
+                                <a:bevelT w="571500" h="571500" prst="riblet"/>
+                                <a:bevelB w="571500" h="571500" prst="riblet"/>
+                              </a:sp3d>
+                            </wps:spPr>
+                            <wps:style>
+                              <a:lnRef idx="2">
+                                <a:schemeClr val="accent1">
+                                  <a:shade val="50000"/>
+                                </a:schemeClr>
+                              </a:lnRef>
+                              <a:fillRef idx="1">
+                                <a:schemeClr val="accent1"/>
+                              </a:fillRef>
+                              <a:effectRef idx="0">
+                                <a:schemeClr val="accent1"/>
+                              </a:effectRef>
+                              <a:fontRef idx="minor">
+                                <a:schemeClr val="lt1"/>
+                              </a:fontRef>
+                            </wps:style>
+                            <wps:bodyPr rot="0" spcFirstLastPara="0" vertOverflow="overflow" horzOverflow="overflow" vert="horz" wrap="square" lIns="91440" tIns="45720" rIns="91440" bIns="45720" numCol="1" spcCol="0" rtlCol="0" fromWordArt="0" anchor="ctr" anchorCtr="0" forceAA="0" compatLnSpc="1">
+                              <a:prstTxWarp prst="textNoShape">
+                                <a:avLst/>
+                              </a:prstTxWarp>
+                              <a:noAutofit/>
+                            </wps:bodyPr>
+                          </wps:wsp>
+                        </wpg:wgp>
+                      </a:graphicData>
+                    </a:graphic>
+                    <wp14:sizeRelH relativeFrom="margin">
+                      <wp14:pctWidth>0</wp14:pctWidth>
+                    </wp14:sizeRelH>
+                    <wp14:sizeRelV relativeFrom="margin">
+                      <wp14:pctHeight>0</wp14:pctHeight>
+                    </wp14:sizeRelV>
+                  </wp:anchor>
+                </w:drawing>
+              </mc:Choice>
+              <mc:Fallback>
+                <w:pict>
+                  <v:group id="Группа 16" o:spid="_x0000_s1026" style="position:absolute;margin-left:0;margin-top:0;width:301.7pt;height:725.05pt;z-index:251661312;mso-left-percent:630;mso-position-horizontal-relative:margin;mso-position-vertical:bottom;mso-position-vertical-relative:page;mso-left-percent:630;mso-width-relative:margin;mso-height-relative:margin" coordorigin="1172" coordsize="38334,92055" o:gfxdata="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">
+                    <v:shape id="AutoShape 19" o:spid="_x0000_s1027" type="#_x0000_t32" style="position:absolute;left:2857;width:27324;height:63754;flip:x;visibility:visible;mso-wrap-style:square" o:connectortype="straight" o:gfxdata="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" strokecolor="#a7bfde"/>
+                    <v:oval id="Oval 15" o:spid="_x0000_s1028" style="position:absolute;left:1172;top:53721;width:38334;height:38334;visibility:visible;mso-wrap-style:square;v-text-anchor:middle" o:gfxdata="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" fillcolor="#8db3e2 [1311]" stroked="f" strokeweight="2pt">
+                      <v:fill color2="#8db3e2 [1311]" rotate="t" focusposition=".5,.5" focussize="" colors="0 #b0cffb;.5 #cee0fc;1 #e6effd" focus="100%" type="gradientRadial"/>
+                    </v:oval>
+                    <w10:wrap anchorx="margin" anchory="page"/>
+                  </v:group>
+                </w:pict>
+              </mc:Fallback>
+            </mc:AlternateContent>
+          </w:r>
+        </w:p>
+        <w:tbl>
+          <w:tblPr>
+            <w:tblpPr w:leftFromText="187" w:rightFromText="187" w:horzAnchor="margin" w:tblpYSpec="bottom"/>
+            <w:tblW w:w="3000" w:type="pct"/>
+            <w:tblLook w:val="04A0" w:firstRow="1" w:lastRow="0" w:firstColumn="1" w:lastColumn="0" w:noHBand="0" w:noVBand="1"/>
+          </w:tblPr>
+          <w:tblGrid>
+            <w:gridCol w:w="5743"/>
+          </w:tblGrid>
+          <w:tr>
+            <w:tc>
+              <w:tcPr>
+                <w:tcW w:w="5746" w:type="dxa"/>
+              </w:tcPr>
+              <w:p>
+                <w:pPr>
+                  <w:pStyle w:val="a5"/>
+                  <w:rPr>
+                    <w:rFonts w:asciiTheme="majorHAnsi" w:eastAsiaTheme="majorEastAsia" w:hAnsiTheme="majorHAnsi" w:cstheme="majorBidi"/>
+                    <w:b/>
+                    <w:bCs/>
+                    <w:color w:val="365F91" w:themeColor="accent1" w:themeShade="BF"/>
+                    <w:sz w:val="48"/>
+                    <w:szCs w:val="48"/>
+                  </w:rPr>
+                </w:pPr>
+                <w:sdt>
+                  <w:sdtPr>
+                    <w:rPr>
+                      <w:rFonts w:asciiTheme="majorHAnsi" w:eastAsiaTheme="majorEastAsia" w:hAnsiTheme="majorHAnsi" w:cstheme="majorBidi"/>
+                      <w:b/>
+                      <w:bCs/>
+                      <w:color w:val="365F91" w:themeColor="accent1" w:themeShade="BF"/>
+                      <w:sz w:val="48"/>
+                      <w:szCs w:val="48"/>
+                    </w:rPr>
+                    <w:alias w:val="Название"/>
+                    <w:id w:val="703864190"/>
+                    <w:placeholder>
+                      <w:docPart w:val="103F0742AFFF4A61A8CFA7BB91473682"/>
+                    </w:placeholder>
+                    <w:dataBinding w:prefixMappings="xmlns:ns0='http://schemas.openxmlformats.org/package/2006/metadata/core-properties' xmlns:ns1='http://purl.org/dc/elements/1.1/'" w:xpath="/ns0:coreProperties[1]/ns1:title[1]" w:storeItemID="{6C3C8BC8-F283-45AE-878A-BAB7291924A1}"/>
+                    <w:text/>
+                  </w:sdtPr>
+                  <w:sdtContent>
+                    <w:r>
+                      <w:rPr>
+                        <w:rFonts w:asciiTheme="majorHAnsi" w:eastAsiaTheme="majorEastAsia" w:hAnsiTheme="majorHAnsi" w:cstheme="majorBidi"/>
+                        <w:b/>
+                        <w:bCs/>
+                        <w:color w:val="365F91" w:themeColor="accent1" w:themeShade="BF"/>
+                        <w:sz w:val="48"/>
+                        <w:szCs w:val="48"/>
+                      </w:rPr>
+                      <w:t xml:space="preserve">Спецификация продукта </w:t>
+                    </w:r>
+                    <w:r>
+                      <w:rPr>
+                        <w:rFonts w:asciiTheme="majorHAnsi" w:eastAsiaTheme="majorEastAsia" w:hAnsiTheme="majorHAnsi" w:cstheme="majorBidi"/>
+                        <w:b/>
+                        <w:bCs/>
+                        <w:color w:val="365F91" w:themeColor="accent1" w:themeShade="BF"/>
+                        <w:sz w:val="48"/>
+                        <w:szCs w:val="48"/>
+                        <w:lang w:val="en-US"/>
+                      </w:rPr>
+                      <w:t>SimpleFormulaDrawer</w:t>
+                    </w:r>
+                  </w:sdtContent>
+                </w:sdt>
+              </w:p>
+            </w:tc>
+          </w:tr>
+          <w:tr>
+            <w:tc>
+              <w:tcPr>
+                <w:tcW w:w="5746" w:type="dxa"/>
+              </w:tcPr>
+              <w:p>
+                <w:pPr>
+                  <w:pStyle w:val="a5"/>
+                  <w:rPr>
+                    <w:color w:val="4A442A" w:themeColor="background2" w:themeShade="40"/>
+                    <w:sz w:val="28"/>
+                    <w:szCs w:val="28"/>
+                  </w:rPr>
+                </w:pPr>
+                <w:bookmarkStart w:id="0" w:name="_GoBack"/>
+                <w:bookmarkEnd w:id="0"/>
+              </w:p>
+            </w:tc>
+          </w:tr>
+          <w:tr>
+            <w:tc>
+              <w:tcPr>
+                <w:tcW w:w="5746" w:type="dxa"/>
+              </w:tcPr>
+              <w:p>
+                <w:pPr>
+                  <w:pStyle w:val="a5"/>
+                  <w:rPr>
+                    <w:color w:val="4A442A" w:themeColor="background2" w:themeShade="40"/>
+                    <w:sz w:val="28"/>
+                    <w:szCs w:val="28"/>
+                  </w:rPr>
+                </w:pPr>
+              </w:p>
+            </w:tc>
+          </w:tr>
+          <w:tr>
+            <w:tc>
+              <w:tcPr>
+                <w:tcW w:w="5746" w:type="dxa"/>
+              </w:tcPr>
+              <w:p>
+                <w:pPr>
+                  <w:pStyle w:val="a5"/>
+                </w:pPr>
+              </w:p>
+            </w:tc>
+          </w:tr>
+          <w:tr>
+            <w:tc>
+              <w:tcPr>
+                <w:tcW w:w="5746" w:type="dxa"/>
+              </w:tcPr>
+              <w:p>
+                <w:pPr>
+                  <w:pStyle w:val="a5"/>
+                </w:pPr>
+              </w:p>
+            </w:tc>
+          </w:tr>
+          <w:tr>
+            <w:sdt>
+              <w:sdtPr>
+                <w:rPr>
+                  <w:b/>
+                  <w:bCs/>
+                </w:rPr>
+                <w:alias w:val="Автор"/>
+                <w:id w:val="703864205"/>
+                <w:placeholder>
+                  <w:docPart w:val="9AF3DA6988034AFDBB2B72AB2244BEC1"/>
+                </w:placeholder>
+                <w:dataBinding w:prefixMappings="xmlns:ns0='http://schemas.openxmlformats.org/package/2006/metadata/core-properties' xmlns:ns1='http://purl.org/dc/elements/1.1/'" w:xpath="/ns0:coreProperties[1]/ns1:creator[1]" w:storeItemID="{6C3C8BC8-F283-45AE-878A-BAB7291924A1}"/>
+                <w:text/>
+              </w:sdtPr>
+              <w:sdtContent>
+                <w:tc>
+                  <w:tcPr>
+                    <w:tcW w:w="5746" w:type="dxa"/>
+                  </w:tcPr>
+                  <w:p>
+                    <w:pPr>
+                      <w:pStyle w:val="a5"/>
+                      <w:rPr>
+                        <w:b/>
+                        <w:bCs/>
+                      </w:rPr>
+                    </w:pPr>
+                    <w:r>
+                      <w:rPr>
+                        <w:b/>
+                        <w:bCs/>
+                      </w:rPr>
+                      <w:t>Павлов Александр, Степанов Александр</w:t>
+                    </w:r>
+                  </w:p>
+                </w:tc>
+              </w:sdtContent>
+            </w:sdt>
+          </w:tr>
+          <w:tr>
+            <w:sdt>
+              <w:sdtPr>
+                <w:rPr>
+                  <w:b/>
+                  <w:bCs/>
+                </w:rPr>
+                <w:alias w:val="Дата"/>
+                <w:id w:val="703864210"/>
+                <w:placeholder>
+                  <w:docPart w:val="A6576D440C4A4A24985F0B371D4DF77B"/>
+                </w:placeholder>
+                <w:dataBinding w:prefixMappings="xmlns:ns0='http://schemas.microsoft.com/office/2006/coverPageProps'" w:xpath="/ns0:CoverPageProperties[1]/ns0:PublishDate[1]" w:storeItemID="{55AF091B-3C7A-41E3-B477-F2FDAA23CFDA}"/>
+                <w:date w:fullDate="2010-10-27T00:00:00Z">
+                  <w:dateFormat w:val="dd.MM.yyyy"/>
+                  <w:lid w:val="ru-RU"/>
+                  <w:storeMappedDataAs w:val="dateTime"/>
+                  <w:calendar w:val="gregorian"/>
+                </w:date>
+              </w:sdtPr>
+              <w:sdtContent>
+                <w:tc>
+                  <w:tcPr>
+                    <w:tcW w:w="5746" w:type="dxa"/>
+                  </w:tcPr>
+                  <w:p>
+                    <w:pPr>
+                      <w:pStyle w:val="a5"/>
+                      <w:rPr>
+                        <w:b/>
+                        <w:bCs/>
+                      </w:rPr>
+                    </w:pPr>
+                    <w:r>
+                      <w:rPr>
+                        <w:b/>
+                        <w:bCs/>
+                      </w:rPr>
+                      <w:t>27.10.2010</w:t>
+                    </w:r>
+                  </w:p>
+                </w:tc>
+              </w:sdtContent>
+            </w:sdt>
+          </w:tr>
+          <w:tr>
+            <w:tc>
+              <w:tcPr>
+                <w:tcW w:w="5746" w:type="dxa"/>
+              </w:tcPr>
+              <w:p>
+                <w:pPr>
+                  <w:pStyle w:val="a5"/>
+                  <w:rPr>
+                    <w:b/>
+                    <w:bCs/>
+                  </w:rPr>
+                </w:pPr>
+              </w:p>
+            </w:tc>
+          </w:tr>
+        </w:tbl>
+        <w:p>
+          <w:pPr>
+            <w:rPr>
+              <w:b/>
+            </w:rPr>
+          </w:pPr>
+          <w:r>
+            <w:rPr>
+              <w:b/>
+            </w:rPr>
+            <w:br w:type="page"/>
+          </w:r>
+        </w:p>
+      </w:sdtContent>
+    </w:sdt>
     <w:p>
       <w:pPr>
         <w:pStyle w:val="a3"/>
@@ -17,6 +841,7 @@
         <w:rPr>
           <w:b/>
         </w:rPr>
+        <w:lastRenderedPageBreak/>
         <w:t>Введение</w:t>
       </w:r>
     </w:p>
@@ -132,14 +957,12 @@
       <w:r>
         <w:t>. Общий шрифт документа-</w:t>
       </w:r>
-      <w:proofErr w:type="gramStart"/>
       <w:r>
         <w:rPr>
           <w:lang w:val="en-US"/>
         </w:rPr>
         <w:t>Calibri</w:t>
       </w:r>
-      <w:proofErr w:type="gramEnd"/>
       <w:r>
         <w:t xml:space="preserve"> </w:t>
       </w:r>
@@ -238,7 +1061,7 @@
         <w:pStyle w:val="a3"/>
         <w:ind w:left="372" w:firstLine="348"/>
       </w:pPr>
-      <w:hyperlink r:id="rId6" w:history="1">
+      <w:hyperlink r:id="rId7" w:history="1">
         <w:r>
           <w:rPr>
             <w:rStyle w:val="a4"/>
@@ -254,8 +1077,6 @@
           <w:b/>
         </w:rPr>
       </w:pPr>
-      <w:bookmarkStart w:id="0" w:name="_GoBack"/>
-      <w:bookmarkEnd w:id="0"/>
     </w:p>
     <w:p>
       <w:pPr>
@@ -403,15 +1224,7 @@
         <w:t xml:space="preserve"> </w:t>
       </w:r>
       <w:r>
-        <w:t xml:space="preserve">выше </w:t>
-      </w:r>
-      <w:proofErr w:type="gramStart"/>
-      <w:r>
-        <w:t>с</w:t>
-      </w:r>
-      <w:proofErr w:type="gramEnd"/>
-      <w:r>
-        <w:t xml:space="preserve"> установленным </w:t>
+        <w:t xml:space="preserve">выше с установленным </w:t>
       </w:r>
       <w:r>
         <w:t>.</w:t>
@@ -545,15 +1358,7 @@
         <w:ind w:left="1080"/>
       </w:pPr>
       <w:r>
-        <w:t xml:space="preserve">Взаимодействующие системы и </w:t>
-      </w:r>
-      <w:proofErr w:type="gramStart"/>
-      <w:r>
-        <w:t>ПО</w:t>
-      </w:r>
-      <w:proofErr w:type="gramEnd"/>
-      <w:r>
-        <w:t>:</w:t>
+        <w:t>Взаимодействующие системы и ПО:</w:t>
       </w:r>
     </w:p>
     <w:p>
@@ -713,15 +1518,7 @@
         </w:numPr>
       </w:pPr>
       <w:r>
-        <w:t>Ограничения пользовательского интерфейса описаны в П</w:t>
-      </w:r>
-      <w:proofErr w:type="gramStart"/>
-      <w:r>
-        <w:t>4</w:t>
-      </w:r>
-      <w:proofErr w:type="gramEnd"/>
-      <w:r>
-        <w:t>.</w:t>
+        <w:t>Ограничения пользовательского интерфейса описаны в П4.</w:t>
       </w:r>
     </w:p>
     <w:p>
@@ -781,15 +1578,7 @@
         </w:numPr>
       </w:pPr>
       <w:r>
-        <w:t xml:space="preserve">Программный продукт не зависит от версии </w:t>
-      </w:r>
-      <w:proofErr w:type="gramStart"/>
-      <w:r>
-        <w:t>ОС</w:t>
-      </w:r>
-      <w:proofErr w:type="gramEnd"/>
-      <w:r>
-        <w:t xml:space="preserve"> в случае если в ней разработчики не откажутся от стандартов интерфейсов, применяемых в сегодняшних ОС.</w:t>
+        <w:t>Программный продукт не зависит от версии ОС в случае если в ней разработчики не откажутся от стандартов интерфейсов, применяемых в сегодняшних ОС.</w:t>
       </w:r>
     </w:p>
     <w:p>
@@ -1287,19 +2076,11 @@
         </w:rPr>
         <w:t>P</w:t>
       </w:r>
-      <w:proofErr w:type="gramStart"/>
       <w:r>
         <w:rPr>
           <w:b/>
         </w:rPr>
-        <w:t xml:space="preserve"> ]</w:t>
-      </w:r>
-      <w:proofErr w:type="gramEnd"/>
-      <w:r>
-        <w:rPr>
-          <w:b/>
-        </w:rPr>
-        <w:t xml:space="preserve"> </w:t>
+        <w:t xml:space="preserve"> ] </w:t>
       </w:r>
       <w:r>
         <w:t xml:space="preserve">используется для вывода на печать активного пространства с графиками, так же </w:t>
@@ -1760,7 +2541,9 @@
     <w:sectPr>
       <w:pgSz w:w="11906" w:h="16838"/>
       <w:pgMar w:top="1134" w:right="850" w:bottom="1134" w:left="1701" w:header="708" w:footer="708" w:gutter="0"/>
+      <w:pgNumType w:start="0"/>
       <w:cols w:space="708"/>
+      <w:titlePg/>
       <w:docGrid w:linePitch="360"/>
     </w:sectPr>
   </w:body>
@@ -2782,6 +3565,61 @@
       <w:u w:val="single"/>
     </w:rPr>
   </w:style>
+  <w:style w:type="paragraph" w:styleId="a5">
+    <w:name w:val="No Spacing"/>
+    <w:link w:val="a6"/>
+    <w:uiPriority w:val="1"/>
+    <w:qFormat/>
+    <w:rsid w:val="00CF4340"/>
+    <w:pPr>
+      <w:spacing w:after="0" w:line="240" w:lineRule="auto"/>
+    </w:pPr>
+    <w:rPr>
+      <w:rFonts w:eastAsiaTheme="minorEastAsia"/>
+      <w:lang w:eastAsia="ru-RU"/>
+    </w:rPr>
+  </w:style>
+  <w:style w:type="character" w:customStyle="1" w:styleId="a6">
+    <w:name w:val="Без интервала Знак"/>
+    <w:basedOn w:val="a0"/>
+    <w:link w:val="a5"/>
+    <w:uiPriority w:val="1"/>
+    <w:rsid w:val="00CF4340"/>
+    <w:rPr>
+      <w:rFonts w:eastAsiaTheme="minorEastAsia"/>
+      <w:lang w:eastAsia="ru-RU"/>
+    </w:rPr>
+  </w:style>
+  <w:style w:type="paragraph" w:styleId="a7">
+    <w:name w:val="Balloon Text"/>
+    <w:basedOn w:val="a"/>
+    <w:link w:val="a8"/>
+    <w:uiPriority w:val="99"/>
+    <w:semiHidden/>
+    <w:unhideWhenUsed/>
+    <w:rsid w:val="00CF4340"/>
+    <w:pPr>
+      <w:spacing w:after="0" w:line="240" w:lineRule="auto"/>
+    </w:pPr>
+    <w:rPr>
+      <w:rFonts w:ascii="Tahoma" w:hAnsi="Tahoma" w:cs="Tahoma"/>
+      <w:sz w:val="16"/>
+      <w:szCs w:val="16"/>
+    </w:rPr>
+  </w:style>
+  <w:style w:type="character" w:customStyle="1" w:styleId="a8">
+    <w:name w:val="Текст выноски Знак"/>
+    <w:basedOn w:val="a0"/>
+    <w:link w:val="a7"/>
+    <w:uiPriority w:val="99"/>
+    <w:semiHidden/>
+    <w:rsid w:val="00CF4340"/>
+    <w:rPr>
+      <w:rFonts w:ascii="Tahoma" w:hAnsi="Tahoma" w:cs="Tahoma"/>
+      <w:sz w:val="16"/>
+      <w:szCs w:val="16"/>
+    </w:rPr>
+  </w:style>
 </w:styles>
 </file>
 
@@ -2995,7 +3833,696 @@
       <w:u w:val="single"/>
     </w:rPr>
   </w:style>
+  <w:style w:type="paragraph" w:styleId="a5">
+    <w:name w:val="No Spacing"/>
+    <w:link w:val="a6"/>
+    <w:uiPriority w:val="1"/>
+    <w:qFormat/>
+    <w:rsid w:val="00CF4340"/>
+    <w:pPr>
+      <w:spacing w:after="0" w:line="240" w:lineRule="auto"/>
+    </w:pPr>
+    <w:rPr>
+      <w:rFonts w:eastAsiaTheme="minorEastAsia"/>
+      <w:lang w:eastAsia="ru-RU"/>
+    </w:rPr>
+  </w:style>
+  <w:style w:type="character" w:customStyle="1" w:styleId="a6">
+    <w:name w:val="Без интервала Знак"/>
+    <w:basedOn w:val="a0"/>
+    <w:link w:val="a5"/>
+    <w:uiPriority w:val="1"/>
+    <w:rsid w:val="00CF4340"/>
+    <w:rPr>
+      <w:rFonts w:eastAsiaTheme="minorEastAsia"/>
+      <w:lang w:eastAsia="ru-RU"/>
+    </w:rPr>
+  </w:style>
+  <w:style w:type="paragraph" w:styleId="a7">
+    <w:name w:val="Balloon Text"/>
+    <w:basedOn w:val="a"/>
+    <w:link w:val="a8"/>
+    <w:uiPriority w:val="99"/>
+    <w:semiHidden/>
+    <w:unhideWhenUsed/>
+    <w:rsid w:val="00CF4340"/>
+    <w:pPr>
+      <w:spacing w:after="0" w:line="240" w:lineRule="auto"/>
+    </w:pPr>
+    <w:rPr>
+      <w:rFonts w:ascii="Tahoma" w:hAnsi="Tahoma" w:cs="Tahoma"/>
+      <w:sz w:val="16"/>
+      <w:szCs w:val="16"/>
+    </w:rPr>
+  </w:style>
+  <w:style w:type="character" w:customStyle="1" w:styleId="a8">
+    <w:name w:val="Текст выноски Знак"/>
+    <w:basedOn w:val="a0"/>
+    <w:link w:val="a7"/>
+    <w:uiPriority w:val="99"/>
+    <w:semiHidden/>
+    <w:rsid w:val="00CF4340"/>
+    <w:rPr>
+      <w:rFonts w:ascii="Tahoma" w:hAnsi="Tahoma" w:cs="Tahoma"/>
+      <w:sz w:val="16"/>
+      <w:szCs w:val="16"/>
+    </w:rPr>
+  </w:style>
 </w:styles>
+</file>
+
+<file path=word/glossary/document.xml><?xml version="1.0" encoding="utf-8"?>
+<w:glossaryDocument xmlns:wpc="http://schemas.microsoft.com/office/word/2010/wordprocessingCanvas" xmlns:mc="http://schemas.openxmlformats.org/markup-compatibility/2006" xmlns:o="urn:schemas-microsoft-com:office:office" xmlns:r="http://schemas.openxmlformats.org/officeDocument/2006/relationships" xmlns:m="http://schemas.openxmlformats.org/officeDocument/2006/math" xmlns:v="urn:schemas-microsoft-com:vml" xmlns:wp14="http://schemas.microsoft.com/office/word/2010/wordprocessingDrawing" xmlns:wp="http://schemas.openxmlformats.org/drawingml/2006/wordprocessingDrawing" xmlns:w10="urn:schemas-microsoft-com:office:word" xmlns:w="http://schemas.openxmlformats.org/wordprocessingml/2006/main" xmlns:w14="http://schemas.microsoft.com/office/word/2010/wordml" xmlns:wpg="http://schemas.microsoft.com/office/word/2010/wordprocessingGroup" xmlns:wpi="http://schemas.microsoft.com/office/word/2010/wordprocessingInk" xmlns:wne="http://schemas.microsoft.com/office/word/2006/wordml" xmlns:wps="http://schemas.microsoft.com/office/word/2010/wordprocessingShape" mc:Ignorable="w14 wp14">
+  <w:docParts>
+    <w:docPart>
+      <w:docPartPr>
+        <w:name w:val="103F0742AFFF4A61A8CFA7BB91473682"/>
+        <w:category>
+          <w:name w:val="Общие"/>
+          <w:gallery w:val="placeholder"/>
+        </w:category>
+        <w:types>
+          <w:type w:val="bbPlcHdr"/>
+        </w:types>
+        <w:behaviors>
+          <w:behavior w:val="content"/>
+        </w:behaviors>
+        <w:guid w:val="{CE1121E1-E098-4853-9812-67278880ECD9}"/>
+      </w:docPartPr>
+      <w:docPartBody>
+        <w:p>
+          <w:pPr>
+            <w:pStyle w:val="103F0742AFFF4A61A8CFA7BB91473682"/>
+          </w:pPr>
+          <w:r>
+            <w:rPr>
+              <w:rFonts w:asciiTheme="majorHAnsi" w:eastAsiaTheme="majorEastAsia" w:hAnsiTheme="majorHAnsi" w:cstheme="majorBidi"/>
+              <w:b/>
+              <w:bCs/>
+              <w:color w:val="4F81BD" w:themeColor="accent1"/>
+              <w:sz w:val="48"/>
+              <w:szCs w:val="48"/>
+            </w:rPr>
+            <w:t>[Введите название документа]</w:t>
+          </w:r>
+        </w:p>
+      </w:docPartBody>
+    </w:docPart>
+    <w:docPart>
+      <w:docPartPr>
+        <w:name w:val="9AF3DA6988034AFDBB2B72AB2244BEC1"/>
+        <w:category>
+          <w:name w:val="Общие"/>
+          <w:gallery w:val="placeholder"/>
+        </w:category>
+        <w:types>
+          <w:type w:val="bbPlcHdr"/>
+        </w:types>
+        <w:behaviors>
+          <w:behavior w:val="content"/>
+        </w:behaviors>
+        <w:guid w:val="{AC5D825E-F33A-4235-AFE7-DB95B3E1D09A}"/>
+      </w:docPartPr>
+      <w:docPartBody>
+        <w:p>
+          <w:pPr>
+            <w:pStyle w:val="9AF3DA6988034AFDBB2B72AB2244BEC1"/>
+          </w:pPr>
+          <w:r>
+            <w:rPr>
+              <w:b/>
+              <w:bCs/>
+            </w:rPr>
+            <w:t>[Введите имя автора]</w:t>
+          </w:r>
+        </w:p>
+      </w:docPartBody>
+    </w:docPart>
+    <w:docPart>
+      <w:docPartPr>
+        <w:name w:val="A6576D440C4A4A24985F0B371D4DF77B"/>
+        <w:category>
+          <w:name w:val="Общие"/>
+          <w:gallery w:val="placeholder"/>
+        </w:category>
+        <w:types>
+          <w:type w:val="bbPlcHdr"/>
+        </w:types>
+        <w:behaviors>
+          <w:behavior w:val="content"/>
+        </w:behaviors>
+        <w:guid w:val="{A205F1FE-3C1A-41C5-A783-888D97B3C67E}"/>
+      </w:docPartPr>
+      <w:docPartBody>
+        <w:p>
+          <w:pPr>
+            <w:pStyle w:val="A6576D440C4A4A24985F0B371D4DF77B"/>
+          </w:pPr>
+          <w:r>
+            <w:rPr>
+              <w:b/>
+              <w:bCs/>
+            </w:rPr>
+            <w:t>[Выберите дату]</w:t>
+          </w:r>
+        </w:p>
+      </w:docPartBody>
+    </w:docPart>
+  </w:docParts>
+</w:glossaryDocument>
+</file>
+
+<file path=word/glossary/fontTable.xml><?xml version="1.0" encoding="utf-8"?>
+<w:fonts xmlns:mc="http://schemas.openxmlformats.org/markup-compatibility/2006" xmlns:r="http://schemas.openxmlformats.org/officeDocument/2006/relationships" xmlns:w="http://schemas.openxmlformats.org/wordprocessingml/2006/main" xmlns:w14="http://schemas.microsoft.com/office/word/2010/wordml" mc:Ignorable="w14">
+  <w:font w:name="Times New Roman">
+    <w:panose1 w:val="02020603050405020304"/>
+    <w:charset w:val="CC"/>
+    <w:family w:val="roman"/>
+    <w:pitch w:val="variable"/>
+    <w:sig w:usb0="E0002AFF" w:usb1="C0007841" w:usb2="00000009" w:usb3="00000000" w:csb0="000001FF" w:csb1="00000000"/>
+  </w:font>
+  <w:font w:name="Symbol">
+    <w:panose1 w:val="05050102010706020507"/>
+    <w:charset w:val="02"/>
+    <w:family w:val="roman"/>
+    <w:pitch w:val="variable"/>
+    <w:sig w:usb0="00000000" w:usb1="10000000" w:usb2="00000000" w:usb3="00000000" w:csb0="80000000" w:csb1="00000000"/>
+  </w:font>
+  <w:font w:name="Courier New">
+    <w:panose1 w:val="02070309020205020404"/>
+    <w:charset w:val="CC"/>
+    <w:family w:val="modern"/>
+    <w:pitch w:val="fixed"/>
+    <w:sig w:usb0="E0002AFF" w:usb1="C0007843" w:usb2="00000009" w:usb3="00000000" w:csb0="000001FF" w:csb1="00000000"/>
+  </w:font>
+  <w:font w:name="Wingdings">
+    <w:panose1 w:val="05000000000000000000"/>
+    <w:charset w:val="02"/>
+    <w:family w:val="auto"/>
+    <w:pitch w:val="variable"/>
+    <w:sig w:usb0="00000000" w:usb1="10000000" w:usb2="00000000" w:usb3="00000000" w:csb0="80000000" w:csb1="00000000"/>
+  </w:font>
+  <w:font w:name="Calibri">
+    <w:panose1 w:val="020F0502020204030204"/>
+    <w:charset w:val="CC"/>
+    <w:family w:val="swiss"/>
+    <w:pitch w:val="variable"/>
+    <w:sig w:usb0="E10002FF" w:usb1="4000ACFF" w:usb2="00000009" w:usb3="00000000" w:csb0="0000019F" w:csb1="00000000"/>
+  </w:font>
+  <w:font w:name="Tahoma">
+    <w:panose1 w:val="020B0604030504040204"/>
+    <w:charset w:val="CC"/>
+    <w:family w:val="swiss"/>
+    <w:pitch w:val="variable"/>
+    <w:sig w:usb0="E1002EFF" w:usb1="C000605B" w:usb2="00000029" w:usb3="00000000" w:csb0="000101FF" w:csb1="00000000"/>
+  </w:font>
+  <w:font w:name="Cambria">
+    <w:panose1 w:val="02040503050406030204"/>
+    <w:charset w:val="CC"/>
+    <w:family w:val="roman"/>
+    <w:pitch w:val="variable"/>
+    <w:sig w:usb0="E00002FF" w:usb1="400004FF" w:usb2="00000000" w:usb3="00000000" w:csb0="0000019F" w:csb1="00000000"/>
+  </w:font>
+  <w:font w:name="Consolas">
+    <w:panose1 w:val="020B0609020204030204"/>
+    <w:charset w:val="CC"/>
+    <w:family w:val="modern"/>
+    <w:pitch w:val="fixed"/>
+    <w:sig w:usb0="E10002FF" w:usb1="4000FCFF" w:usb2="00000009" w:usb3="00000000" w:csb0="0000019F" w:csb1="00000000"/>
+  </w:font>
+</w:fonts>
+</file>
+
+<file path=word/glossary/settings.xml><?xml version="1.0" encoding="utf-8"?>
+<w:settings xmlns:mc="http://schemas.openxmlformats.org/markup-compatibility/2006" xmlns:o="urn:schemas-microsoft-com:office:office" xmlns:r="http://schemas.openxmlformats.org/officeDocument/2006/relationships" xmlns:m="http://schemas.openxmlformats.org/officeDocument/2006/math" xmlns:v="urn:schemas-microsoft-com:vml" xmlns:w10="urn:schemas-microsoft-com:office:word" xmlns:w="http://schemas.openxmlformats.org/wordprocessingml/2006/main" xmlns:w14="http://schemas.microsoft.com/office/word/2010/wordml" xmlns:sl="http://schemas.openxmlformats.org/schemaLibrary/2006/main" mc:Ignorable="w14">
+  <w:view w:val="normal"/>
+  <w:defaultTabStop w:val="708"/>
+  <w:characterSpacingControl w:val="doNotCompress"/>
+  <w:compat>
+    <w:useFELayout/>
+    <w:compatSetting w:name="compatibilityMode" w:uri="http://schemas.microsoft.com/office/word" w:val="14"/>
+    <w:compatSetting w:name="overrideTableStyleFontSizeAndJustification" w:uri="http://schemas.microsoft.com/office/word" w:val="1"/>
+    <w:compatSetting w:name="enableOpenTypeFeatures" w:uri="http://schemas.microsoft.com/office/word" w:val="1"/>
+    <w:compatSetting w:name="doNotFlipMirrorIndents" w:uri="http://schemas.microsoft.com/office/word" w:val="1"/>
+  </w:compat>
+  <w:rsids>
+    <w:rsidRoot w:val="00E6158C"/>
+    <w:rsid w:val="00B17345"/>
+    <w:rsid w:val="00E6158C"/>
+  </w:rsids>
+  <m:mathPr>
+    <m:mathFont m:val="Cambria Math"/>
+    <m:brkBin m:val="before"/>
+    <m:brkBinSub m:val="--"/>
+    <m:smallFrac m:val="0"/>
+    <m:dispDef/>
+    <m:lMargin m:val="0"/>
+    <m:rMargin m:val="0"/>
+    <m:defJc m:val="centerGroup"/>
+    <m:wrapIndent m:val="1440"/>
+    <m:intLim m:val="subSup"/>
+    <m:naryLim m:val="undOvr"/>
+  </m:mathPr>
+  <w:themeFontLang w:val="ru-RU"/>
+  <w:clrSchemeMapping w:bg1="light1" w:t1="dark1" w:bg2="light2" w:t2="dark2" w:accent1="accent1" w:accent2="accent2" w:accent3="accent3" w:accent4="accent4" w:accent5="accent5" w:accent6="accent6" w:hyperlink="hyperlink" w:followedHyperlink="followedHyperlink"/>
+  <w:decimalSymbol w:val=","/>
+  <w:listSeparator w:val=";"/>
+</w:settings>
+</file>
+
+<file path=word/glossary/styles.xml><?xml version="1.0" encoding="utf-8"?>
+<w:styles xmlns:mc="http://schemas.openxmlformats.org/markup-compatibility/2006" xmlns:r="http://schemas.openxmlformats.org/officeDocument/2006/relationships" xmlns:w="http://schemas.openxmlformats.org/wordprocessingml/2006/main" xmlns:w14="http://schemas.microsoft.com/office/word/2010/wordml" mc:Ignorable="w14">
+  <w:docDefaults>
+    <w:rPrDefault>
+      <w:rPr>
+        <w:rFonts w:asciiTheme="minorHAnsi" w:eastAsiaTheme="minorEastAsia" w:hAnsiTheme="minorHAnsi" w:cstheme="minorBidi"/>
+        <w:sz w:val="22"/>
+        <w:szCs w:val="22"/>
+        <w:lang w:val="ru-RU" w:eastAsia="ru-RU" w:bidi="ar-SA"/>
+      </w:rPr>
+    </w:rPrDefault>
+    <w:pPrDefault>
+      <w:pPr>
+        <w:spacing w:after="200" w:line="276" w:lineRule="auto"/>
+      </w:pPr>
+    </w:pPrDefault>
+  </w:docDefaults>
+  <w:latentStyles w:defLockedState="0" w:defUIPriority="99" w:defSemiHidden="1" w:defUnhideWhenUsed="1" w:defQFormat="0" w:count="267">
+    <w:lsdException w:name="Normal" w:semiHidden="0" w:uiPriority="0" w:unhideWhenUsed="0" w:qFormat="1"/>
+    <w:lsdException w:name="heading 1" w:semiHidden="0" w:uiPriority="9" w:unhideWhenUsed="0" w:qFormat="1"/>
+    <w:lsdException w:name="heading 2" w:uiPriority="9" w:qFormat="1"/>
+    <w:lsdException w:name="heading 3" w:uiPriority="9" w:qFormat="1"/>
+    <w:lsdException w:name="heading 4" w:uiPriority="9" w:qFormat="1"/>
+    <w:lsdException w:name="heading 5" w:uiPriority="9" w:qFormat="1"/>
+    <w:lsdException w:name="heading 6" w:uiPriority="9" w:qFormat="1"/>
+    <w:lsdException w:name="heading 7" w:uiPriority="9" w:qFormat="1"/>
+    <w:lsdException w:name="heading 8" w:uiPriority="9" w:qFormat="1"/>
+    <w:lsdException w:name="heading 9" w:uiPriority="9" w:qFormat="1"/>
+    <w:lsdException w:name="toc 1" w:uiPriority="39"/>
+    <w:lsdException w:name="toc 2" w:uiPriority="39"/>
+    <w:lsdException w:name="toc 3" w:uiPriority="39"/>
+    <w:lsdException w:name="toc 4" w:uiPriority="39"/>
+    <w:lsdException w:name="toc 5" w:uiPriority="39"/>
+    <w:lsdException w:name="toc 6" w:uiPriority="39"/>
+    <w:lsdException w:name="toc 7" w:uiPriority="39"/>
+    <w:lsdException w:name="toc 8" w:uiPriority="39"/>
+    <w:lsdException w:name="toc 9" w:uiPriority="39"/>
+    <w:lsdException w:name="caption" w:uiPriority="35" w:qFormat="1"/>
+    <w:lsdException w:name="Title" w:semiHidden="0" w:uiPriority="10" w:unhideWhenUsed="0" w:qFormat="1"/>
+    <w:lsdException w:name="Default Paragraph Font" w:uiPriority="1"/>
+    <w:lsdException w:name="Subtitle" w:semiHidden="0" w:uiPriority="11" w:unhideWhenUsed="0" w:qFormat="1"/>
+    <w:lsdException w:name="Strong" w:semiHidden="0" w:uiPriority="22" w:unhideWhenUsed="0" w:qFormat="1"/>
+    <w:lsdException w:name="Emphasis" w:semiHidden="0" w:uiPriority="20" w:unhideWhenUsed="0" w:qFormat="1"/>
+    <w:lsdException w:name="Table Grid" w:semiHidden="0" w:uiPriority="59" w:unhideWhenUsed="0"/>
+    <w:lsdException w:name="Placeholder Text" w:unhideWhenUsed="0"/>
+    <w:lsdException w:name="No Spacing" w:semiHidden="0" w:uiPriority="1" w:unhideWhenUsed="0" w:qFormat="1"/>
+    <w:lsdException w:name="Light Shading" w:semiHidden="0" w:uiPriority="60" w:unhideWhenUsed="0"/>
+    <w:lsdException w:name="Light List" w:semiHidden="0" w:uiPriority="61" w:unhideWhenUsed="0"/>
+    <w:lsdException w:name="Light Grid" w:semiHidden="0" w:uiPriority="62" w:unhideWhenUsed="0"/>
+    <w:lsdException w:name="Medium Shading 1" w:semiHidden="0" w:uiPriority="63" w:unhideWhenUsed="0"/>
+    <w:lsdException w:name="Medium Shading 2" w:semiHidden="0" w:uiPriority="64" w:unhideWhenUsed="0"/>
+    <w:lsdException w:name="Medium List 1" w:semiHidden="0" w:uiPriority="65" w:unhideWhenUsed="0"/>
+    <w:lsdException w:name="Medium List 2" w:semiHidden="0" w:uiPriority="66" w:unhideWhenUsed="0"/>
+    <w:lsdException w:name="Medium Grid 1" w:semiHidden="0" w:uiPriority="67" w:unhideWhenUsed="0"/>
+    <w:lsdException w:name="Medium Grid 2" w:semiHidden="0" w:uiPriority="68" w:unhideWhenUsed="0"/>
+    <w:lsdException w:name="Medium Grid 3" w:semiHidden="0" w:uiPriority="69" w:unhideWhenUsed="0"/>
+    <w:lsdException w:name="Dark List" w:semiHidden="0" w:uiPriority="70" w:unhideWhenUsed="0"/>
+    <w:lsdException w:name="Colorful Shading" w:semiHidden="0" w:uiPriority="71" w:unhideWhenUsed="0"/>
+    <w:lsdException w:name="Colorful List" w:semiHidden="0" w:uiPriority="72" w:unhideWhenUsed="0"/>
+    <w:lsdException w:name="Colorful Grid" w:semiHidden="0" w:uiPriority="73" w:unhideWhenUsed="0"/>
+    <w:lsdException w:name="Light Shading Accent 1" w:semiHidden="0" w:uiPriority="60" w:unhideWhenUsed="0"/>
+    <w:lsdException w:name="Light List Accent 1" w:semiHidden="0" w:uiPriority="61" w:unhideWhenUsed="0"/>
+    <w:lsdException w:name="Light Grid Accent 1" w:semiHidden="0" w:uiPriority="62" w:unhideWhenUsed="0"/>
+    <w:lsdException w:name="Medium Shading 1 Accent 1" w:semiHidden="0" w:uiPriority="63" w:unhideWhenUsed="0"/>
+    <w:lsdException w:name="Medium Shading 2 Accent 1" w:semiHidden="0" w:uiPriority="64" w:unhideWhenUsed="0"/>
+    <w:lsdException w:name="Medium List 1 Accent 1" w:semiHidden="0" w:uiPriority="65" w:unhideWhenUsed="0"/>
+    <w:lsdException w:name="Revision" w:unhideWhenUsed="0"/>
+    <w:lsdException w:name="List Paragraph" w:semiHidden="0" w:uiPriority="34" w:unhideWhenUsed="0" w:qFormat="1"/>
+    <w:lsdException w:name="Quote" w:semiHidden="0" w:uiPriority="29" w:unhideWhenUsed="0" w:qFormat="1"/>
+    <w:lsdException w:name="Intense Quote" w:semiHidden="0" w:uiPriority="30" w:unhideWhenUsed="0" w:qFormat="1"/>
+    <w:lsdException w:name="Medium List 2 Accent 1" w:semiHidden="0" w:uiPriority="66" w:unhideWhenUsed="0"/>
+    <w:lsdException w:name="Medium Grid 1 Accent 1" w:semiHidden="0" w:uiPriority="67" w:unhideWhenUsed="0"/>
+    <w:lsdException w:name="Medium Grid 2 Accent 1" w:semiHidden="0" w:uiPriority="68" w:unhideWhenUsed="0"/>
+    <w:lsdException w:name="Medium Grid 3 Accent 1" w:semiHidden="0" w:uiPriority="69" w:unhideWhenUsed="0"/>
+    <w:lsdException w:name="Dark List Accent 1" w:semiHidden="0" w:uiPriority="70" w:unhideWhenUsed="0"/>
+    <w:lsdException w:name="Colorful Shading Accent 1" w:semiHidden="0" w:uiPriority="71" w:unhideWhenUsed="0"/>
+    <w:lsdException w:name="Colorful List Accent 1" w:semiHidden="0" w:uiPriority="72" w:unhideWhenUsed="0"/>
+    <w:lsdException w:name="Colorful Grid Accent 1" w:semiHidden="0" w:uiPriority="73" w:unhideWhenUsed="0"/>
+    <w:lsdException w:name="Light Shading Accent 2" w:semiHidden="0" w:uiPriority="60" w:unhideWhenUsed="0"/>
+    <w:lsdException w:name="Light List Accent 2" w:semiHidden="0" w:uiPriority="61" w:unhideWhenUsed="0"/>
+    <w:lsdException w:name="Light Grid Accent 2" w:semiHidden="0" w:uiPriority="62" w:unhideWhenUsed="0"/>
+    <w:lsdException w:name="Medium Shading 1 Accent 2" w:semiHidden="0" w:uiPriority="63" w:unhideWhenUsed="0"/>
+    <w:lsdException w:name="Medium Shading 2 Accent 2" w:semiHidden="0" w:uiPriority="64" w:unhideWhenUsed="0"/>
+    <w:lsdException w:name="Medium List 1 Accent 2" w:semiHidden="0" w:uiPriority="65" w:unhideWhenUsed="0"/>
+    <w:lsdException w:name="Medium List 2 Accent 2" w:semiHidden="0" w:uiPriority="66" w:unhideWhenUsed="0"/>
+    <w:lsdException w:name="Medium Grid 1 Accent 2" w:semiHidden="0" w:uiPriority="67" w:unhideWhenUsed="0"/>
+    <w:lsdException w:name="Medium Grid 2 Accent 2" w:semiHidden="0" w:uiPriority="68" w:unhideWhenUsed="0"/>
+    <w:lsdException w:name="Medium Grid 3 Accent 2" w:semiHidden="0" w:uiPriority="69" w:unhideWhenUsed="0"/>
+    <w:lsdException w:name="Dark List Accent 2" w:semiHidden="0" w:uiPriority="70" w:unhideWhenUsed="0"/>
+    <w:lsdException w:name="Colorful Shading Accent 2" w:semiHidden="0" w:uiPriority="71" w:unhideWhenUsed="0"/>
+    <w:lsdException w:name="Colorful List Accent 2" w:semiHidden="0" w:uiPriority="72" w:unhideWhenUsed="0"/>
+    <w:lsdException w:name="Colorful Grid Accent 2" w:semiHidden="0" w:uiPriority="73" w:unhideWhenUsed="0"/>
+    <w:lsdException w:name="Light Shading Accent 3" w:semiHidden="0" w:uiPriority="60" w:unhideWhenUsed="0"/>
+    <w:lsdException w:name="Light List Accent 3" w:semiHidden="0" w:uiPriority="61" w:unhideWhenUsed="0"/>
+    <w:lsdException w:name="Light Grid Accent 3" w:semiHidden="0" w:uiPriority="62" w:unhideWhenUsed="0"/>
+    <w:lsdException w:name="Medium Shading 1 Accent 3" w:semiHidden="0" w:uiPriority="63" w:unhideWhenUsed="0"/>
+    <w:lsdException w:name="Medium Shading 2 Accent 3" w:semiHidden="0" w:uiPriority="64" w:unhideWhenUsed="0"/>
+    <w:lsdException w:name="Medium List 1 Accent 3" w:semiHidden="0" w:uiPriority="65" w:unhideWhenUsed="0"/>
+    <w:lsdException w:name="Medium List 2 Accent 3" w:semiHidden="0" w:uiPriority="66" w:unhideWhenUsed="0"/>
+    <w:lsdException w:name="Medium Grid 1 Accent 3" w:semiHidden="0" w:uiPriority="67" w:unhideWhenUsed="0"/>
+    <w:lsdException w:name="Medium Grid 2 Accent 3" w:semiHidden="0" w:uiPriority="68" w:unhideWhenUsed="0"/>
+    <w:lsdException w:name="Medium Grid 3 Accent 3" w:semiHidden="0" w:uiPriority="69" w:unhideWhenUsed="0"/>
+    <w:lsdException w:name="Dark List Accent 3" w:semiHidden="0" w:uiPriority="70" w:unhideWhenUsed="0"/>
+    <w:lsdException w:name="Colorful Shading Accent 3" w:semiHidden="0" w:uiPriority="71" w:unhideWhenUsed="0"/>
+    <w:lsdException w:name="Colorful List Accent 3" w:semiHidden="0" w:uiPriority="72" w:unhideWhenUsed="0"/>
+    <w:lsdException w:name="Colorful Grid Accent 3" w:semiHidden="0" w:uiPriority="73" w:unhideWhenUsed="0"/>
+    <w:lsdException w:name="Light Shading Accent 4" w:semiHidden="0" w:uiPriority="60" w:unhideWhenUsed="0"/>
+    <w:lsdException w:name="Light List Accent 4" w:semiHidden="0" w:uiPriority="61" w:unhideWhenUsed="0"/>
+    <w:lsdException w:name="Light Grid Accent 4" w:semiHidden="0" w:uiPriority="62" w:unhideWhenUsed="0"/>
+    <w:lsdException w:name="Medium Shading 1 Accent 4" w:semiHidden="0" w:uiPriority="63" w:unhideWhenUsed="0"/>
+    <w:lsdException w:name="Medium Shading 2 Accent 4" w:semiHidden="0" w:uiPriority="64" w:unhideWhenUsed="0"/>
+    <w:lsdException w:name="Medium List 1 Accent 4" w:semiHidden="0" w:uiPriority="65" w:unhideWhenUsed="0"/>
+    <w:lsdException w:name="Medium List 2 Accent 4" w:semiHidden="0" w:uiPriority="66" w:unhideWhenUsed="0"/>
+    <w:lsdException w:name="Medium Grid 1 Accent 4" w:semiHidden="0" w:uiPriority="67" w:unhideWhenUsed="0"/>
+    <w:lsdException w:name="Medium Grid 2 Accent 4" w:semiHidden="0" w:uiPriority="68" w:unhideWhenUsed="0"/>
+    <w:lsdException w:name="Medium Grid 3 Accent 4" w:semiHidden="0" w:uiPriority="69" w:unhideWhenUsed="0"/>
+    <w:lsdException w:name="Dark List Accent 4" w:semiHidden="0" w:uiPriority="70" w:unhideWhenUsed="0"/>
+    <w:lsdException w:name="Colorful Shading Accent 4" w:semiHidden="0" w:uiPriority="71" w:unhideWhenUsed="0"/>
+    <w:lsdException w:name="Colorful List Accent 4" w:semiHidden="0" w:uiPriority="72" w:unhideWhenUsed="0"/>
+    <w:lsdException w:name="Colorful Grid Accent 4" w:semiHidden="0" w:uiPriority="73" w:unhideWhenUsed="0"/>
+    <w:lsdException w:name="Light Shading Accent 5" w:semiHidden="0" w:uiPriority="60" w:unhideWhenUsed="0"/>
+    <w:lsdException w:name="Light List Accent 5" w:semiHidden="0" w:uiPriority="61" w:unhideWhenUsed="0"/>
+    <w:lsdException w:name="Light Grid Accent 5" w:semiHidden="0" w:uiPriority="62" w:unhideWhenUsed="0"/>
+    <w:lsdException w:name="Medium Shading 1 Accent 5" w:semiHidden="0" w:uiPriority="63" w:unhideWhenUsed="0"/>
+    <w:lsdException w:name="Medium Shading 2 Accent 5" w:semiHidden="0" w:uiPriority="64" w:unhideWhenUsed="0"/>
+    <w:lsdException w:name="Medium List 1 Accent 5" w:semiHidden="0" w:uiPriority="65" w:unhideWhenUsed="0"/>
+    <w:lsdException w:name="Medium List 2 Accent 5" w:semiHidden="0" w:uiPriority="66" w:unhideWhenUsed="0"/>
+    <w:lsdException w:name="Medium Grid 1 Accent 5" w:semiHidden="0" w:uiPriority="67" w:unhideWhenUsed="0"/>
+    <w:lsdException w:name="Medium Grid 2 Accent 5" w:semiHidden="0" w:uiPriority="68" w:unhideWhenUsed="0"/>
+    <w:lsdException w:name="Medium Grid 3 Accent 5" w:semiHidden="0" w:uiPriority="69" w:unhideWhenUsed="0"/>
+    <w:lsdException w:name="Dark List Accent 5" w:semiHidden="0" w:uiPriority="70" w:unhideWhenUsed="0"/>
+    <w:lsdException w:name="Colorful Shading Accent 5" w:semiHidden="0" w:uiPriority="71" w:unhideWhenUsed="0"/>
+    <w:lsdException w:name="Colorful List Accent 5" w:semiHidden="0" w:uiPriority="72" w:unhideWhenUsed="0"/>
+    <w:lsdException w:name="Colorful Grid Accent 5" w:semiHidden="0" w:uiPriority="73" w:unhideWhenUsed="0"/>
+    <w:lsdException w:name="Light Shading Accent 6" w:semiHidden="0" w:uiPriority="60" w:unhideWhenUsed="0"/>
+    <w:lsdException w:name="Light List Accent 6" w:semiHidden="0" w:uiPriority="61" w:unhideWhenUsed="0"/>
+    <w:lsdException w:name="Light Grid Accent 6" w:semiHidden="0" w:uiPriority="62" w:unhideWhenUsed="0"/>
+    <w:lsdException w:name="Medium Shading 1 Accent 6" w:semiHidden="0" w:uiPriority="63" w:unhideWhenUsed="0"/>
+    <w:lsdException w:name="Medium Shading 2 Accent 6" w:semiHidden="0" w:uiPriority="64" w:unhideWhenUsed="0"/>
+    <w:lsdException w:name="Medium List 1 Accent 6" w:semiHidden="0" w:uiPriority="65" w:unhideWhenUsed="0"/>
+    <w:lsdException w:name="Medium List 2 Accent 6" w:semiHidden="0" w:uiPriority="66" w:unhideWhenUsed="0"/>
+    <w:lsdException w:name="Medium Grid 1 Accent 6" w:semiHidden="0" w:uiPriority="67" w:unhideWhenUsed="0"/>
+    <w:lsdException w:name="Medium Grid 2 Accent 6" w:semiHidden="0" w:uiPriority="68" w:unhideWhenUsed="0"/>
+    <w:lsdException w:name="Medium Grid 3 Accent 6" w:semiHidden="0" w:uiPriority="69" w:unhideWhenUsed="0"/>
+    <w:lsdException w:name="Dark List Accent 6" w:semiHidden="0" w:uiPriority="70" w:unhideWhenUsed="0"/>
+    <w:lsdException w:name="Colorful Shading Accent 6" w:semiHidden="0" w:uiPriority="71" w:unhideWhenUsed="0"/>
+    <w:lsdException w:name="Colorful List Accent 6" w:semiHidden="0" w:uiPriority="72" w:unhideWhenUsed="0"/>
+    <w:lsdException w:name="Colorful Grid Accent 6" w:semiHidden="0" w:uiPriority="73" w:unhideWhenUsed="0"/>
+    <w:lsdException w:name="Subtle Emphasis" w:semiHidden="0" w:uiPriority="19" w:unhideWhenUsed="0" w:qFormat="1"/>
+    <w:lsdException w:name="Intense Emphasis" w:semiHidden="0" w:uiPriority="21" w:unhideWhenUsed="0" w:qFormat="1"/>
+    <w:lsdException w:name="Subtle Reference" w:semiHidden="0" w:uiPriority="31" w:unhideWhenUsed="0" w:qFormat="1"/>
+    <w:lsdException w:name="Intense Reference" w:semiHidden="0" w:uiPriority="32" w:unhideWhenUsed="0" w:qFormat="1"/>
+    <w:lsdException w:name="Book Title" w:semiHidden="0" w:uiPriority="33" w:unhideWhenUsed="0" w:qFormat="1"/>
+    <w:lsdException w:name="Bibliography" w:uiPriority="37"/>
+    <w:lsdException w:name="TOC Heading" w:uiPriority="39" w:qFormat="1"/>
+  </w:latentStyles>
+  <w:style w:type="paragraph" w:default="1" w:styleId="a">
+    <w:name w:val="Normal"/>
+    <w:qFormat/>
+  </w:style>
+  <w:style w:type="character" w:default="1" w:styleId="a0">
+    <w:name w:val="Default Paragraph Font"/>
+    <w:uiPriority w:val="1"/>
+    <w:semiHidden/>
+    <w:unhideWhenUsed/>
+  </w:style>
+  <w:style w:type="table" w:default="1" w:styleId="a1">
+    <w:name w:val="Normal Table"/>
+    <w:uiPriority w:val="99"/>
+    <w:semiHidden/>
+    <w:unhideWhenUsed/>
+    <w:tblPr>
+      <w:tblInd w:w="0" w:type="dxa"/>
+      <w:tblCellMar>
+        <w:top w:w="0" w:type="dxa"/>
+        <w:left w:w="108" w:type="dxa"/>
+        <w:bottom w:w="0" w:type="dxa"/>
+        <w:right w:w="108" w:type="dxa"/>
+      </w:tblCellMar>
+    </w:tblPr>
+  </w:style>
+  <w:style w:type="numbering" w:default="1" w:styleId="a2">
+    <w:name w:val="No List"/>
+    <w:uiPriority w:val="99"/>
+    <w:semiHidden/>
+    <w:unhideWhenUsed/>
+  </w:style>
+  <w:style w:type="paragraph" w:customStyle="1" w:styleId="103F0742AFFF4A61A8CFA7BB91473682">
+    <w:name w:val="103F0742AFFF4A61A8CFA7BB91473682"/>
+    <w:rsid w:val="00E6158C"/>
+  </w:style>
+  <w:style w:type="paragraph" w:customStyle="1" w:styleId="878EA6A98E114E29AA6551396F6B7F1A">
+    <w:name w:val="878EA6A98E114E29AA6551396F6B7F1A"/>
+    <w:rsid w:val="00E6158C"/>
+  </w:style>
+  <w:style w:type="paragraph" w:customStyle="1" w:styleId="94C0B70017B14775B204C1BE4C8FCBBA">
+    <w:name w:val="94C0B70017B14775B204C1BE4C8FCBBA"/>
+    <w:rsid w:val="00E6158C"/>
+  </w:style>
+  <w:style w:type="paragraph" w:customStyle="1" w:styleId="9AF3DA6988034AFDBB2B72AB2244BEC1">
+    <w:name w:val="9AF3DA6988034AFDBB2B72AB2244BEC1"/>
+    <w:rsid w:val="00E6158C"/>
+  </w:style>
+  <w:style w:type="paragraph" w:customStyle="1" w:styleId="A6576D440C4A4A24985F0B371D4DF77B">
+    <w:name w:val="A6576D440C4A4A24985F0B371D4DF77B"/>
+    <w:rsid w:val="00E6158C"/>
+  </w:style>
+  <w:style w:type="paragraph" w:customStyle="1" w:styleId="874F54B3F1604A918C357D687C61A82B">
+    <w:name w:val="874F54B3F1604A918C357D687C61A82B"/>
+    <w:rsid w:val="00E6158C"/>
+  </w:style>
+</w:styles>
+</file>
+
+<file path=word/glossary/stylesWithEffects.xml><?xml version="1.0" encoding="utf-8"?>
+<w:styles xmlns:wpc="http://schemas.microsoft.com/office/word/2010/wordprocessingCanvas" xmlns:mc="http://schemas.openxmlformats.org/markup-compatibility/2006" xmlns:o="urn:schemas-microsoft-com:office:office" xmlns:r="http://schemas.openxmlformats.org/officeDocument/2006/relationships" xmlns:m="http://schemas.openxmlformats.org/officeDocument/2006/math" xmlns:v="urn:schemas-microsoft-com:vml" xmlns:wp14="http://schemas.microsoft.com/office/word/2010/wordprocessingDrawing" xmlns:wp="http://schemas.openxmlformats.org/drawingml/2006/wordprocessingDrawing" xmlns:w10="urn:schemas-microsoft-com:office:word" xmlns:w="http://schemas.openxmlformats.org/wordprocessingml/2006/main" xmlns:w14="http://schemas.microsoft.com/office/word/2010/wordml" xmlns:wpg="http://schemas.microsoft.com/office/word/2010/wordprocessingGroup" xmlns:wpi="http://schemas.microsoft.com/office/word/2010/wordprocessingInk" xmlns:wne="http://schemas.microsoft.com/office/word/2006/wordml" xmlns:wps="http://schemas.microsoft.com/office/word/2010/wordprocessingShape" mc:Ignorable="w14 wp14">
+  <w:docDefaults>
+    <w:rPrDefault>
+      <w:rPr>
+        <w:rFonts w:asciiTheme="minorHAnsi" w:eastAsiaTheme="minorEastAsia" w:hAnsiTheme="minorHAnsi" w:cstheme="minorBidi"/>
+        <w:sz w:val="22"/>
+        <w:szCs w:val="22"/>
+        <w:lang w:val="ru-RU" w:eastAsia="ru-RU" w:bidi="ar-SA"/>
+      </w:rPr>
+    </w:rPrDefault>
+    <w:pPrDefault>
+      <w:pPr>
+        <w:spacing w:after="200" w:line="276" w:lineRule="auto"/>
+      </w:pPr>
+    </w:pPrDefault>
+  </w:docDefaults>
+  <w:latentStyles w:defLockedState="0" w:defUIPriority="99" w:defSemiHidden="1" w:defUnhideWhenUsed="1" w:defQFormat="0" w:count="267">
+    <w:lsdException w:name="Normal" w:semiHidden="0" w:uiPriority="0" w:unhideWhenUsed="0" w:qFormat="1"/>
+    <w:lsdException w:name="heading 1" w:semiHidden="0" w:uiPriority="9" w:unhideWhenUsed="0" w:qFormat="1"/>
+    <w:lsdException w:name="heading 2" w:uiPriority="9" w:qFormat="1"/>
+    <w:lsdException w:name="heading 3" w:uiPriority="9" w:qFormat="1"/>
+    <w:lsdException w:name="heading 4" w:uiPriority="9" w:qFormat="1"/>
+    <w:lsdException w:name="heading 5" w:uiPriority="9" w:qFormat="1"/>
+    <w:lsdException w:name="heading 6" w:uiPriority="9" w:qFormat="1"/>
+    <w:lsdException w:name="heading 7" w:uiPriority="9" w:qFormat="1"/>
+    <w:lsdException w:name="heading 8" w:uiPriority="9" w:qFormat="1"/>
+    <w:lsdException w:name="heading 9" w:uiPriority="9" w:qFormat="1"/>
+    <w:lsdException w:name="toc 1" w:uiPriority="39"/>
+    <w:lsdException w:name="toc 2" w:uiPriority="39"/>
+    <w:lsdException w:name="toc 3" w:uiPriority="39"/>
+    <w:lsdException w:name="toc 4" w:uiPriority="39"/>
+    <w:lsdException w:name="toc 5" w:uiPriority="39"/>
+    <w:lsdException w:name="toc 6" w:uiPriority="39"/>
+    <w:lsdException w:name="toc 7" w:uiPriority="39"/>
+    <w:lsdException w:name="toc 8" w:uiPriority="39"/>
+    <w:lsdException w:name="toc 9" w:uiPriority="39"/>
+    <w:lsdException w:name="caption" w:uiPriority="35" w:qFormat="1"/>
+    <w:lsdException w:name="Title" w:semiHidden="0" w:uiPriority="10" w:unhideWhenUsed="0" w:qFormat="1"/>
+    <w:lsdException w:name="Default Paragraph Font" w:uiPriority="1"/>
+    <w:lsdException w:name="Subtitle" w:semiHidden="0" w:uiPriority="11" w:unhideWhenUsed="0" w:qFormat="1"/>
+    <w:lsdException w:name="Strong" w:semiHidden="0" w:uiPriority="22" w:unhideWhenUsed="0" w:qFormat="1"/>
+    <w:lsdException w:name="Emphasis" w:semiHidden="0" w:uiPriority="20" w:unhideWhenUsed="0" w:qFormat="1"/>
+    <w:lsdException w:name="Table Grid" w:semiHidden="0" w:uiPriority="59" w:unhideWhenUsed="0"/>
+    <w:lsdException w:name="Placeholder Text" w:unhideWhenUsed="0"/>
+    <w:lsdException w:name="No Spacing" w:semiHidden="0" w:uiPriority="1" w:unhideWhenUsed="0" w:qFormat="1"/>
+    <w:lsdException w:name="Light Shading" w:semiHidden="0" w:uiPriority="60" w:unhideWhenUsed="0"/>
+    <w:lsdException w:name="Light List" w:semiHidden="0" w:uiPriority="61" w:unhideWhenUsed="0"/>
+    <w:lsdException w:name="Light Grid" w:semiHidden="0" w:uiPriority="62" w:unhideWhenUsed="0"/>
+    <w:lsdException w:name="Medium Shading 1" w:semiHidden="0" w:uiPriority="63" w:unhideWhenUsed="0"/>
+    <w:lsdException w:name="Medium Shading 2" w:semiHidden="0" w:uiPriority="64" w:unhideWhenUsed="0"/>
+    <w:lsdException w:name="Medium List 1" w:semiHidden="0" w:uiPriority="65" w:unhideWhenUsed="0"/>
+    <w:lsdException w:name="Medium List 2" w:semiHidden="0" w:uiPriority="66" w:unhideWhenUsed="0"/>
+    <w:lsdException w:name="Medium Grid 1" w:semiHidden="0" w:uiPriority="67" w:unhideWhenUsed="0"/>
+    <w:lsdException w:name="Medium Grid 2" w:semiHidden="0" w:uiPriority="68" w:unhideWhenUsed="0"/>
+    <w:lsdException w:name="Medium Grid 3" w:semiHidden="0" w:uiPriority="69" w:unhideWhenUsed="0"/>
+    <w:lsdException w:name="Dark List" w:semiHidden="0" w:uiPriority="70" w:unhideWhenUsed="0"/>
+    <w:lsdException w:name="Colorful Shading" w:semiHidden="0" w:uiPriority="71" w:unhideWhenUsed="0"/>
+    <w:lsdException w:name="Colorful List" w:semiHidden="0" w:uiPriority="72" w:unhideWhenUsed="0"/>
+    <w:lsdException w:name="Colorful Grid" w:semiHidden="0" w:uiPriority="73" w:unhideWhenUsed="0"/>
+    <w:lsdException w:name="Light Shading Accent 1" w:semiHidden="0" w:uiPriority="60" w:unhideWhenUsed="0"/>
+    <w:lsdException w:name="Light List Accent 1" w:semiHidden="0" w:uiPriority="61" w:unhideWhenUsed="0"/>
+    <w:lsdException w:name="Light Grid Accent 1" w:semiHidden="0" w:uiPriority="62" w:unhideWhenUsed="0"/>
+    <w:lsdException w:name="Medium Shading 1 Accent 1" w:semiHidden="0" w:uiPriority="63" w:unhideWhenUsed="0"/>
+    <w:lsdException w:name="Medium Shading 2 Accent 1" w:semiHidden="0" w:uiPriority="64" w:unhideWhenUsed="0"/>
+    <w:lsdException w:name="Medium List 1 Accent 1" w:semiHidden="0" w:uiPriority="65" w:unhideWhenUsed="0"/>
+    <w:lsdException w:name="Revision" w:unhideWhenUsed="0"/>
+    <w:lsdException w:name="List Paragraph" w:semiHidden="0" w:uiPriority="34" w:unhideWhenUsed="0" w:qFormat="1"/>
+    <w:lsdException w:name="Quote" w:semiHidden="0" w:uiPriority="29" w:unhideWhenUsed="0" w:qFormat="1"/>
+    <w:lsdException w:name="Intense Quote" w:semiHidden="0" w:uiPriority="30" w:unhideWhenUsed="0" w:qFormat="1"/>
+    <w:lsdException w:name="Medium List 2 Accent 1" w:semiHidden="0" w:uiPriority="66" w:unhideWhenUsed="0"/>
+    <w:lsdException w:name="Medium Grid 1 Accent 1" w:semiHidden="0" w:uiPriority="67" w:unhideWhenUsed="0"/>
+    <w:lsdException w:name="Medium Grid 2 Accent 1" w:semiHidden="0" w:uiPriority="68" w:unhideWhenUsed="0"/>
+    <w:lsdException w:name="Medium Grid 3 Accent 1" w:semiHidden="0" w:uiPriority="69" w:unhideWhenUsed="0"/>
+    <w:lsdException w:name="Dark List Accent 1" w:semiHidden="0" w:uiPriority="70" w:unhideWhenUsed="0"/>
+    <w:lsdException w:name="Colorful Shading Accent 1" w:semiHidden="0" w:uiPriority="71" w:unhideWhenUsed="0"/>
+    <w:lsdException w:name="Colorful List Accent 1" w:semiHidden="0" w:uiPriority="72" w:unhideWhenUsed="0"/>
+    <w:lsdException w:name="Colorful Grid Accent 1" w:semiHidden="0" w:uiPriority="73" w:unhideWhenUsed="0"/>
+    <w:lsdException w:name="Light Shading Accent 2" w:semiHidden="0" w:uiPriority="60" w:unhideWhenUsed="0"/>
+    <w:lsdException w:name="Light List Accent 2" w:semiHidden="0" w:uiPriority="61" w:unhideWhenUsed="0"/>
+    <w:lsdException w:name="Light Grid Accent 2" w:semiHidden="0" w:uiPriority="62" w:unhideWhenUsed="0"/>
+    <w:lsdException w:name="Medium Shading 1 Accent 2" w:semiHidden="0" w:uiPriority="63" w:unhideWhenUsed="0"/>
+    <w:lsdException w:name="Medium Shading 2 Accent 2" w:semiHidden="0" w:uiPriority="64" w:unhideWhenUsed="0"/>
+    <w:lsdException w:name="Medium List 1 Accent 2" w:semiHidden="0" w:uiPriority="65" w:unhideWhenUsed="0"/>
+    <w:lsdException w:name="Medium List 2 Accent 2" w:semiHidden="0" w:uiPriority="66" w:unhideWhenUsed="0"/>
+    <w:lsdException w:name="Medium Grid 1 Accent 2" w:semiHidden="0" w:uiPriority="67" w:unhideWhenUsed="0"/>
+    <w:lsdException w:name="Medium Grid 2 Accent 2" w:semiHidden="0" w:uiPriority="68" w:unhideWhenUsed="0"/>
+    <w:lsdException w:name="Medium Grid 3 Accent 2" w:semiHidden="0" w:uiPriority="69" w:unhideWhenUsed="0"/>
+    <w:lsdException w:name="Dark List Accent 2" w:semiHidden="0" w:uiPriority="70" w:unhideWhenUsed="0"/>
+    <w:lsdException w:name="Colorful Shading Accent 2" w:semiHidden="0" w:uiPriority="71" w:unhideWhenUsed="0"/>
+    <w:lsdException w:name="Colorful List Accent 2" w:semiHidden="0" w:uiPriority="72" w:unhideWhenUsed="0"/>
+    <w:lsdException w:name="Colorful Grid Accent 2" w:semiHidden="0" w:uiPriority="73" w:unhideWhenUsed="0"/>
+    <w:lsdException w:name="Light Shading Accent 3" w:semiHidden="0" w:uiPriority="60" w:unhideWhenUsed="0"/>
+    <w:lsdException w:name="Light List Accent 3" w:semiHidden="0" w:uiPriority="61" w:unhideWhenUsed="0"/>
+    <w:lsdException w:name="Light Grid Accent 3" w:semiHidden="0" w:uiPriority="62" w:unhideWhenUsed="0"/>
+    <w:lsdException w:name="Medium Shading 1 Accent 3" w:semiHidden="0" w:uiPriority="63" w:unhideWhenUsed="0"/>
+    <w:lsdException w:name="Medium Shading 2 Accent 3" w:semiHidden="0" w:uiPriority="64" w:unhideWhenUsed="0"/>
+    <w:lsdException w:name="Medium List 1 Accent 3" w:semiHidden="0" w:uiPriority="65" w:unhideWhenUsed="0"/>
+    <w:lsdException w:name="Medium List 2 Accent 3" w:semiHidden="0" w:uiPriority="66" w:unhideWhenUsed="0"/>
+    <w:lsdException w:name="Medium Grid 1 Accent 3" w:semiHidden="0" w:uiPriority="67" w:unhideWhenUsed="0"/>
+    <w:lsdException w:name="Medium Grid 2 Accent 3" w:semiHidden="0" w:uiPriority="68" w:unhideWhenUsed="0"/>
+    <w:lsdException w:name="Medium Grid 3 Accent 3" w:semiHidden="0" w:uiPriority="69" w:unhideWhenUsed="0"/>
+    <w:lsdException w:name="Dark List Accent 3" w:semiHidden="0" w:uiPriority="70" w:unhideWhenUsed="0"/>
+    <w:lsdException w:name="Colorful Shading Accent 3" w:semiHidden="0" w:uiPriority="71" w:unhideWhenUsed="0"/>
+    <w:lsdException w:name="Colorful List Accent 3" w:semiHidden="0" w:uiPriority="72" w:unhideWhenUsed="0"/>
+    <w:lsdException w:name="Colorful Grid Accent 3" w:semiHidden="0" w:uiPriority="73" w:unhideWhenUsed="0"/>
+    <w:lsdException w:name="Light Shading Accent 4" w:semiHidden="0" w:uiPriority="60" w:unhideWhenUsed="0"/>
+    <w:lsdException w:name="Light List Accent 4" w:semiHidden="0" w:uiPriority="61" w:unhideWhenUsed="0"/>
+    <w:lsdException w:name="Light Grid Accent 4" w:semiHidden="0" w:uiPriority="62" w:unhideWhenUsed="0"/>
+    <w:lsdException w:name="Medium Shading 1 Accent 4" w:semiHidden="0" w:uiPriority="63" w:unhideWhenUsed="0"/>
+    <w:lsdException w:name="Medium Shading 2 Accent 4" w:semiHidden="0" w:uiPriority="64" w:unhideWhenUsed="0"/>
+    <w:lsdException w:name="Medium List 1 Accent 4" w:semiHidden="0" w:uiPriority="65" w:unhideWhenUsed="0"/>
+    <w:lsdException w:name="Medium List 2 Accent 4" w:semiHidden="0" w:uiPriority="66" w:unhideWhenUsed="0"/>
+    <w:lsdException w:name="Medium Grid 1 Accent 4" w:semiHidden="0" w:uiPriority="67" w:unhideWhenUsed="0"/>
+    <w:lsdException w:name="Medium Grid 2 Accent 4" w:semiHidden="0" w:uiPriority="68" w:unhideWhenUsed="0"/>
+    <w:lsdException w:name="Medium Grid 3 Accent 4" w:semiHidden="0" w:uiPriority="69" w:unhideWhenUsed="0"/>
+    <w:lsdException w:name="Dark List Accent 4" w:semiHidden="0" w:uiPriority="70" w:unhideWhenUsed="0"/>
+    <w:lsdException w:name="Colorful Shading Accent 4" w:semiHidden="0" w:uiPriority="71" w:unhideWhenUsed="0"/>
+    <w:lsdException w:name="Colorful List Accent 4" w:semiHidden="0" w:uiPriority="72" w:unhideWhenUsed="0"/>
+    <w:lsdException w:name="Colorful Grid Accent 4" w:semiHidden="0" w:uiPriority="73" w:unhideWhenUsed="0"/>
+    <w:lsdException w:name="Light Shading Accent 5" w:semiHidden="0" w:uiPriority="60" w:unhideWhenUsed="0"/>
+    <w:lsdException w:name="Light List Accent 5" w:semiHidden="0" w:uiPriority="61" w:unhideWhenUsed="0"/>
+    <w:lsdException w:name="Light Grid Accent 5" w:semiHidden="0" w:uiPriority="62" w:unhideWhenUsed="0"/>
+    <w:lsdException w:name="Medium Shading 1 Accent 5" w:semiHidden="0" w:uiPriority="63" w:unhideWhenUsed="0"/>
+    <w:lsdException w:name="Medium Shading 2 Accent 5" w:semiHidden="0" w:uiPriority="64" w:unhideWhenUsed="0"/>
+    <w:lsdException w:name="Medium List 1 Accent 5" w:semiHidden="0" w:uiPriority="65" w:unhideWhenUsed="0"/>
+    <w:lsdException w:name="Medium List 2 Accent 5" w:semiHidden="0" w:uiPriority="66" w:unhideWhenUsed="0"/>
+    <w:lsdException w:name="Medium Grid 1 Accent 5" w:semiHidden="0" w:uiPriority="67" w:unhideWhenUsed="0"/>
+    <w:lsdException w:name="Medium Grid 2 Accent 5" w:semiHidden="0" w:uiPriority="68" w:unhideWhenUsed="0"/>
+    <w:lsdException w:name="Medium Grid 3 Accent 5" w:semiHidden="0" w:uiPriority="69" w:unhideWhenUsed="0"/>
+    <w:lsdException w:name="Dark List Accent 5" w:semiHidden="0" w:uiPriority="70" w:unhideWhenUsed="0"/>
+    <w:lsdException w:name="Colorful Shading Accent 5" w:semiHidden="0" w:uiPriority="71" w:unhideWhenUsed="0"/>
+    <w:lsdException w:name="Colorful List Accent 5" w:semiHidden="0" w:uiPriority="72" w:unhideWhenUsed="0"/>
+    <w:lsdException w:name="Colorful Grid Accent 5" w:semiHidden="0" w:uiPriority="73" w:unhideWhenUsed="0"/>
+    <w:lsdException w:name="Light Shading Accent 6" w:semiHidden="0" w:uiPriority="60" w:unhideWhenUsed="0"/>
+    <w:lsdException w:name="Light List Accent 6" w:semiHidden="0" w:uiPriority="61" w:unhideWhenUsed="0"/>
+    <w:lsdException w:name="Light Grid Accent 6" w:semiHidden="0" w:uiPriority="62" w:unhideWhenUsed="0"/>
+    <w:lsdException w:name="Medium Shading 1 Accent 6" w:semiHidden="0" w:uiPriority="63" w:unhideWhenUsed="0"/>
+    <w:lsdException w:name="Medium Shading 2 Accent 6" w:semiHidden="0" w:uiPriority="64" w:unhideWhenUsed="0"/>
+    <w:lsdException w:name="Medium List 1 Accent 6" w:semiHidden="0" w:uiPriority="65" w:unhideWhenUsed="0"/>
+    <w:lsdException w:name="Medium List 2 Accent 6" w:semiHidden="0" w:uiPriority="66" w:unhideWhenUsed="0"/>
+    <w:lsdException w:name="Medium Grid 1 Accent 6" w:semiHidden="0" w:uiPriority="67" w:unhideWhenUsed="0"/>
+    <w:lsdException w:name="Medium Grid 2 Accent 6" w:semiHidden="0" w:uiPriority="68" w:unhideWhenUsed="0"/>
+    <w:lsdException w:name="Medium Grid 3 Accent 6" w:semiHidden="0" w:uiPriority="69" w:unhideWhenUsed="0"/>
+    <w:lsdException w:name="Dark List Accent 6" w:semiHidden="0" w:uiPriority="70" w:unhideWhenUsed="0"/>
+    <w:lsdException w:name="Colorful Shading Accent 6" w:semiHidden="0" w:uiPriority="71" w:unhideWhenUsed="0"/>
+    <w:lsdException w:name="Colorful List Accent 6" w:semiHidden="0" w:uiPriority="72" w:unhideWhenUsed="0"/>
+    <w:lsdException w:name="Colorful Grid Accent 6" w:semiHidden="0" w:uiPriority="73" w:unhideWhenUsed="0"/>
+    <w:lsdException w:name="Subtle Emphasis" w:semiHidden="0" w:uiPriority="19" w:unhideWhenUsed="0" w:qFormat="1"/>
+    <w:lsdException w:name="Intense Emphasis" w:semiHidden="0" w:uiPriority="21" w:unhideWhenUsed="0" w:qFormat="1"/>
+    <w:lsdException w:name="Subtle Reference" w:semiHidden="0" w:uiPriority="31" w:unhideWhenUsed="0" w:qFormat="1"/>
+    <w:lsdException w:name="Intense Reference" w:semiHidden="0" w:uiPriority="32" w:unhideWhenUsed="0" w:qFormat="1"/>
+    <w:lsdException w:name="Book Title" w:semiHidden="0" w:uiPriority="33" w:unhideWhenUsed="0" w:qFormat="1"/>
+    <w:lsdException w:name="Bibliography" w:uiPriority="37"/>
+    <w:lsdException w:name="TOC Heading" w:uiPriority="39" w:qFormat="1"/>
+  </w:latentStyles>
+  <w:style w:type="paragraph" w:default="1" w:styleId="a">
+    <w:name w:val="Normal"/>
+    <w:qFormat/>
+  </w:style>
+  <w:style w:type="character" w:default="1" w:styleId="a0">
+    <w:name w:val="Default Paragraph Font"/>
+    <w:uiPriority w:val="1"/>
+    <w:semiHidden/>
+    <w:unhideWhenUsed/>
+  </w:style>
+  <w:style w:type="table" w:default="1" w:styleId="a1">
+    <w:name w:val="Normal Table"/>
+    <w:uiPriority w:val="99"/>
+    <w:semiHidden/>
+    <w:unhideWhenUsed/>
+    <w:tblPr>
+      <w:tblInd w:w="0" w:type="dxa"/>
+      <w:tblCellMar>
+        <w:top w:w="0" w:type="dxa"/>
+        <w:left w:w="108" w:type="dxa"/>
+        <w:bottom w:w="0" w:type="dxa"/>
+        <w:right w:w="108" w:type="dxa"/>
+      </w:tblCellMar>
+    </w:tblPr>
+  </w:style>
+  <w:style w:type="numbering" w:default="1" w:styleId="a2">
+    <w:name w:val="No List"/>
+    <w:uiPriority w:val="99"/>
+    <w:semiHidden/>
+    <w:unhideWhenUsed/>
+  </w:style>
+  <w:style w:type="paragraph" w:customStyle="1" w:styleId="103F0742AFFF4A61A8CFA7BB91473682">
+    <w:name w:val="103F0742AFFF4A61A8CFA7BB91473682"/>
+    <w:rsid w:val="00E6158C"/>
+  </w:style>
+  <w:style w:type="paragraph" w:customStyle="1" w:styleId="878EA6A98E114E29AA6551396F6B7F1A">
+    <w:name w:val="878EA6A98E114E29AA6551396F6B7F1A"/>
+    <w:rsid w:val="00E6158C"/>
+  </w:style>
+  <w:style w:type="paragraph" w:customStyle="1" w:styleId="94C0B70017B14775B204C1BE4C8FCBBA">
+    <w:name w:val="94C0B70017B14775B204C1BE4C8FCBBA"/>
+    <w:rsid w:val="00E6158C"/>
+  </w:style>
+  <w:style w:type="paragraph" w:customStyle="1" w:styleId="9AF3DA6988034AFDBB2B72AB2244BEC1">
+    <w:name w:val="9AF3DA6988034AFDBB2B72AB2244BEC1"/>
+    <w:rsid w:val="00E6158C"/>
+  </w:style>
+  <w:style w:type="paragraph" w:customStyle="1" w:styleId="A6576D440C4A4A24985F0B371D4DF77B">
+    <w:name w:val="A6576D440C4A4A24985F0B371D4DF77B"/>
+    <w:rsid w:val="00E6158C"/>
+  </w:style>
+  <w:style w:type="paragraph" w:customStyle="1" w:styleId="874F54B3F1604A918C357D687C61A82B">
+    <w:name w:val="874F54B3F1604A918C357D687C61A82B"/>
+    <w:rsid w:val="00E6158C"/>
+  </w:style>
+</w:styles>
+</file>
+
+<file path=word/glossary/webSettings.xml><?xml version="1.0" encoding="utf-8"?>
+<w:webSettings xmlns:mc="http://schemas.openxmlformats.org/markup-compatibility/2006" xmlns:r="http://schemas.openxmlformats.org/officeDocument/2006/relationships" xmlns:w="http://schemas.openxmlformats.org/wordprocessingml/2006/main" xmlns:w14="http://schemas.microsoft.com/office/word/2010/wordml" mc:Ignorable="w14">
+  <w:optimizeForBrowser/>
+  <w:allowPNG/>
+</w:webSettings>
 </file>
 
 <file path=word/theme/theme1.xml><?xml version="1.0" encoding="utf-8"?>
@@ -3279,4 +4806,23 @@
   <a:objectDefaults/>
   <a:extraClrSchemeLst/>
 </a:theme>
+</file>
+
+<file path=customXml/item1.xml><?xml version="1.0" encoding="utf-8"?>
+<CoverPageProperties xmlns="http://schemas.microsoft.com/office/2006/coverPageProps">
+  <PublishDate>2010-10-27T00:00:00</PublishDate>
+  <Abstract/>
+  <CompanyAddress/>
+  <CompanyPhone/>
+  <CompanyFax/>
+  <CompanyEmail/>
+</CoverPageProperties>
+</file>
+
+<file path=customXml/itemProps1.xml><?xml version="1.0" encoding="utf-8"?>
+<ds:datastoreItem xmlns:ds="http://schemas.openxmlformats.org/officeDocument/2006/customXml" ds:itemID="{55AF091B-3C7A-41E3-B477-F2FDAA23CFDA}">
+  <ds:schemaRefs>
+    <ds:schemaRef ds:uri="http://schemas.microsoft.com/office/2006/coverPageProps"/>
+  </ds:schemaRefs>
+</ds:datastoreItem>
 </file>
</xml_diff>

<commit_message>
And one more fix to specs. Now you don't need to show if your function is 3d. Library manager will do it.
</commit_message>
<xml_diff>
--- a/Resources/Specification.docx
+++ b/Resources/Specification.docx
@@ -29,7 +29,7 @@
             <w:tblLook w:val="04A0" w:firstRow="1" w:lastRow="0" w:firstColumn="1" w:lastColumn="0" w:noHBand="0" w:noVBand="1"/>
           </w:tblPr>
           <w:tblGrid>
-            <w:gridCol w:w="5743"/>
+            <w:gridCol w:w="7273"/>
           </w:tblGrid>
           <w:tr>
             <w:tc>
@@ -57,7 +57,7 @@
             <mc:AlternateContent>
               <mc:Choice Requires="wpg">
                 <w:drawing>
-                  <wp:anchor distT="0" distB="0" distL="114300" distR="114300" simplePos="0" relativeHeight="251660288" behindDoc="0" locked="0" layoutInCell="0" allowOverlap="1" wp14:anchorId="35185078" wp14:editId="00D3E2A9">
+                  <wp:anchor distT="0" distB="0" distL="114300" distR="114300" simplePos="0" relativeHeight="251660288" behindDoc="0" locked="0" layoutInCell="0" allowOverlap="1" wp14:anchorId="464A98CD" wp14:editId="36D4C25F">
                     <wp:simplePos x="0" y="0"/>
                     <wp:positionH relativeFrom="page">
                       <wp:align>left</wp:align>
@@ -226,7 +226,7 @@
             <mc:AlternateContent>
               <mc:Choice Requires="wpg">
                 <w:drawing>
-                  <wp:anchor distT="0" distB="0" distL="114300" distR="114300" simplePos="0" relativeHeight="251659264" behindDoc="0" locked="0" layoutInCell="0" allowOverlap="1" wp14:anchorId="5BAB1046" wp14:editId="4C9C2954">
+                  <wp:anchor distT="0" distB="0" distL="114300" distR="114300" simplePos="0" relativeHeight="251659264" behindDoc="0" locked="0" layoutInCell="0" allowOverlap="1" wp14:anchorId="1B317E72" wp14:editId="54CC9D46">
                     <wp:simplePos x="0" y="0"/>
                     <mc:AlternateContent>
                       <mc:Choice Requires="wp14">
@@ -236,7 +236,7 @@
                       </mc:Choice>
                       <mc:Fallback>
                         <wp:positionH relativeFrom="page">
-                          <wp:posOffset>2564765</wp:posOffset>
+                          <wp:posOffset>1889760</wp:posOffset>
                         </wp:positionH>
                       </mc:Fallback>
                     </mc:AlternateContent>
@@ -404,7 +404,7 @@
             <mc:AlternateContent>
               <mc:Choice Requires="wpg">
                 <w:drawing>
-                  <wp:anchor distT="0" distB="0" distL="114300" distR="114300" simplePos="0" relativeHeight="251661312" behindDoc="0" locked="0" layoutInCell="1" allowOverlap="1" wp14:anchorId="1DEA6BB0" wp14:editId="4531EF31">
+                  <wp:anchor distT="0" distB="0" distL="114300" distR="114300" simplePos="0" relativeHeight="251661312" behindDoc="0" locked="0" layoutInCell="1" allowOverlap="1" wp14:anchorId="48BA79AB" wp14:editId="34DA7CE6">
                     <wp:simplePos x="0" y="0"/>
                     <mc:AlternateContent>
                       <mc:Choice Requires="wp14">
@@ -414,7 +414,7 @@
                       </mc:Choice>
                       <mc:Fallback>
                         <wp:positionH relativeFrom="page">
-                          <wp:posOffset>4822190</wp:posOffset>
+                          <wp:posOffset>4762500</wp:posOffset>
                         </wp:positionH>
                       </mc:Fallback>
                     </mc:AlternateContent>
@@ -586,7 +586,7 @@
             <w:tblLook w:val="04A0" w:firstRow="1" w:lastRow="0" w:firstColumn="1" w:lastColumn="0" w:noHBand="0" w:noVBand="1"/>
           </w:tblPr>
           <w:tblGrid>
-            <w:gridCol w:w="5743"/>
+            <w:gridCol w:w="7273"/>
           </w:tblGrid>
           <w:tr>
             <w:tc>
@@ -830,6 +830,14 @@
     <w:p>
       <w:pPr>
         <w:pStyle w:val="a3"/>
+        <w:rPr>
+          <w:b/>
+        </w:rPr>
+      </w:pPr>
+    </w:p>
+    <w:p>
+      <w:pPr>
+        <w:pStyle w:val="a3"/>
         <w:numPr>
           <w:ilvl w:val="0"/>
           <w:numId w:val="5"/>
@@ -842,7 +850,6 @@
         <w:rPr>
           <w:b/>
         </w:rPr>
-        <w:lastRenderedPageBreak/>
         <w:t>Введение</w:t>
       </w:r>
     </w:p>
@@ -888,12 +895,7 @@
         <w:t>”</w:t>
       </w:r>
       <w:r>
-        <w:t xml:space="preserve"> и является описанием возможностей и требований к его эксплуатации. Документ имее</w:t>
-      </w:r>
-      <w:bookmarkStart w:id="0" w:name="_GoBack"/>
-      <w:bookmarkEnd w:id="0"/>
-      <w:r>
-        <w:t xml:space="preserve">т редакцию </w:t>
+        <w:t xml:space="preserve"> и является описанием возможностей и требований к его эксплуатации. Документ имеет редакцию </w:t>
       </w:r>
       <w:r>
         <w:rPr>
@@ -1185,6 +1187,12 @@
     <w:p>
       <w:pPr>
         <w:pStyle w:val="a3"/>
+        <w:ind w:left="1080"/>
+      </w:pPr>
+    </w:p>
+    <w:p>
+      <w:pPr>
+        <w:pStyle w:val="a3"/>
         <w:numPr>
           <w:ilvl w:val="1"/>
           <w:numId w:val="5"/>
@@ -1242,7 +1250,15 @@
         <w:t xml:space="preserve"> </w:t>
       </w:r>
       <w:r>
-        <w:t xml:space="preserve">выше с установленным </w:t>
+        <w:t xml:space="preserve">выше </w:t>
+      </w:r>
+      <w:proofErr w:type="gramStart"/>
+      <w:r>
+        <w:t>с</w:t>
+      </w:r>
+      <w:proofErr w:type="gramEnd"/>
+      <w:r>
+        <w:t xml:space="preserve"> установленным </w:t>
       </w:r>
       <w:r>
         <w:t>.</w:t>
@@ -1376,7 +1392,15 @@
         <w:ind w:left="1080"/>
       </w:pPr>
       <w:r>
-        <w:t>Взаимодействующие системы и ПО:</w:t>
+        <w:t xml:space="preserve">Взаимодействующие системы и </w:t>
+      </w:r>
+      <w:proofErr w:type="gramStart"/>
+      <w:r>
+        <w:t>ПО</w:t>
+      </w:r>
+      <w:proofErr w:type="gramEnd"/>
+      <w:r>
+        <w:t>:</w:t>
       </w:r>
     </w:p>
     <w:p>
@@ -1529,7 +1553,6 @@
         </w:numPr>
       </w:pPr>
       <w:r>
-        <w:lastRenderedPageBreak/>
         <w:t>Бизнес правил нет</w:t>
       </w:r>
     </w:p>
@@ -1542,7 +1565,15 @@
         </w:numPr>
       </w:pPr>
       <w:r>
-        <w:t>Ограничения пользовательского интерфейса описаны в П4.</w:t>
+        <w:t>Ограничения пользовательского интерфейса описаны в П</w:t>
+      </w:r>
+      <w:proofErr w:type="gramStart"/>
+      <w:r>
+        <w:t>4</w:t>
+      </w:r>
+      <w:proofErr w:type="gramEnd"/>
+      <w:r>
+        <w:t>.</w:t>
       </w:r>
     </w:p>
     <w:p>
@@ -1639,6 +1670,36 @@
       <w:pPr>
         <w:pStyle w:val="a3"/>
         <w:ind w:left="1800"/>
+        <w:rPr>
+          <w:lang w:val="en-US"/>
+        </w:rPr>
+      </w:pPr>
+    </w:p>
+    <w:p>
+      <w:pPr>
+        <w:pStyle w:val="a3"/>
+        <w:ind w:left="1800"/>
+        <w:rPr>
+          <w:lang w:val="en-US"/>
+        </w:rPr>
+      </w:pPr>
+    </w:p>
+    <w:p>
+      <w:pPr>
+        <w:pStyle w:val="a3"/>
+        <w:ind w:left="1800"/>
+        <w:rPr>
+          <w:lang w:val="en-US"/>
+        </w:rPr>
+      </w:pPr>
+    </w:p>
+    <w:p>
+      <w:pPr>
+        <w:pStyle w:val="a3"/>
+        <w:ind w:left="1800"/>
+        <w:rPr>
+          <w:lang w:val="en-US"/>
+        </w:rPr>
       </w:pPr>
     </w:p>
     <w:p>
@@ -1828,7 +1889,7 @@
         <w:pStyle w:val="a3"/>
         <w:numPr>
           <w:ilvl w:val="3"/>
-          <w:numId w:val="5"/>
+          <w:numId w:val="8"/>
         </w:numPr>
       </w:pPr>
       <w:r>
@@ -1843,7 +1904,7 @@
         <w:pStyle w:val="a3"/>
         <w:numPr>
           <w:ilvl w:val="3"/>
-          <w:numId w:val="5"/>
+          <w:numId w:val="8"/>
         </w:numPr>
       </w:pPr>
       <w:r>
@@ -1857,6 +1918,9 @@
       <w:pPr>
         <w:pStyle w:val="a3"/>
         <w:ind w:left="2160"/>
+        <w:rPr>
+          <w:lang w:val="en-US"/>
+        </w:rPr>
       </w:pPr>
       <w:r>
         <w:t>Реакция на исключительные ситуации:</w:t>
@@ -1865,9 +1929,18 @@
     <w:p>
       <w:pPr>
         <w:pStyle w:val="a3"/>
+        <w:ind w:left="2160"/>
+        <w:rPr>
+          <w:lang w:val="en-US"/>
+        </w:rPr>
+      </w:pPr>
+    </w:p>
+    <w:p>
+      <w:pPr>
+        <w:pStyle w:val="a3"/>
         <w:numPr>
           <w:ilvl w:val="3"/>
-          <w:numId w:val="5"/>
+          <w:numId w:val="9"/>
         </w:numPr>
       </w:pPr>
       <w:r>
@@ -1879,7 +1952,7 @@
         <w:pStyle w:val="a3"/>
         <w:numPr>
           <w:ilvl w:val="3"/>
-          <w:numId w:val="5"/>
+          <w:numId w:val="9"/>
         </w:numPr>
       </w:pPr>
       <w:r>
@@ -1906,7 +1979,7 @@
         <w:pStyle w:val="a3"/>
         <w:numPr>
           <w:ilvl w:val="0"/>
-          <w:numId w:val="5"/>
+          <w:numId w:val="11"/>
         </w:numPr>
       </w:pPr>
       <w:r>
@@ -1921,7 +1994,7 @@
         <w:pStyle w:val="a3"/>
         <w:numPr>
           <w:ilvl w:val="1"/>
-          <w:numId w:val="5"/>
+          <w:numId w:val="11"/>
         </w:numPr>
         <w:rPr>
           <w:b/>
@@ -2128,7 +2201,6 @@
         </w:numPr>
       </w:pPr>
       <w:r>
-        <w:lastRenderedPageBreak/>
         <w:t xml:space="preserve">Комбинация клавиш </w:t>
       </w:r>
       <w:r>
@@ -2157,11 +2229,19 @@
         </w:rPr>
         <w:t>P</w:t>
       </w:r>
-      <w:r>
-        <w:rPr>
-          <w:b/>
-        </w:rPr>
-        <w:t xml:space="preserve"> ] </w:t>
+      <w:proofErr w:type="gramStart"/>
+      <w:r>
+        <w:rPr>
+          <w:b/>
+        </w:rPr>
+        <w:t xml:space="preserve"> ]</w:t>
+      </w:r>
+      <w:proofErr w:type="gramEnd"/>
+      <w:r>
+        <w:rPr>
+          <w:b/>
+        </w:rPr>
+        <w:t xml:space="preserve"> </w:t>
       </w:r>
       <w:r>
         <w:t xml:space="preserve">используется для вывода на печать активного пространства с графиками, так же </w:t>
@@ -2488,7 +2568,27 @@
         <w:t xml:space="preserve"> ему управление, после чего выполняется разбор описания сообщения.</w:t>
       </w:r>
     </w:p>
-    <w:p/>
+    <w:p>
+      <w:pPr>
+        <w:rPr>
+          <w:lang w:val="en-US"/>
+        </w:rPr>
+      </w:pPr>
+    </w:p>
+    <w:p>
+      <w:pPr>
+        <w:rPr>
+          <w:lang w:val="en-US"/>
+        </w:rPr>
+      </w:pPr>
+    </w:p>
+    <w:p>
+      <w:pPr>
+        <w:rPr>
+          <w:lang w:val="en-US"/>
+        </w:rPr>
+      </w:pPr>
+    </w:p>
     <w:p>
       <w:pPr>
         <w:pStyle w:val="a3"/>
@@ -2588,10 +2688,12 @@
       <w:r>
         <w:t>Продукт должен соответствовать заявленным выше требованиям по безопасности, скорости, и функциональности.</w:t>
       </w:r>
+      <w:bookmarkStart w:id="0" w:name="_GoBack"/>
+      <w:bookmarkEnd w:id="0"/>
     </w:p>
     <w:sectPr>
       <w:pgSz w:w="11906" w:h="16838"/>
-      <w:pgMar w:top="1134" w:right="850" w:bottom="1134" w:left="1701" w:header="708" w:footer="708" w:gutter="0"/>
+      <w:pgMar w:top="0" w:right="0" w:bottom="0" w:left="0" w:header="709" w:footer="709" w:gutter="0"/>
       <w:pgNumType w:start="0"/>
       <w:cols w:space="708"/>
       <w:titlePg/>
@@ -2604,9 +2706,133 @@
 <file path=word/numbering.xml><?xml version="1.0" encoding="utf-8"?>
 <w:numbering xmlns:wpc="http://schemas.microsoft.com/office/word/2010/wordprocessingCanvas" xmlns:mc="http://schemas.openxmlformats.org/markup-compatibility/2006" xmlns:o="urn:schemas-microsoft-com:office:office" xmlns:r="http://schemas.openxmlformats.org/officeDocument/2006/relationships" xmlns:m="http://schemas.openxmlformats.org/officeDocument/2006/math" xmlns:v="urn:schemas-microsoft-com:vml" xmlns:wp14="http://schemas.microsoft.com/office/word/2010/wordprocessingDrawing" xmlns:wp="http://schemas.openxmlformats.org/drawingml/2006/wordprocessingDrawing" xmlns:w10="urn:schemas-microsoft-com:office:word" xmlns:w="http://schemas.openxmlformats.org/wordprocessingml/2006/main" xmlns:w14="http://schemas.microsoft.com/office/word/2010/wordml" xmlns:wpg="http://schemas.microsoft.com/office/word/2010/wordprocessingGroup" xmlns:wpi="http://schemas.microsoft.com/office/word/2010/wordprocessingInk" xmlns:wne="http://schemas.microsoft.com/office/word/2006/wordml" xmlns:wps="http://schemas.microsoft.com/office/word/2010/wordprocessingShape" mc:Ignorable="w14 wp14">
   <w:abstractNum w:abstractNumId="0">
+    <w:nsid w:val="002D6B75"/>
+    <w:multiLevelType w:val="multilevel"/>
+    <w:tmpl w:val="17021C48"/>
+    <w:lvl w:ilvl="0">
+      <w:start w:val="1"/>
+      <w:numFmt w:val="decimal"/>
+      <w:lvlText w:val="%1."/>
+      <w:lvlJc w:val="left"/>
+      <w:pPr>
+        <w:ind w:left="720" w:hanging="360"/>
+      </w:pPr>
+      <w:rPr>
+        <w:rFonts w:hint="default"/>
+        <w:b/>
+        <w:lang w:val="ru-RU"/>
+      </w:rPr>
+    </w:lvl>
+    <w:lvl w:ilvl="1">
+      <w:start w:val="1"/>
+      <w:numFmt w:val="decimal"/>
+      <w:isLgl/>
+      <w:lvlText w:val="%1.%2"/>
+      <w:lvlJc w:val="left"/>
+      <w:pPr>
+        <w:ind w:left="1080" w:hanging="360"/>
+      </w:pPr>
+      <w:rPr>
+        <w:rFonts w:hint="default"/>
+        <w:b/>
+      </w:rPr>
+    </w:lvl>
+    <w:lvl w:ilvl="2">
+      <w:start w:val="1"/>
+      <w:numFmt w:val="decimal"/>
+      <w:isLgl/>
+      <w:lvlText w:val="%1.%2.%3"/>
+      <w:lvlJc w:val="left"/>
+      <w:pPr>
+        <w:ind w:left="1800" w:hanging="720"/>
+      </w:pPr>
+      <w:rPr>
+        <w:rFonts w:hint="default"/>
+        <w:b/>
+      </w:rPr>
+    </w:lvl>
+    <w:lvl w:ilvl="3">
+      <w:start w:val="1"/>
+      <w:numFmt w:val="decimal"/>
+      <w:lvlText w:val="%4."/>
+      <w:lvlJc w:val="left"/>
+      <w:pPr>
+        <w:ind w:left="2160" w:hanging="720"/>
+      </w:pPr>
+      <w:rPr>
+        <w:rFonts w:hint="default"/>
+      </w:rPr>
+    </w:lvl>
+    <w:lvl w:ilvl="4">
+      <w:start w:val="1"/>
+      <w:numFmt w:val="decimal"/>
+      <w:isLgl/>
+      <w:lvlText w:val="%1.%2.%3.%4.%5"/>
+      <w:lvlJc w:val="left"/>
+      <w:pPr>
+        <w:ind w:left="2880" w:hanging="1080"/>
+      </w:pPr>
+      <w:rPr>
+        <w:rFonts w:hint="default"/>
+      </w:rPr>
+    </w:lvl>
+    <w:lvl w:ilvl="5">
+      <w:start w:val="1"/>
+      <w:numFmt w:val="decimal"/>
+      <w:isLgl/>
+      <w:lvlText w:val="%1.%2.%3.%4.%5.%6"/>
+      <w:lvlJc w:val="left"/>
+      <w:pPr>
+        <w:ind w:left="3240" w:hanging="1080"/>
+      </w:pPr>
+      <w:rPr>
+        <w:rFonts w:hint="default"/>
+      </w:rPr>
+    </w:lvl>
+    <w:lvl w:ilvl="6">
+      <w:start w:val="1"/>
+      <w:numFmt w:val="decimal"/>
+      <w:isLgl/>
+      <w:lvlText w:val="%1.%2.%3.%4.%5.%6.%7"/>
+      <w:lvlJc w:val="left"/>
+      <w:pPr>
+        <w:ind w:left="3960" w:hanging="1440"/>
+      </w:pPr>
+      <w:rPr>
+        <w:rFonts w:hint="default"/>
+      </w:rPr>
+    </w:lvl>
+    <w:lvl w:ilvl="7">
+      <w:start w:val="1"/>
+      <w:numFmt w:val="decimal"/>
+      <w:isLgl/>
+      <w:lvlText w:val="%1.%2.%3.%4.%5.%6.%7.%8"/>
+      <w:lvlJc w:val="left"/>
+      <w:pPr>
+        <w:ind w:left="4320" w:hanging="1440"/>
+      </w:pPr>
+      <w:rPr>
+        <w:rFonts w:hint="default"/>
+      </w:rPr>
+    </w:lvl>
+    <w:lvl w:ilvl="8">
+      <w:start w:val="1"/>
+      <w:numFmt w:val="decimal"/>
+      <w:isLgl/>
+      <w:lvlText w:val="%1.%2.%3.%4.%5.%6.%7.%8.%9"/>
+      <w:lvlJc w:val="left"/>
+      <w:pPr>
+        <w:ind w:left="4680" w:hanging="1440"/>
+      </w:pPr>
+      <w:rPr>
+        <w:rFonts w:hint="default"/>
+      </w:rPr>
+    </w:lvl>
+  </w:abstractNum>
+  <w:abstractNum w:abstractNumId="1">
     <w:nsid w:val="018D23D8"/>
     <w:multiLevelType w:val="multilevel"/>
-    <w:tmpl w:val="E432D6D2"/>
+    <w:tmpl w:val="17021C48"/>
     <w:lvl w:ilvl="0">
       <w:start w:val="1"/>
       <w:numFmt w:val="decimal"/>
@@ -2651,14 +2877,14 @@
     </w:lvl>
     <w:lvl w:ilvl="3">
       <w:start w:val="1"/>
-      <w:numFmt w:val="bullet"/>
-      <w:lvlText w:val=""/>
+      <w:numFmt w:val="decimal"/>
+      <w:lvlText w:val="%4."/>
       <w:lvlJc w:val="left"/>
       <w:pPr>
         <w:ind w:left="2160" w:hanging="720"/>
       </w:pPr>
       <w:rPr>
-        <w:rFonts w:ascii="Symbol" w:hAnsi="Symbol" w:hint="default"/>
+        <w:rFonts w:hint="default"/>
       </w:rPr>
     </w:lvl>
     <w:lvl w:ilvl="4">
@@ -2727,7 +2953,7 @@
       </w:rPr>
     </w:lvl>
   </w:abstractNum>
-  <w:abstractNum w:abstractNumId="1">
+  <w:abstractNum w:abstractNumId="2">
     <w:nsid w:val="0B17329A"/>
     <w:multiLevelType w:val="hybridMultilevel"/>
     <w:tmpl w:val="DED4E5C8"/>
@@ -2816,7 +3042,131 @@
       </w:pPr>
     </w:lvl>
   </w:abstractNum>
-  <w:abstractNum w:abstractNumId="2">
+  <w:abstractNum w:abstractNumId="3">
+    <w:nsid w:val="17DE5712"/>
+    <w:multiLevelType w:val="multilevel"/>
+    <w:tmpl w:val="17021C48"/>
+    <w:lvl w:ilvl="0">
+      <w:start w:val="1"/>
+      <w:numFmt w:val="decimal"/>
+      <w:lvlText w:val="%1."/>
+      <w:lvlJc w:val="left"/>
+      <w:pPr>
+        <w:ind w:left="720" w:hanging="360"/>
+      </w:pPr>
+      <w:rPr>
+        <w:rFonts w:hint="default"/>
+        <w:b/>
+        <w:lang w:val="ru-RU"/>
+      </w:rPr>
+    </w:lvl>
+    <w:lvl w:ilvl="1">
+      <w:start w:val="1"/>
+      <w:numFmt w:val="decimal"/>
+      <w:isLgl/>
+      <w:lvlText w:val="%1.%2"/>
+      <w:lvlJc w:val="left"/>
+      <w:pPr>
+        <w:ind w:left="1080" w:hanging="360"/>
+      </w:pPr>
+      <w:rPr>
+        <w:rFonts w:hint="default"/>
+        <w:b/>
+      </w:rPr>
+    </w:lvl>
+    <w:lvl w:ilvl="2">
+      <w:start w:val="1"/>
+      <w:numFmt w:val="decimal"/>
+      <w:isLgl/>
+      <w:lvlText w:val="%1.%2.%3"/>
+      <w:lvlJc w:val="left"/>
+      <w:pPr>
+        <w:ind w:left="1800" w:hanging="720"/>
+      </w:pPr>
+      <w:rPr>
+        <w:rFonts w:hint="default"/>
+        <w:b/>
+      </w:rPr>
+    </w:lvl>
+    <w:lvl w:ilvl="3">
+      <w:start w:val="1"/>
+      <w:numFmt w:val="decimal"/>
+      <w:lvlText w:val="%4."/>
+      <w:lvlJc w:val="left"/>
+      <w:pPr>
+        <w:ind w:left="2160" w:hanging="720"/>
+      </w:pPr>
+      <w:rPr>
+        <w:rFonts w:hint="default"/>
+      </w:rPr>
+    </w:lvl>
+    <w:lvl w:ilvl="4">
+      <w:start w:val="1"/>
+      <w:numFmt w:val="decimal"/>
+      <w:isLgl/>
+      <w:lvlText w:val="%1.%2.%3.%4.%5"/>
+      <w:lvlJc w:val="left"/>
+      <w:pPr>
+        <w:ind w:left="2880" w:hanging="1080"/>
+      </w:pPr>
+      <w:rPr>
+        <w:rFonts w:hint="default"/>
+      </w:rPr>
+    </w:lvl>
+    <w:lvl w:ilvl="5">
+      <w:start w:val="1"/>
+      <w:numFmt w:val="decimal"/>
+      <w:isLgl/>
+      <w:lvlText w:val="%1.%2.%3.%4.%5.%6"/>
+      <w:lvlJc w:val="left"/>
+      <w:pPr>
+        <w:ind w:left="3240" w:hanging="1080"/>
+      </w:pPr>
+      <w:rPr>
+        <w:rFonts w:hint="default"/>
+      </w:rPr>
+    </w:lvl>
+    <w:lvl w:ilvl="6">
+      <w:start w:val="1"/>
+      <w:numFmt w:val="decimal"/>
+      <w:isLgl/>
+      <w:lvlText w:val="%1.%2.%3.%4.%5.%6.%7"/>
+      <w:lvlJc w:val="left"/>
+      <w:pPr>
+        <w:ind w:left="3960" w:hanging="1440"/>
+      </w:pPr>
+      <w:rPr>
+        <w:rFonts w:hint="default"/>
+      </w:rPr>
+    </w:lvl>
+    <w:lvl w:ilvl="7">
+      <w:start w:val="1"/>
+      <w:numFmt w:val="decimal"/>
+      <w:isLgl/>
+      <w:lvlText w:val="%1.%2.%3.%4.%5.%6.%7.%8"/>
+      <w:lvlJc w:val="left"/>
+      <w:pPr>
+        <w:ind w:left="4320" w:hanging="1440"/>
+      </w:pPr>
+      <w:rPr>
+        <w:rFonts w:hint="default"/>
+      </w:rPr>
+    </w:lvl>
+    <w:lvl w:ilvl="8">
+      <w:start w:val="1"/>
+      <w:numFmt w:val="decimal"/>
+      <w:isLgl/>
+      <w:lvlText w:val="%1.%2.%3.%4.%5.%6.%7.%8.%9"/>
+      <w:lvlJc w:val="left"/>
+      <w:pPr>
+        <w:ind w:left="4680" w:hanging="1440"/>
+      </w:pPr>
+      <w:rPr>
+        <w:rFonts w:hint="default"/>
+      </w:rPr>
+    </w:lvl>
+  </w:abstractNum>
+  <w:abstractNum w:abstractNumId="4">
     <w:nsid w:val="191C7BE6"/>
     <w:multiLevelType w:val="hybridMultilevel"/>
     <w:tmpl w:val="D40EDF56"/>
@@ -2929,7 +3279,131 @@
       </w:rPr>
     </w:lvl>
   </w:abstractNum>
-  <w:abstractNum w:abstractNumId="3">
+  <w:abstractNum w:abstractNumId="5">
+    <w:nsid w:val="1CCD1F67"/>
+    <w:multiLevelType w:val="multilevel"/>
+    <w:tmpl w:val="17021C48"/>
+    <w:lvl w:ilvl="0">
+      <w:start w:val="1"/>
+      <w:numFmt w:val="decimal"/>
+      <w:lvlText w:val="%1."/>
+      <w:lvlJc w:val="left"/>
+      <w:pPr>
+        <w:ind w:left="720" w:hanging="360"/>
+      </w:pPr>
+      <w:rPr>
+        <w:rFonts w:hint="default"/>
+        <w:b/>
+        <w:lang w:val="ru-RU"/>
+      </w:rPr>
+    </w:lvl>
+    <w:lvl w:ilvl="1">
+      <w:start w:val="1"/>
+      <w:numFmt w:val="decimal"/>
+      <w:isLgl/>
+      <w:lvlText w:val="%1.%2"/>
+      <w:lvlJc w:val="left"/>
+      <w:pPr>
+        <w:ind w:left="1080" w:hanging="360"/>
+      </w:pPr>
+      <w:rPr>
+        <w:rFonts w:hint="default"/>
+        <w:b/>
+      </w:rPr>
+    </w:lvl>
+    <w:lvl w:ilvl="2">
+      <w:start w:val="1"/>
+      <w:numFmt w:val="decimal"/>
+      <w:isLgl/>
+      <w:lvlText w:val="%1.%2.%3"/>
+      <w:lvlJc w:val="left"/>
+      <w:pPr>
+        <w:ind w:left="1800" w:hanging="720"/>
+      </w:pPr>
+      <w:rPr>
+        <w:rFonts w:hint="default"/>
+        <w:b/>
+      </w:rPr>
+    </w:lvl>
+    <w:lvl w:ilvl="3">
+      <w:start w:val="1"/>
+      <w:numFmt w:val="decimal"/>
+      <w:lvlText w:val="%4."/>
+      <w:lvlJc w:val="left"/>
+      <w:pPr>
+        <w:ind w:left="2160" w:hanging="720"/>
+      </w:pPr>
+      <w:rPr>
+        <w:rFonts w:hint="default"/>
+      </w:rPr>
+    </w:lvl>
+    <w:lvl w:ilvl="4">
+      <w:start w:val="1"/>
+      <w:numFmt w:val="decimal"/>
+      <w:isLgl/>
+      <w:lvlText w:val="%1.%2.%3.%4.%5"/>
+      <w:lvlJc w:val="left"/>
+      <w:pPr>
+        <w:ind w:left="2880" w:hanging="1080"/>
+      </w:pPr>
+      <w:rPr>
+        <w:rFonts w:hint="default"/>
+      </w:rPr>
+    </w:lvl>
+    <w:lvl w:ilvl="5">
+      <w:start w:val="1"/>
+      <w:numFmt w:val="decimal"/>
+      <w:isLgl/>
+      <w:lvlText w:val="%1.%2.%3.%4.%5.%6"/>
+      <w:lvlJc w:val="left"/>
+      <w:pPr>
+        <w:ind w:left="3240" w:hanging="1080"/>
+      </w:pPr>
+      <w:rPr>
+        <w:rFonts w:hint="default"/>
+      </w:rPr>
+    </w:lvl>
+    <w:lvl w:ilvl="6">
+      <w:start w:val="1"/>
+      <w:numFmt w:val="decimal"/>
+      <w:isLgl/>
+      <w:lvlText w:val="%1.%2.%3.%4.%5.%6.%7"/>
+      <w:lvlJc w:val="left"/>
+      <w:pPr>
+        <w:ind w:left="3960" w:hanging="1440"/>
+      </w:pPr>
+      <w:rPr>
+        <w:rFonts w:hint="default"/>
+      </w:rPr>
+    </w:lvl>
+    <w:lvl w:ilvl="7">
+      <w:start w:val="1"/>
+      <w:numFmt w:val="decimal"/>
+      <w:isLgl/>
+      <w:lvlText w:val="%1.%2.%3.%4.%5.%6.%7.%8"/>
+      <w:lvlJc w:val="left"/>
+      <w:pPr>
+        <w:ind w:left="4320" w:hanging="1440"/>
+      </w:pPr>
+      <w:rPr>
+        <w:rFonts w:hint="default"/>
+      </w:rPr>
+    </w:lvl>
+    <w:lvl w:ilvl="8">
+      <w:start w:val="1"/>
+      <w:numFmt w:val="decimal"/>
+      <w:isLgl/>
+      <w:lvlText w:val="%1.%2.%3.%4.%5.%6.%7.%8.%9"/>
+      <w:lvlJc w:val="left"/>
+      <w:pPr>
+        <w:ind w:left="4680" w:hanging="1440"/>
+      </w:pPr>
+      <w:rPr>
+        <w:rFonts w:hint="default"/>
+      </w:rPr>
+    </w:lvl>
+  </w:abstractNum>
+  <w:abstractNum w:abstractNumId="6">
     <w:nsid w:val="2A0F408D"/>
     <w:multiLevelType w:val="multilevel"/>
     <w:tmpl w:val="6382FC3E"/>
@@ -3042,7 +3516,7 @@
       </w:rPr>
     </w:lvl>
   </w:abstractNum>
-  <w:abstractNum w:abstractNumId="4">
+  <w:abstractNum w:abstractNumId="7">
     <w:nsid w:val="2AD91447"/>
     <w:multiLevelType w:val="hybridMultilevel"/>
     <w:tmpl w:val="5CC8E4A2"/>
@@ -3155,7 +3629,130 @@
       </w:rPr>
     </w:lvl>
   </w:abstractNum>
-  <w:abstractNum w:abstractNumId="5">
+  <w:abstractNum w:abstractNumId="8">
+    <w:nsid w:val="2E6176EC"/>
+    <w:multiLevelType w:val="multilevel"/>
+    <w:tmpl w:val="75F60364"/>
+    <w:lvl w:ilvl="0">
+      <w:start w:val="4"/>
+      <w:numFmt w:val="decimal"/>
+      <w:lvlText w:val="%1."/>
+      <w:lvlJc w:val="left"/>
+      <w:pPr>
+        <w:ind w:left="720" w:hanging="360"/>
+      </w:pPr>
+      <w:rPr>
+        <w:rFonts w:hint="default"/>
+        <w:b/>
+      </w:rPr>
+    </w:lvl>
+    <w:lvl w:ilvl="1">
+      <w:start w:val="1"/>
+      <w:numFmt w:val="decimal"/>
+      <w:isLgl/>
+      <w:lvlText w:val="%1.%2"/>
+      <w:lvlJc w:val="left"/>
+      <w:pPr>
+        <w:ind w:left="1080" w:hanging="360"/>
+      </w:pPr>
+      <w:rPr>
+        <w:rFonts w:hint="default"/>
+        <w:b/>
+      </w:rPr>
+    </w:lvl>
+    <w:lvl w:ilvl="2">
+      <w:start w:val="1"/>
+      <w:numFmt w:val="decimal"/>
+      <w:isLgl/>
+      <w:lvlText w:val="%1.%2.%3"/>
+      <w:lvlJc w:val="left"/>
+      <w:pPr>
+        <w:ind w:left="1800" w:hanging="720"/>
+      </w:pPr>
+      <w:rPr>
+        <w:rFonts w:hint="default"/>
+        <w:b/>
+      </w:rPr>
+    </w:lvl>
+    <w:lvl w:ilvl="3">
+      <w:start w:val="1"/>
+      <w:numFmt w:val="decimal"/>
+      <w:lvlText w:val="%4."/>
+      <w:lvlJc w:val="left"/>
+      <w:pPr>
+        <w:ind w:left="2160" w:hanging="720"/>
+      </w:pPr>
+      <w:rPr>
+        <w:rFonts w:hint="default"/>
+      </w:rPr>
+    </w:lvl>
+    <w:lvl w:ilvl="4">
+      <w:start w:val="1"/>
+      <w:numFmt w:val="decimal"/>
+      <w:isLgl/>
+      <w:lvlText w:val="%1.%2.%3.%4.%5"/>
+      <w:lvlJc w:val="left"/>
+      <w:pPr>
+        <w:ind w:left="2880" w:hanging="1080"/>
+      </w:pPr>
+      <w:rPr>
+        <w:rFonts w:hint="default"/>
+      </w:rPr>
+    </w:lvl>
+    <w:lvl w:ilvl="5">
+      <w:start w:val="1"/>
+      <w:numFmt w:val="decimal"/>
+      <w:isLgl/>
+      <w:lvlText w:val="%1.%2.%3.%4.%5.%6"/>
+      <w:lvlJc w:val="left"/>
+      <w:pPr>
+        <w:ind w:left="3240" w:hanging="1080"/>
+      </w:pPr>
+      <w:rPr>
+        <w:rFonts w:hint="default"/>
+      </w:rPr>
+    </w:lvl>
+    <w:lvl w:ilvl="6">
+      <w:start w:val="1"/>
+      <w:numFmt w:val="decimal"/>
+      <w:isLgl/>
+      <w:lvlText w:val="%1.%2.%3.%4.%5.%6.%7"/>
+      <w:lvlJc w:val="left"/>
+      <w:pPr>
+        <w:ind w:left="3960" w:hanging="1440"/>
+      </w:pPr>
+      <w:rPr>
+        <w:rFonts w:hint="default"/>
+      </w:rPr>
+    </w:lvl>
+    <w:lvl w:ilvl="7">
+      <w:start w:val="1"/>
+      <w:numFmt w:val="decimal"/>
+      <w:isLgl/>
+      <w:lvlText w:val="%1.%2.%3.%4.%5.%6.%7.%8"/>
+      <w:lvlJc w:val="left"/>
+      <w:pPr>
+        <w:ind w:left="4320" w:hanging="1440"/>
+      </w:pPr>
+      <w:rPr>
+        <w:rFonts w:hint="default"/>
+      </w:rPr>
+    </w:lvl>
+    <w:lvl w:ilvl="8">
+      <w:start w:val="1"/>
+      <w:numFmt w:val="decimal"/>
+      <w:isLgl/>
+      <w:lvlText w:val="%1.%2.%3.%4.%5.%6.%7.%8.%9"/>
+      <w:lvlJc w:val="left"/>
+      <w:pPr>
+        <w:ind w:left="4680" w:hanging="1440"/>
+      </w:pPr>
+      <w:rPr>
+        <w:rFonts w:hint="default"/>
+      </w:rPr>
+    </w:lvl>
+  </w:abstractNum>
+  <w:abstractNum w:abstractNumId="9">
     <w:nsid w:val="44F82F85"/>
     <w:multiLevelType w:val="multilevel"/>
     <w:tmpl w:val="41D4BB2A"/>
@@ -3269,7 +3866,7 @@
       </w:rPr>
     </w:lvl>
   </w:abstractNum>
-  <w:abstractNum w:abstractNumId="6">
+  <w:abstractNum w:abstractNumId="10">
     <w:nsid w:val="64084754"/>
     <w:multiLevelType w:val="hybridMultilevel"/>
     <w:tmpl w:val="510005FC"/>
@@ -3383,25 +3980,37 @@
     </w:lvl>
   </w:abstractNum>
   <w:num w:numId="1">
+    <w:abstractNumId w:val="9"/>
+  </w:num>
+  <w:num w:numId="2">
+    <w:abstractNumId w:val="7"/>
+  </w:num>
+  <w:num w:numId="3">
+    <w:abstractNumId w:val="10"/>
+  </w:num>
+  <w:num w:numId="4">
+    <w:abstractNumId w:val="6"/>
+  </w:num>
+  <w:num w:numId="5">
+    <w:abstractNumId w:val="1"/>
+  </w:num>
+  <w:num w:numId="6">
+    <w:abstractNumId w:val="2"/>
+  </w:num>
+  <w:num w:numId="7">
+    <w:abstractNumId w:val="4"/>
+  </w:num>
+  <w:num w:numId="8">
     <w:abstractNumId w:val="5"/>
   </w:num>
-  <w:num w:numId="2">
-    <w:abstractNumId w:val="4"/>
-  </w:num>
-  <w:num w:numId="3">
-    <w:abstractNumId w:val="6"/>
-  </w:num>
-  <w:num w:numId="4">
+  <w:num w:numId="9">
     <w:abstractNumId w:val="3"/>
   </w:num>
-  <w:num w:numId="5">
+  <w:num w:numId="10">
     <w:abstractNumId w:val="0"/>
   </w:num>
-  <w:num w:numId="6">
-    <w:abstractNumId w:val="1"/>
-  </w:num>
-  <w:num w:numId="7">
-    <w:abstractNumId w:val="2"/>
+  <w:num w:numId="11">
+    <w:abstractNumId w:val="8"/>
   </w:num>
 </w:numbering>
 </file>
@@ -4060,8 +4669,8 @@
   <w:rsids>
     <w:rsidRoot w:val="00E6158C"/>
     <w:rsid w:val="00201817"/>
+    <w:rsid w:val="0030027C"/>
     <w:rsid w:val="00A4659D"/>
-    <w:rsid w:val="00AB687B"/>
     <w:rsid w:val="00B17345"/>
     <w:rsid w:val="00E6158C"/>
   </w:rsids>

</xml_diff>